<commit_message>
Tidied up the sections
</commit_message>
<xml_diff>
--- a/notes/dotnet/dotnetcore/dotnetcore.docx
+++ b/notes/dotnet/dotnetcore/dotnetcore.docx
@@ -11574,39 +11574,42 @@
       </w:r>
     </w:p>
     <w:p>
-      <w:r>
-        <w:t>This code assumes we have setup a KeyCloak client as specified in my KeyCloak document.</w:t>
-      </w:r>
-      <w:r>
-        <w:t xml:space="preserve"> </w:t>
-      </w:r>
-    </w:p>
-    <w:p>
       <w:hyperlink r:id="rId41" w:history="1">
         <w:r>
           <w:rPr>
             <w:rStyle w:val="Hyperlink"/>
             <w:rFonts w:cstheme="minorBidi"/>
           </w:rPr>
-          <w:t>https://riskandpricingsolutions.github.io/notes/web/keycloak/keycloak.pdf</w:t>
+          <w:t>SourceCode</w:t>
         </w:r>
       </w:hyperlink>
     </w:p>
     <w:p>
       <w:r>
-        <w:t>We setup the code as per the following link.</w:t>
-      </w:r>
-    </w:p>
-    <w:p>
+        <w:t xml:space="preserve">This code assumes we have setup a KeyCloak client as specified in my </w:t>
+      </w:r>
       <w:hyperlink r:id="rId42" w:history="1">
         <w:r>
           <w:rPr>
             <w:rStyle w:val="Hyperlink"/>
             <w:rFonts w:cstheme="minorBidi"/>
           </w:rPr>
-          <w:t>https://bitbucket.org/Riskandpricingsolutions/aspdotnetcorebasics/src/master/security/04%20Authenticate%20KeyCloak/</w:t>
+          <w:t xml:space="preserve">KeyCloak </w:t>
+        </w:r>
+        <w:r>
+          <w:rPr>
+            <w:rStyle w:val="Hyperlink"/>
+            <w:rFonts w:cstheme="minorBidi"/>
+          </w:rPr>
+          <w:t>notes</w:t>
         </w:r>
       </w:hyperlink>
+      <w:r>
+        <w:t>.</w:t>
+      </w:r>
+      <w:r>
+        <w:t xml:space="preserve"> </w:t>
+      </w:r>
     </w:p>
     <w:p>
       <w:r>
@@ -11730,40 +11733,29 @@
         <w:lastRenderedPageBreak/>
         <w:t>Authorization</w:t>
       </w:r>
-    </w:p>
-    <w:p>
-      <w:r>
-        <w:t xml:space="preserve">Authorization typically follows authentication. Let us work through some examples. We will use our KeyCloak token as it is </w:t>
-      </w:r>
-      <w:r>
-        <w:t>easy</w:t>
-      </w:r>
-      <w:r>
-        <w:t xml:space="preserve"> to insert claims into it</w:t>
-      </w:r>
-      <w:r>
-        <w:t>.</w:t>
-      </w:r>
-    </w:p>
-    <w:p>
-      <w:pPr>
-        <w:pStyle w:val="Heading3"/>
+      <w:r>
+        <w:t xml:space="preserve"> and Policies</w:t>
+      </w:r>
+    </w:p>
+    <w:p>
+      <w:r>
+        <w:t xml:space="preserve">We control authorization using policies which we setup in the ConfigureServices method of Startup.cs. The key parts of authentication in ASP.NET Core are </w:t>
+      </w:r>
+    </w:p>
+    <w:p>
+      <w:pPr>
+        <w:pStyle w:val="ListBullet"/>
       </w:pPr>
       <w:r>
         <w:t>Policies</w:t>
       </w:r>
     </w:p>
     <w:p>
-      <w:r>
-        <w:t xml:space="preserve">We control authorization using policies which we setup in the ConfigureServices method of Startup.cs. The key parts of authentication in ASP.NET Core are </w:t>
-      </w:r>
-    </w:p>
-    <w:p>
       <w:pPr>
         <w:pStyle w:val="ListBullet"/>
       </w:pPr>
       <w:r>
-        <w:t>Policies</w:t>
+        <w:t>Restrictions</w:t>
       </w:r>
     </w:p>
     <w:p>
@@ -11771,38 +11763,14 @@
         <w:pStyle w:val="ListBullet"/>
       </w:pPr>
       <w:r>
-        <w:t>Restrictions</w:t>
-      </w:r>
-    </w:p>
-    <w:p>
-      <w:pPr>
-        <w:pStyle w:val="ListBullet"/>
-      </w:pPr>
-      <w:r>
         <w:t>Handlers</w:t>
       </w:r>
     </w:p>
     <w:p>
       <w:pPr>
-        <w:rPr>
-          <w:rFonts w:asciiTheme="majorHAnsi" w:eastAsiaTheme="majorEastAsia" w:hAnsiTheme="majorHAnsi" w:cstheme="majorBidi"/>
-          <w:b/>
-          <w:iCs/>
-          <w:smallCaps/>
-          <w:color w:val="31378B" w:themeColor="text2"/>
-          <w:szCs w:val="25"/>
-        </w:rPr>
-      </w:pPr>
-      <w:r>
-        <w:br w:type="page"/>
-      </w:r>
-    </w:p>
-    <w:p>
-      <w:pPr>
         <w:pStyle w:val="Heading4"/>
       </w:pPr>
       <w:r>
-        <w:lastRenderedPageBreak/>
         <w:t>Default Pol</w:t>
       </w:r>
       <w:r>
@@ -11810,17 +11778,6 @@
       </w:r>
       <w:r>
         <w:t>cy</w:t>
-      </w:r>
-    </w:p>
-    <w:p>
-      <w:r>
-        <w:t xml:space="preserve">If decorate our endpoint action with the Authorize attribute but give it no </w:t>
-      </w:r>
-      <w:r>
-        <w:t xml:space="preserve">string argument it will use the default policy. </w:t>
-      </w:r>
-      <w:r>
-        <w:t>The snippets in the following section are taken from a fully working project which is listed here.</w:t>
       </w:r>
     </w:p>
     <w:p>
@@ -11830,9 +11787,20 @@
             <w:rStyle w:val="Hyperlink"/>
             <w:rFonts w:cstheme="minorBidi"/>
           </w:rPr>
-          <w:t>Source Code</w:t>
+          <w:t>SourceCode</w:t>
         </w:r>
       </w:hyperlink>
+    </w:p>
+    <w:p>
+      <w:r>
+        <w:t xml:space="preserve">If decorate our endpoint action with the Authorize attribute but give it no </w:t>
+      </w:r>
+      <w:r>
+        <w:t xml:space="preserve">string argument it will use the default policy. </w:t>
+      </w:r>
+      <w:r>
+        <w:t>The snippets in the following section are taken from a fully working project which is listed here.</w:t>
+      </w:r>
     </w:p>
     <w:p>
       <w:r>
@@ -12830,29 +12798,6 @@
       </w:r>
       <w:r>
         <w:t xml:space="preserve">requirement we have is that the user is authenticated. </w:t>
-      </w:r>
-    </w:p>
-    <w:p>
-      <w:pPr>
-        <w:pStyle w:val="SourceCode"/>
-        <w:rPr>
-          <w:color w:val="0000FF"/>
-        </w:rPr>
-      </w:pPr>
-    </w:p>
-    <w:p>
-      <w:pPr>
-        <w:rPr>
-          <w:rFonts w:asciiTheme="majorHAnsi" w:eastAsiaTheme="majorEastAsia" w:hAnsiTheme="majorHAnsi" w:cstheme="majorBidi"/>
-          <w:b/>
-          <w:iCs/>
-          <w:smallCaps/>
-          <w:color w:val="31378B" w:themeColor="text2"/>
-          <w:szCs w:val="25"/>
-        </w:rPr>
-      </w:pPr>
-      <w:r>
-        <w:br w:type="page"/>
       </w:r>
     </w:p>
     <w:p>
@@ -12894,476 +12839,7 @@
     </w:p>
     <w:p>
       <w:pPr>
-        <w:rPr>
-          <w:rFonts w:asciiTheme="majorHAnsi" w:eastAsiaTheme="majorEastAsia" w:hAnsiTheme="majorHAnsi" w:cstheme="majorBidi"/>
-          <w:color w:val="31378B" w:themeColor="text2"/>
-          <w:sz w:val="28"/>
-          <w:szCs w:val="26"/>
-        </w:rPr>
-      </w:pPr>
-    </w:p>
-    <w:p>
-      <w:pPr>
-        <w:pStyle w:val="Heading3"/>
-      </w:pPr>
-      <w:r>
-        <w:t>MVC</w:t>
-      </w:r>
-    </w:p>
-    <w:p>
-      <w:r>
-        <w:t>The following shows the simplest MVC implementation.</w:t>
-      </w:r>
-    </w:p>
-    <w:p>
-      <w:pPr>
-        <w:pStyle w:val="Heading3"/>
-      </w:pPr>
-      <w:r>
-        <w:t>Authentication</w:t>
-      </w:r>
-    </w:p>
-    <w:p>
-      <w:r>
-        <w:t xml:space="preserve">The Kestrel HTTP server </w:t>
-      </w:r>
-      <w:r>
-        <w:t xml:space="preserve">creates an </w:t>
-      </w:r>
-      <w:r>
-        <w:rPr>
-          <w:rStyle w:val="SourceCodeChar"/>
-        </w:rPr>
-        <w:t>HTTP</w:t>
-      </w:r>
-      <w:r>
-        <w:rPr>
-          <w:rStyle w:val="SourceCodeChar"/>
-        </w:rPr>
-        <w:t>Context</w:t>
-      </w:r>
-      <w:r>
-        <w:t xml:space="preserve"> </w:t>
-      </w:r>
-      <w:r>
-        <w:t xml:space="preserve">object for </w:t>
-      </w:r>
-      <w:r>
-        <w:t>each</w:t>
-      </w:r>
-      <w:r>
-        <w:t xml:space="preserve"> request it receive</w:t>
-      </w:r>
-      <w:r>
-        <w:t>s</w:t>
-      </w:r>
-      <w:r>
-        <w:t xml:space="preserve">. </w:t>
-      </w:r>
-      <w:r>
-        <w:t xml:space="preserve"> The </w:t>
-      </w:r>
-      <w:r>
-        <w:rPr>
-          <w:rStyle w:val="SourceCodeChar"/>
-        </w:rPr>
-        <w:t>User</w:t>
-      </w:r>
-      <w:r>
-        <w:t xml:space="preserve"> property of HTPContext object stores the current </w:t>
-      </w:r>
-      <w:r>
-        <w:rPr>
-          <w:rStyle w:val="KeywordChar"/>
-        </w:rPr>
-        <w:t>principle</w:t>
-      </w:r>
-      <w:r>
-        <w:t xml:space="preserve">.  </w:t>
-      </w:r>
-      <w:r>
-        <w:t>The principle is the user of the web application</w:t>
-      </w:r>
-      <w:r>
-        <w:t>. The type of the principl</w:t>
-      </w:r>
-      <w:r>
-        <w:t xml:space="preserve">e in ASP.Net.Core is </w:t>
-      </w:r>
-      <w:r>
-        <w:rPr>
-          <w:rStyle w:val="SourceCodeChar"/>
-        </w:rPr>
-        <w:t>ClaimsPrincip</w:t>
-      </w:r>
-      <w:r>
-        <w:rPr>
-          <w:rStyle w:val="SourceCodeChar"/>
-        </w:rPr>
-        <w:t>al</w:t>
-      </w:r>
-      <w:r>
-        <w:t>.</w:t>
-      </w:r>
-      <w:r>
-        <w:t xml:space="preserve"> </w:t>
-      </w:r>
-      <w:r>
-        <w:t xml:space="preserve">Each ClaimsPrinciple has a </w:t>
-      </w:r>
-      <w:r>
-        <w:t xml:space="preserve"> </w:t>
-      </w:r>
-      <w:r>
-        <w:t xml:space="preserve">set of </w:t>
-      </w:r>
-      <w:r>
-        <w:rPr>
-          <w:rStyle w:val="SourceCodeChar"/>
-        </w:rPr>
-        <w:t>Claims</w:t>
-      </w:r>
-      <w:r>
-        <w:t xml:space="preserve"> associated with it. </w:t>
-      </w:r>
-      <w:r>
-        <w:t>Each claim describes a single piece of information</w:t>
-      </w:r>
-      <w:r>
-        <w:t xml:space="preserve"> and consists of a </w:t>
-      </w:r>
-      <w:r>
-        <w:rPr>
-          <w:rStyle w:val="KeywordChar"/>
-        </w:rPr>
-        <w:t>claim type</w:t>
-      </w:r>
-      <w:r>
-        <w:t xml:space="preserve"> and an optional </w:t>
-      </w:r>
-      <w:r>
-        <w:rPr>
-          <w:rStyle w:val="KeywordChar"/>
-        </w:rPr>
-        <w:t>value</w:t>
-      </w:r>
-      <w:r>
-        <w:t xml:space="preserve">. </w:t>
-      </w:r>
-      <w:r>
-        <w:t>The following shows some typical claims</w:t>
-      </w:r>
-    </w:p>
-    <w:p>
-      <w:pPr>
-        <w:pStyle w:val="NoSpacing"/>
-      </w:pPr>
-    </w:p>
-    <w:tbl>
-      <w:tblPr>
-        <w:tblStyle w:val="SimpleDefinition"/>
-        <w:tblW w:w="0" w:type="auto"/>
-        <w:tblLook w:val="04A0" w:firstRow="1" w:lastRow="0" w:firstColumn="1" w:lastColumn="0" w:noHBand="0" w:noVBand="1"/>
-      </w:tblPr>
-      <w:tblGrid>
-        <w:gridCol w:w="3162"/>
-        <w:gridCol w:w="5468"/>
-      </w:tblGrid>
-      <w:tr>
-        <w:tc>
-          <w:tcPr>
-            <w:cnfStyle w:val="001000000000" w:firstRow="0" w:lastRow="0" w:firstColumn="1" w:lastColumn="0" w:oddVBand="0" w:evenVBand="0" w:oddHBand="0" w:evenHBand="0" w:firstRowFirstColumn="0" w:firstRowLastColumn="0" w:lastRowFirstColumn="0" w:lastRowLastColumn="0"/>
-            <w:tcW w:w="3162" w:type="dxa"/>
-          </w:tcPr>
-          <w:p>
-            <w:pPr>
-              <w:pStyle w:val="Def"/>
-            </w:pPr>
-            <w:r>
-              <w:t>Email</w:t>
-            </w:r>
-          </w:p>
-        </w:tc>
-        <w:tc>
-          <w:tcPr>
-            <w:tcW w:w="5468" w:type="dxa"/>
-          </w:tcPr>
-          <w:p>
-            <w:pPr>
-              <w:pStyle w:val="SourceCode"/>
-              <w:ind w:left="0"/>
-              <w:cnfStyle w:val="000000000000" w:firstRow="0" w:lastRow="0" w:firstColumn="0" w:lastColumn="0" w:oddVBand="0" w:evenVBand="0" w:oddHBand="0" w:evenHBand="0" w:firstRowFirstColumn="0" w:firstRowLastColumn="0" w:lastRowFirstColumn="0" w:lastRowLastColumn="0"/>
-            </w:pPr>
-            <w:hyperlink r:id="rId47" w:history="1">
-              <w:r>
-                <w:rPr>
-                  <w:rStyle w:val="Hyperlink"/>
-                  <w:rFonts w:cs="Consolas"/>
-                </w:rPr>
-                <w:t>Kenny@gmail.com</w:t>
-              </w:r>
-            </w:hyperlink>
-          </w:p>
-        </w:tc>
-      </w:tr>
-      <w:tr>
-        <w:tc>
-          <w:tcPr>
-            <w:cnfStyle w:val="001000000000" w:firstRow="0" w:lastRow="0" w:firstColumn="1" w:lastColumn="0" w:oddVBand="0" w:evenVBand="0" w:oddHBand="0" w:evenHBand="0" w:firstRowFirstColumn="0" w:firstRowLastColumn="0" w:lastRowFirstColumn="0" w:lastRowLastColumn="0"/>
-            <w:tcW w:w="3162" w:type="dxa"/>
-          </w:tcPr>
-          <w:p>
-            <w:pPr>
-              <w:pStyle w:val="Def"/>
-              <w:rPr>
-                <w:bCs/>
-              </w:rPr>
-            </w:pPr>
-            <w:r>
-              <w:rPr>
-                <w:bCs/>
-              </w:rPr>
-              <w:t>HasAdminAccess</w:t>
-            </w:r>
-          </w:p>
-        </w:tc>
-        <w:tc>
-          <w:tcPr>
-            <w:tcW w:w="5468" w:type="dxa"/>
-          </w:tcPr>
-          <w:p>
-            <w:pPr>
-              <w:pStyle w:val="SourceCode"/>
-              <w:ind w:left="0"/>
-              <w:cnfStyle w:val="000000000000" w:firstRow="0" w:lastRow="0" w:firstColumn="0" w:lastColumn="0" w:oddVBand="0" w:evenVBand="0" w:oddHBand="0" w:evenHBand="0" w:firstRowFirstColumn="0" w:firstRowLastColumn="0" w:lastRowFirstColumn="0" w:lastRowLastColumn="0"/>
-            </w:pPr>
-          </w:p>
-        </w:tc>
-      </w:tr>
-      <w:tr>
-        <w:trPr>
-          <w:trHeight w:val="253"/>
-        </w:trPr>
-        <w:tc>
-          <w:tcPr>
-            <w:cnfStyle w:val="001000000000" w:firstRow="0" w:lastRow="0" w:firstColumn="1" w:lastColumn="0" w:oddVBand="0" w:evenVBand="0" w:oddHBand="0" w:evenHBand="0" w:firstRowFirstColumn="0" w:firstRowLastColumn="0" w:lastRowFirstColumn="0" w:lastRowLastColumn="0"/>
-            <w:tcW w:w="3162" w:type="dxa"/>
-          </w:tcPr>
-          <w:p>
-            <w:pPr>
-              <w:pStyle w:val="Def"/>
-              <w:rPr>
-                <w:bCs/>
-              </w:rPr>
-            </w:pPr>
-          </w:p>
-        </w:tc>
-        <w:tc>
-          <w:tcPr>
-            <w:tcW w:w="5468" w:type="dxa"/>
-          </w:tcPr>
-          <w:p>
-            <w:pPr>
-              <w:pStyle w:val="SourceCode"/>
-              <w:ind w:left="0"/>
-              <w:cnfStyle w:val="000000000000" w:firstRow="0" w:lastRow="0" w:firstColumn="0" w:lastColumn="0" w:oddVBand="0" w:evenVBand="0" w:oddHBand="0" w:evenHBand="0" w:firstRowFirstColumn="0" w:firstRowLastColumn="0" w:lastRowFirstColumn="0" w:lastRowLastColumn="0"/>
-            </w:pPr>
-          </w:p>
-        </w:tc>
-      </w:tr>
-    </w:tbl>
-    <w:p/>
-    <w:p>
-      <w:r>
-        <w:t>Sign in works as follows in a tradition ASP.NET Core Web application</w:t>
-      </w:r>
-    </w:p>
-    <w:p>
-      <w:pPr>
-        <w:pStyle w:val="ListParagraph"/>
-        <w:numPr>
-          <w:ilvl w:val="0"/>
-          <w:numId w:val="12"/>
-        </w:numPr>
-      </w:pPr>
-      <w:r>
-        <w:t xml:space="preserve">User sends </w:t>
-      </w:r>
-      <w:r>
-        <w:t>login details (Identifier such as email address and secret such as password)</w:t>
-      </w:r>
-    </w:p>
-    <w:p>
-      <w:pPr>
-        <w:pStyle w:val="ListParagraph"/>
-        <w:numPr>
-          <w:ilvl w:val="0"/>
-          <w:numId w:val="12"/>
-        </w:numPr>
-      </w:pPr>
-      <w:r>
-        <w:t xml:space="preserve">Initially the </w:t>
-      </w:r>
-      <w:r>
-        <w:rPr>
-          <w:rStyle w:val="SourceCodeChar"/>
-        </w:rPr>
-        <w:t>HTTPContexts</w:t>
-      </w:r>
-      <w:r>
-        <w:t xml:space="preserve"> user is set to an anonymous, </w:t>
-      </w:r>
-      <w:r>
-        <w:t>unauthenticated user</w:t>
-      </w:r>
-    </w:p>
-    <w:p>
-      <w:pPr>
-        <w:pStyle w:val="ListParagraph"/>
-        <w:numPr>
-          <w:ilvl w:val="0"/>
-          <w:numId w:val="12"/>
-        </w:numPr>
-      </w:pPr>
-      <w:r>
-        <w:t xml:space="preserve">The action directs to the </w:t>
-      </w:r>
-      <w:r>
-        <w:rPr>
-          <w:rStyle w:val="SourceCodeChar"/>
-        </w:rPr>
-        <w:t>SignInManager</w:t>
-      </w:r>
-      <w:r>
-        <w:t xml:space="preserve"> which loads the user from the DB and </w:t>
-      </w:r>
-      <w:r>
-        <w:t>validates their password</w:t>
-      </w:r>
-    </w:p>
-    <w:p>
-      <w:pPr>
-        <w:pStyle w:val="ListParagraph"/>
-        <w:numPr>
-          <w:ilvl w:val="0"/>
-          <w:numId w:val="12"/>
-        </w:numPr>
-      </w:pPr>
-      <w:r>
-        <w:t xml:space="preserve">If the password is correct the user is signed in and the </w:t>
-      </w:r>
-      <w:r>
-        <w:rPr>
-          <w:rStyle w:val="SourceCodeChar"/>
-        </w:rPr>
-        <w:t>HTTPContext.User</w:t>
-      </w:r>
-      <w:r>
-        <w:t xml:space="preserve"> property is set to an authenticated user principal. </w:t>
-      </w:r>
-    </w:p>
-    <w:p>
-      <w:pPr>
-        <w:pStyle w:val="ListParagraph"/>
-        <w:numPr>
-          <w:ilvl w:val="0"/>
-          <w:numId w:val="12"/>
-        </w:numPr>
-      </w:pPr>
-      <w:r>
-        <w:t xml:space="preserve">The principal is serialized and returned to the browser as an encrypted cookie. </w:t>
-      </w:r>
-    </w:p>
-    <w:p>
-      <w:pPr>
-        <w:pStyle w:val="ListParagraph"/>
-      </w:pPr>
-    </w:p>
-    <w:p>
-      <w:pPr>
-        <w:pStyle w:val="QuoteCallOutHeader"/>
-      </w:pPr>
-      <w:r>
-        <w:t>Cookies</w:t>
-      </w:r>
-    </w:p>
-    <w:p>
-      <w:pPr>
-        <w:pStyle w:val="QuoteCallOut"/>
-      </w:pPr>
-      <w:r>
-        <w:t>A cookie is a small piece of text that is sent back and forth between the browser and the app</w:t>
-      </w:r>
-      <w:r>
-        <w:t xml:space="preserve"> with each request. </w:t>
-      </w:r>
-      <w:r>
-        <w:t xml:space="preserve">Each cookie has a name and a value. </w:t>
-      </w:r>
-    </w:p>
-    <w:p>
-      <w:pPr>
-        <w:pStyle w:val="NormalWeb"/>
-      </w:pPr>
-      <w:r>
-        <w:t xml:space="preserve">Browsers automatically send </w:t>
-      </w:r>
-      <w:r>
-        <w:t xml:space="preserve">cookies with all requests made from ones app. </w:t>
-      </w:r>
-      <w:r>
-        <w:t xml:space="preserve">ASP.NET Core uses the authentication cookie </w:t>
-      </w:r>
-      <w:r>
-        <w:t xml:space="preserve">sent with the requests to rehydrate the ClaimsPrinciple and set the HTTPContext.User </w:t>
-      </w:r>
-      <w:r>
-        <w:t xml:space="preserve">principal for the request. </w:t>
-      </w:r>
-      <w:r>
-        <w:t xml:space="preserve">This process happens in </w:t>
-      </w:r>
-      <w:r>
-        <w:rPr>
-          <w:rStyle w:val="KeywordChar"/>
-        </w:rPr>
-        <w:t>AuthenticationMiddleware</w:t>
-      </w:r>
-      <w:r>
-        <w:rPr>
-          <w:rStyle w:val="KeywordChar"/>
-        </w:rPr>
-        <w:t>.</w:t>
-      </w:r>
-    </w:p>
-    <w:p>
-      <w:pPr>
-        <w:pStyle w:val="ListParagraph"/>
-      </w:pPr>
-    </w:p>
-    <w:p>
-      <w:r>
-        <w:lastRenderedPageBreak/>
-        <w:t xml:space="preserve">At first Kestrel assigns a </w:t>
-      </w:r>
-      <w:r>
-        <w:t>generic, anonymous, unauthenticated principle</w:t>
-      </w:r>
-      <w:r>
-        <w:t xml:space="preserve"> with no claims. </w:t>
-      </w:r>
-    </w:p>
-    <w:p/>
-    <w:p>
-      <w:r>
-        <w:t xml:space="preserve">The pipeline is a chain of modules that can </w:t>
-      </w:r>
-      <w:r>
-        <w:t xml:space="preserve">pre and post process incoming HTTP requests. </w:t>
-      </w:r>
-    </w:p>
-    <w:p>
-      <w:pPr>
+        <w:spacing w:after="160" w:line="259" w:lineRule="auto"/>
         <w:rPr>
           <w:rFonts w:asciiTheme="majorHAnsi" w:eastAsiaTheme="majorEastAsia" w:hAnsiTheme="majorHAnsi" w:cstheme="majorBidi"/>
           <w:color w:val="31378B" w:themeColor="text2"/>
@@ -13372,19 +12848,6 @@
         </w:rPr>
       </w:pPr>
       <w:r>
-        <w:br w:type="page"/>
-      </w:r>
-    </w:p>
-    <w:p>
-      <w:pPr>
-        <w:rPr>
-          <w:rFonts w:asciiTheme="majorHAnsi" w:eastAsiaTheme="majorEastAsia" w:hAnsiTheme="majorHAnsi" w:cstheme="majorBidi"/>
-          <w:color w:val="31378B" w:themeColor="text2"/>
-          <w:sz w:val="32"/>
-          <w:szCs w:val="28"/>
-        </w:rPr>
-      </w:pPr>
-      <w:r>
         <w:lastRenderedPageBreak/>
         <w:br w:type="page"/>
       </w:r>
@@ -13515,7 +12978,7 @@
       </w:r>
     </w:p>
     <w:p>
-      <w:hyperlink r:id="rId48" w:history="1">
+      <w:hyperlink r:id="rId47" w:history="1">
         <w:r>
           <w:rPr>
             <w:rStyle w:val="Hyperlink"/>
@@ -13526,7 +12989,7 @@
       </w:hyperlink>
     </w:p>
     <w:p>
-      <w:hyperlink r:id="rId49" w:history="1">
+      <w:hyperlink r:id="rId48" w:history="1">
         <w:r>
           <w:rPr>
             <w:rStyle w:val="Hyperlink"/>
@@ -15273,12 +14736,14 @@
           <w:rFonts w:eastAsiaTheme="minorHAnsi"/>
         </w:rPr>
       </w:pPr>
+      <w:proofErr w:type="spellStart"/>
       <w:r>
         <w:rPr>
           <w:rFonts w:eastAsiaTheme="minorHAnsi"/>
         </w:rPr>
         <w:t>MyTerminatingMiddleware.cs</w:t>
       </w:r>
+      <w:proofErr w:type="spellEnd"/>
     </w:p>
     <w:p>
       <w:pPr>
@@ -15784,9 +15249,11 @@
       <w:pPr>
         <w:pStyle w:val="CodeExampleCode"/>
       </w:pPr>
+      <w:proofErr w:type="spellStart"/>
       <w:r>
         <w:t>CustomMiddleware</w:t>
       </w:r>
+      <w:proofErr w:type="spellEnd"/>
     </w:p>
     <w:p>
       <w:pPr>
@@ -15893,10 +15360,12 @@
       <w:pPr>
         <w:pStyle w:val="CodeExampleCode"/>
       </w:pPr>
+      <w:proofErr w:type="spellStart"/>
       <w:r>
         <w:lastRenderedPageBreak/>
         <w:t>CustomMiddlewareExtensions.cs</w:t>
       </w:r>
+      <w:proofErr w:type="spellEnd"/>
     </w:p>
     <w:p>
       <w:pPr>
@@ -16184,7 +15653,7 @@
                     </pic:cNvPicPr>
                   </pic:nvPicPr>
                   <pic:blipFill>
-                    <a:blip r:embed="rId50" cstate="print">
+                    <a:blip r:embed="rId49" cstate="print">
                       <a:extLst>
                         <a:ext uri="{28A0092B-C50C-407E-A947-70E740481C1C}">
                           <a14:useLocalDpi xmlns:a14="http://schemas.microsoft.com/office/drawing/2010/main" val="0"/>
@@ -16247,7 +15716,7 @@
                     </pic:cNvPicPr>
                   </pic:nvPicPr>
                   <pic:blipFill>
-                    <a:blip r:embed="rId51" cstate="print">
+                    <a:blip r:embed="rId50" cstate="print">
                       <a:extLst>
                         <a:ext uri="{28A0092B-C50C-407E-A947-70E740481C1C}">
                           <a14:useLocalDpi xmlns:a14="http://schemas.microsoft.com/office/drawing/2010/main" val="0"/>
@@ -16305,7 +15774,7 @@
                     <pic:cNvPicPr/>
                   </pic:nvPicPr>
                   <pic:blipFill>
-                    <a:blip r:embed="rId52"/>
+                    <a:blip r:embed="rId51"/>
                     <a:stretch>
                       <a:fillRect/>
                     </a:stretch>
@@ -16334,7 +15803,15 @@
     <w:p>
       <w:r>
         <w:lastRenderedPageBreak/>
-        <w:t>Now add an object called Quote.cs as follows.</w:t>
+        <w:t xml:space="preserve">Now add an object called </w:t>
+      </w:r>
+      <w:proofErr w:type="spellStart"/>
+      <w:r>
+        <w:t>Quote.cs</w:t>
+      </w:r>
+      <w:proofErr w:type="spellEnd"/>
+      <w:r>
+        <w:t xml:space="preserve"> as follows.</w:t>
       </w:r>
     </w:p>
     <w:p>
@@ -16735,6 +16212,61 @@
             <wp:extent cx="5731510" cy="1005840"/>
             <wp:effectExtent l="0" t="0" r="2540" b="3810"/>
             <wp:docPr id="4" name="Picture 4"/>
+            <wp:cNvGraphicFramePr>
+              <a:graphicFrameLocks xmlns:a="http://schemas.openxmlformats.org/drawingml/2006/main" noChangeAspect="1"/>
+            </wp:cNvGraphicFramePr>
+            <a:graphic xmlns:a="http://schemas.openxmlformats.org/drawingml/2006/main">
+              <a:graphicData uri="http://schemas.openxmlformats.org/drawingml/2006/picture">
+                <pic:pic xmlns:pic="http://schemas.openxmlformats.org/drawingml/2006/picture">
+                  <pic:nvPicPr>
+                    <pic:cNvPr id="1" name=""/>
+                    <pic:cNvPicPr/>
+                  </pic:nvPicPr>
+                  <pic:blipFill>
+                    <a:blip r:embed="rId52"/>
+                    <a:stretch>
+                      <a:fillRect/>
+                    </a:stretch>
+                  </pic:blipFill>
+                  <pic:spPr>
+                    <a:xfrm>
+                      <a:off x="0" y="0"/>
+                      <a:ext cx="5731510" cy="1005840"/>
+                    </a:xfrm>
+                    <a:prstGeom prst="rect">
+                      <a:avLst/>
+                    </a:prstGeom>
+                  </pic:spPr>
+                </pic:pic>
+              </a:graphicData>
+            </a:graphic>
+          </wp:inline>
+        </w:drawing>
+      </w:r>
+    </w:p>
+    <w:p>
+      <w:r>
+        <w:t xml:space="preserve">Now select API </w:t>
+      </w:r>
+      <w:proofErr w:type="spellStart"/>
+      <w:r>
+        <w:t>Contorller</w:t>
+      </w:r>
+      <w:proofErr w:type="spellEnd"/>
+      <w:r>
+        <w:t xml:space="preserve"> with read/write actions</w:t>
+      </w:r>
+    </w:p>
+    <w:p>
+      <w:r>
+        <w:rPr>
+          <w:noProof/>
+        </w:rPr>
+        <w:drawing>
+          <wp:inline distT="0" distB="0" distL="0" distR="0" wp14:anchorId="60D3D73B" wp14:editId="57B46E8B">
+            <wp:extent cx="3792772" cy="1926641"/>
+            <wp:effectExtent l="0" t="0" r="0" b="0"/>
+            <wp:docPr id="5" name="Picture 5"/>
             <wp:cNvGraphicFramePr>
               <a:graphicFrameLocks xmlns:a="http://schemas.openxmlformats.org/drawingml/2006/main" noChangeAspect="1"/>
             </wp:cNvGraphicFramePr>
@@ -16754,53 +16286,6 @@
                   <pic:spPr>
                     <a:xfrm>
                       <a:off x="0" y="0"/>
-                      <a:ext cx="5731510" cy="1005840"/>
-                    </a:xfrm>
-                    <a:prstGeom prst="rect">
-                      <a:avLst/>
-                    </a:prstGeom>
-                  </pic:spPr>
-                </pic:pic>
-              </a:graphicData>
-            </a:graphic>
-          </wp:inline>
-        </w:drawing>
-      </w:r>
-    </w:p>
-    <w:p>
-      <w:r>
-        <w:t>Now select API Contorller with read/write actions</w:t>
-      </w:r>
-    </w:p>
-    <w:p>
-      <w:r>
-        <w:rPr>
-          <w:noProof/>
-        </w:rPr>
-        <w:drawing>
-          <wp:inline distT="0" distB="0" distL="0" distR="0" wp14:anchorId="60D3D73B" wp14:editId="57B46E8B">
-            <wp:extent cx="3792772" cy="1926641"/>
-            <wp:effectExtent l="0" t="0" r="0" b="0"/>
-            <wp:docPr id="5" name="Picture 5"/>
-            <wp:cNvGraphicFramePr>
-              <a:graphicFrameLocks xmlns:a="http://schemas.openxmlformats.org/drawingml/2006/main" noChangeAspect="1"/>
-            </wp:cNvGraphicFramePr>
-            <a:graphic xmlns:a="http://schemas.openxmlformats.org/drawingml/2006/main">
-              <a:graphicData uri="http://schemas.openxmlformats.org/drawingml/2006/picture">
-                <pic:pic xmlns:pic="http://schemas.openxmlformats.org/drawingml/2006/picture">
-                  <pic:nvPicPr>
-                    <pic:cNvPr id="1" name=""/>
-                    <pic:cNvPicPr/>
-                  </pic:nvPicPr>
-                  <pic:blipFill>
-                    <a:blip r:embed="rId54"/>
-                    <a:stretch>
-                      <a:fillRect/>
-                    </a:stretch>
-                  </pic:blipFill>
-                  <pic:spPr>
-                    <a:xfrm>
-                      <a:off x="0" y="0"/>
                       <a:ext cx="3800408" cy="1930520"/>
                     </a:xfrm>
                     <a:prstGeom prst="rect">
@@ -16816,7 +16301,15 @@
     </w:p>
     <w:p>
       <w:r>
-        <w:t>Call it QuotesController.cs. Modify the code as follows</w:t>
+        <w:t xml:space="preserve">Call it </w:t>
+      </w:r>
+      <w:proofErr w:type="spellStart"/>
+      <w:r>
+        <w:t>QuotesController.cs</w:t>
+      </w:r>
+      <w:proofErr w:type="spellEnd"/>
+      <w:r>
+        <w:t>. Modify the code as follows</w:t>
       </w:r>
     </w:p>
     <w:p>
@@ -16868,7 +16361,27 @@
           <w:sz w:val="19"/>
           <w:szCs w:val="19"/>
         </w:rPr>
-        <w:t>"api/[controller]"</w:t>
+        <w:t>"</w:t>
+      </w:r>
+      <w:proofErr w:type="spellStart"/>
+      <w:r>
+        <w:rPr>
+          <w:rFonts w:ascii="Consolas" w:hAnsi="Consolas" w:cs="Consolas"/>
+          <w:color w:val="A31515"/>
+          <w:sz w:val="19"/>
+          <w:szCs w:val="19"/>
+        </w:rPr>
+        <w:t>api</w:t>
+      </w:r>
+      <w:proofErr w:type="spellEnd"/>
+      <w:r>
+        <w:rPr>
+          <w:rFonts w:ascii="Consolas" w:hAnsi="Consolas" w:cs="Consolas"/>
+          <w:color w:val="A31515"/>
+          <w:sz w:val="19"/>
+          <w:szCs w:val="19"/>
+        </w:rPr>
+        <w:t>/[controller]"</w:t>
       </w:r>
       <w:r>
         <w:rPr>
@@ -16900,7 +16413,27 @@
           <w:sz w:val="19"/>
           <w:szCs w:val="19"/>
         </w:rPr>
-        <w:t xml:space="preserve">    [ApiController]</w:t>
+        <w:t xml:space="preserve">    [</w:t>
+      </w:r>
+      <w:proofErr w:type="spellStart"/>
+      <w:r>
+        <w:rPr>
+          <w:rFonts w:ascii="Consolas" w:hAnsi="Consolas" w:cs="Consolas"/>
+          <w:color w:val="000000"/>
+          <w:sz w:val="19"/>
+          <w:szCs w:val="19"/>
+        </w:rPr>
+        <w:t>ApiController</w:t>
+      </w:r>
+      <w:proofErr w:type="spellEnd"/>
+      <w:r>
+        <w:rPr>
+          <w:rFonts w:ascii="Consolas" w:hAnsi="Consolas" w:cs="Consolas"/>
+          <w:color w:val="000000"/>
+          <w:sz w:val="19"/>
+          <w:szCs w:val="19"/>
+        </w:rPr>
+        <w:t>]</w:t>
       </w:r>
     </w:p>
     <w:p>
@@ -16961,6 +16494,7 @@
         </w:rPr>
         <w:t xml:space="preserve"> </w:t>
       </w:r>
+      <w:proofErr w:type="spellStart"/>
       <w:r>
         <w:rPr>
           <w:rFonts w:ascii="Consolas" w:hAnsi="Consolas" w:cs="Consolas"/>
@@ -16970,15 +16504,27 @@
         </w:rPr>
         <w:t>QuotesController</w:t>
       </w:r>
-      <w:r>
-        <w:rPr>
-          <w:rFonts w:ascii="Consolas" w:hAnsi="Consolas" w:cs="Consolas"/>
-          <w:color w:val="000000"/>
-          <w:sz w:val="19"/>
-          <w:szCs w:val="19"/>
-        </w:rPr>
-        <w:t xml:space="preserve"> : ControllerBase</w:t>
-      </w:r>
+      <w:proofErr w:type="spellEnd"/>
+      <w:r>
+        <w:rPr>
+          <w:rFonts w:ascii="Consolas" w:hAnsi="Consolas" w:cs="Consolas"/>
+          <w:color w:val="000000"/>
+          <w:sz w:val="19"/>
+          <w:szCs w:val="19"/>
+        </w:rPr>
+        <w:t xml:space="preserve"> : </w:t>
+      </w:r>
+      <w:proofErr w:type="spellStart"/>
+      <w:r>
+        <w:rPr>
+          <w:rFonts w:ascii="Consolas" w:hAnsi="Consolas" w:cs="Consolas"/>
+          <w:color w:val="000000"/>
+          <w:sz w:val="19"/>
+          <w:szCs w:val="19"/>
+        </w:rPr>
+        <w:t>ControllerBase</w:t>
+      </w:r>
+      <w:proofErr w:type="spellEnd"/>
     </w:p>
     <w:p>
       <w:pPr>
@@ -17059,7 +16605,27 @@
           <w:sz w:val="19"/>
           <w:szCs w:val="19"/>
         </w:rPr>
-        <w:t xml:space="preserve"> IDictionary&lt;</w:t>
+        <w:t xml:space="preserve"> </w:t>
+      </w:r>
+      <w:proofErr w:type="spellStart"/>
+      <w:r>
+        <w:rPr>
+          <w:rFonts w:ascii="Consolas" w:hAnsi="Consolas" w:cs="Consolas"/>
+          <w:color w:val="000000"/>
+          <w:sz w:val="19"/>
+          <w:szCs w:val="19"/>
+        </w:rPr>
+        <w:t>IDictionary</w:t>
+      </w:r>
+      <w:proofErr w:type="spellEnd"/>
+      <w:r>
+        <w:rPr>
+          <w:rFonts w:ascii="Consolas" w:hAnsi="Consolas" w:cs="Consolas"/>
+          <w:color w:val="000000"/>
+          <w:sz w:val="19"/>
+          <w:szCs w:val="19"/>
+        </w:rPr>
+        <w:t>&lt;</w:t>
       </w:r>
       <w:r>
         <w:rPr>
@@ -17246,7 +16812,27 @@
           <w:sz w:val="19"/>
           <w:szCs w:val="19"/>
         </w:rPr>
-        <w:t>// GET: api/Quotes</w:t>
+        <w:t xml:space="preserve">// GET: </w:t>
+      </w:r>
+      <w:proofErr w:type="spellStart"/>
+      <w:r>
+        <w:rPr>
+          <w:rFonts w:ascii="Consolas" w:hAnsi="Consolas" w:cs="Consolas"/>
+          <w:color w:val="008000"/>
+          <w:sz w:val="19"/>
+          <w:szCs w:val="19"/>
+        </w:rPr>
+        <w:t>api</w:t>
+      </w:r>
+      <w:proofErr w:type="spellEnd"/>
+      <w:r>
+        <w:rPr>
+          <w:rFonts w:ascii="Consolas" w:hAnsi="Consolas" w:cs="Consolas"/>
+          <w:color w:val="008000"/>
+          <w:sz w:val="19"/>
+          <w:szCs w:val="19"/>
+        </w:rPr>
+        <w:t>/Quotes</w:t>
       </w:r>
     </w:p>
     <w:p>
@@ -17269,7 +16855,27 @@
           <w:sz w:val="19"/>
           <w:szCs w:val="19"/>
         </w:rPr>
-        <w:t xml:space="preserve">        [HttpGet]</w:t>
+        <w:t xml:space="preserve">        [</w:t>
+      </w:r>
+      <w:proofErr w:type="spellStart"/>
+      <w:r>
+        <w:rPr>
+          <w:rFonts w:ascii="Consolas" w:hAnsi="Consolas" w:cs="Consolas"/>
+          <w:color w:val="000000"/>
+          <w:sz w:val="19"/>
+          <w:szCs w:val="19"/>
+        </w:rPr>
+        <w:t>HttpGet</w:t>
+      </w:r>
+      <w:proofErr w:type="spellEnd"/>
+      <w:r>
+        <w:rPr>
+          <w:rFonts w:ascii="Consolas" w:hAnsi="Consolas" w:cs="Consolas"/>
+          <w:color w:val="000000"/>
+          <w:sz w:val="19"/>
+          <w:szCs w:val="19"/>
+        </w:rPr>
+        <w:t>]</w:t>
       </w:r>
     </w:p>
     <w:p>
@@ -17374,7 +16980,27 @@
           <w:sz w:val="19"/>
           <w:szCs w:val="19"/>
         </w:rPr>
-        <w:t xml:space="preserve"> _quotes.Values;</w:t>
+        <w:t xml:space="preserve"> _</w:t>
+      </w:r>
+      <w:proofErr w:type="spellStart"/>
+      <w:r>
+        <w:rPr>
+          <w:rFonts w:ascii="Consolas" w:hAnsi="Consolas" w:cs="Consolas"/>
+          <w:color w:val="000000"/>
+          <w:sz w:val="19"/>
+          <w:szCs w:val="19"/>
+        </w:rPr>
+        <w:t>quotes.Values</w:t>
+      </w:r>
+      <w:proofErr w:type="spellEnd"/>
+      <w:r>
+        <w:rPr>
+          <w:rFonts w:ascii="Consolas" w:hAnsi="Consolas" w:cs="Consolas"/>
+          <w:color w:val="000000"/>
+          <w:sz w:val="19"/>
+          <w:szCs w:val="19"/>
+        </w:rPr>
+        <w:t>;</w:t>
       </w:r>
     </w:p>
     <w:p>
@@ -17443,7 +17069,27 @@
           <w:sz w:val="19"/>
           <w:szCs w:val="19"/>
         </w:rPr>
-        <w:t>// GET: api/Quotes/5</w:t>
+        <w:t xml:space="preserve">// GET: </w:t>
+      </w:r>
+      <w:proofErr w:type="spellStart"/>
+      <w:r>
+        <w:rPr>
+          <w:rFonts w:ascii="Consolas" w:hAnsi="Consolas" w:cs="Consolas"/>
+          <w:color w:val="008000"/>
+          <w:sz w:val="19"/>
+          <w:szCs w:val="19"/>
+        </w:rPr>
+        <w:t>api</w:t>
+      </w:r>
+      <w:proofErr w:type="spellEnd"/>
+      <w:r>
+        <w:rPr>
+          <w:rFonts w:ascii="Consolas" w:hAnsi="Consolas" w:cs="Consolas"/>
+          <w:color w:val="008000"/>
+          <w:sz w:val="19"/>
+          <w:szCs w:val="19"/>
+        </w:rPr>
+        <w:t>/Quotes/5</w:t>
       </w:r>
     </w:p>
     <w:p>
@@ -17466,7 +17112,27 @@
           <w:sz w:val="19"/>
           <w:szCs w:val="19"/>
         </w:rPr>
-        <w:t xml:space="preserve">        [HttpGet(</w:t>
+        <w:t xml:space="preserve">        [</w:t>
+      </w:r>
+      <w:proofErr w:type="spellStart"/>
+      <w:r>
+        <w:rPr>
+          <w:rFonts w:ascii="Consolas" w:hAnsi="Consolas" w:cs="Consolas"/>
+          <w:color w:val="000000"/>
+          <w:sz w:val="19"/>
+          <w:szCs w:val="19"/>
+        </w:rPr>
+        <w:t>HttpGet</w:t>
+      </w:r>
+      <w:proofErr w:type="spellEnd"/>
+      <w:r>
+        <w:rPr>
+          <w:rFonts w:ascii="Consolas" w:hAnsi="Consolas" w:cs="Consolas"/>
+          <w:color w:val="000000"/>
+          <w:sz w:val="19"/>
+          <w:szCs w:val="19"/>
+        </w:rPr>
+        <w:t>(</w:t>
       </w:r>
       <w:r>
         <w:rPr>
@@ -17694,7 +17360,27 @@
           <w:sz w:val="19"/>
           <w:szCs w:val="19"/>
         </w:rPr>
-        <w:t>// POST: api/Quotes</w:t>
+        <w:t xml:space="preserve">// POST: </w:t>
+      </w:r>
+      <w:proofErr w:type="spellStart"/>
+      <w:r>
+        <w:rPr>
+          <w:rFonts w:ascii="Consolas" w:hAnsi="Consolas" w:cs="Consolas"/>
+          <w:color w:val="008000"/>
+          <w:sz w:val="19"/>
+          <w:szCs w:val="19"/>
+        </w:rPr>
+        <w:t>api</w:t>
+      </w:r>
+      <w:proofErr w:type="spellEnd"/>
+      <w:r>
+        <w:rPr>
+          <w:rFonts w:ascii="Consolas" w:hAnsi="Consolas" w:cs="Consolas"/>
+          <w:color w:val="008000"/>
+          <w:sz w:val="19"/>
+          <w:szCs w:val="19"/>
+        </w:rPr>
+        <w:t>/Quotes</w:t>
       </w:r>
     </w:p>
     <w:p>
@@ -17717,7 +17403,27 @@
           <w:sz w:val="19"/>
           <w:szCs w:val="19"/>
         </w:rPr>
-        <w:t xml:space="preserve">        [HttpPost]</w:t>
+        <w:t xml:space="preserve">        [</w:t>
+      </w:r>
+      <w:proofErr w:type="spellStart"/>
+      <w:r>
+        <w:rPr>
+          <w:rFonts w:ascii="Consolas" w:hAnsi="Consolas" w:cs="Consolas"/>
+          <w:color w:val="000000"/>
+          <w:sz w:val="19"/>
+          <w:szCs w:val="19"/>
+        </w:rPr>
+        <w:t>HttpPost</w:t>
+      </w:r>
+      <w:proofErr w:type="spellEnd"/>
+      <w:r>
+        <w:rPr>
+          <w:rFonts w:ascii="Consolas" w:hAnsi="Consolas" w:cs="Consolas"/>
+          <w:color w:val="000000"/>
+          <w:sz w:val="19"/>
+          <w:szCs w:val="19"/>
+        </w:rPr>
+        <w:t>]</w:t>
       </w:r>
     </w:p>
     <w:p>
@@ -17776,7 +17482,27 @@
           <w:sz w:val="19"/>
           <w:szCs w:val="19"/>
         </w:rPr>
-        <w:t xml:space="preserve"> Post([FromBody] Quote value)</w:t>
+        <w:t xml:space="preserve"> Post([</w:t>
+      </w:r>
+      <w:proofErr w:type="spellStart"/>
+      <w:r>
+        <w:rPr>
+          <w:rFonts w:ascii="Consolas" w:hAnsi="Consolas" w:cs="Consolas"/>
+          <w:color w:val="000000"/>
+          <w:sz w:val="19"/>
+          <w:szCs w:val="19"/>
+        </w:rPr>
+        <w:t>FromBody</w:t>
+      </w:r>
+      <w:proofErr w:type="spellEnd"/>
+      <w:r>
+        <w:rPr>
+          <w:rFonts w:ascii="Consolas" w:hAnsi="Consolas" w:cs="Consolas"/>
+          <w:color w:val="000000"/>
+          <w:sz w:val="19"/>
+          <w:szCs w:val="19"/>
+        </w:rPr>
+        <w:t>] Quote value)</w:t>
       </w:r>
     </w:p>
     <w:p>
@@ -17822,7 +17548,27 @@
           <w:sz w:val="19"/>
           <w:szCs w:val="19"/>
         </w:rPr>
-        <w:t xml:space="preserve">            _quotes[value.Id] = value;</w:t>
+        <w:t xml:space="preserve">            _quotes[</w:t>
+      </w:r>
+      <w:proofErr w:type="spellStart"/>
+      <w:r>
+        <w:rPr>
+          <w:rFonts w:ascii="Consolas" w:hAnsi="Consolas" w:cs="Consolas"/>
+          <w:color w:val="000000"/>
+          <w:sz w:val="19"/>
+          <w:szCs w:val="19"/>
+        </w:rPr>
+        <w:t>value.Id</w:t>
+      </w:r>
+      <w:proofErr w:type="spellEnd"/>
+      <w:r>
+        <w:rPr>
+          <w:rFonts w:ascii="Consolas" w:hAnsi="Consolas" w:cs="Consolas"/>
+          <w:color w:val="000000"/>
+          <w:sz w:val="19"/>
+          <w:szCs w:val="19"/>
+        </w:rPr>
+        <w:t>] = value;</w:t>
       </w:r>
     </w:p>
     <w:p>
@@ -17891,7 +17637,27 @@
           <w:sz w:val="19"/>
           <w:szCs w:val="19"/>
         </w:rPr>
-        <w:t>// PUT: api/Quotes/5</w:t>
+        <w:t xml:space="preserve">// PUT: </w:t>
+      </w:r>
+      <w:proofErr w:type="spellStart"/>
+      <w:r>
+        <w:rPr>
+          <w:rFonts w:ascii="Consolas" w:hAnsi="Consolas" w:cs="Consolas"/>
+          <w:color w:val="008000"/>
+          <w:sz w:val="19"/>
+          <w:szCs w:val="19"/>
+        </w:rPr>
+        <w:t>api</w:t>
+      </w:r>
+      <w:proofErr w:type="spellEnd"/>
+      <w:r>
+        <w:rPr>
+          <w:rFonts w:ascii="Consolas" w:hAnsi="Consolas" w:cs="Consolas"/>
+          <w:color w:val="008000"/>
+          <w:sz w:val="19"/>
+          <w:szCs w:val="19"/>
+        </w:rPr>
+        <w:t>/Quotes/5</w:t>
       </w:r>
     </w:p>
     <w:p>
@@ -17914,7 +17680,27 @@
           <w:sz w:val="19"/>
           <w:szCs w:val="19"/>
         </w:rPr>
-        <w:t xml:space="preserve">        [HttpPut(</w:t>
+        <w:t xml:space="preserve">        [</w:t>
+      </w:r>
+      <w:proofErr w:type="spellStart"/>
+      <w:r>
+        <w:rPr>
+          <w:rFonts w:ascii="Consolas" w:hAnsi="Consolas" w:cs="Consolas"/>
+          <w:color w:val="000000"/>
+          <w:sz w:val="19"/>
+          <w:szCs w:val="19"/>
+        </w:rPr>
+        <w:t>HttpPut</w:t>
+      </w:r>
+      <w:proofErr w:type="spellEnd"/>
+      <w:r>
+        <w:rPr>
+          <w:rFonts w:ascii="Consolas" w:hAnsi="Consolas" w:cs="Consolas"/>
+          <w:color w:val="000000"/>
+          <w:sz w:val="19"/>
+          <w:szCs w:val="19"/>
+        </w:rPr>
+        <w:t>(</w:t>
       </w:r>
       <w:r>
         <w:rPr>
@@ -18009,7 +17795,27 @@
           <w:sz w:val="19"/>
           <w:szCs w:val="19"/>
         </w:rPr>
-        <w:t xml:space="preserve"> id, [FromBody] Quote value)</w:t>
+        <w:t xml:space="preserve"> id, [</w:t>
+      </w:r>
+      <w:proofErr w:type="spellStart"/>
+      <w:r>
+        <w:rPr>
+          <w:rFonts w:ascii="Consolas" w:hAnsi="Consolas" w:cs="Consolas"/>
+          <w:color w:val="000000"/>
+          <w:sz w:val="19"/>
+          <w:szCs w:val="19"/>
+        </w:rPr>
+        <w:t>FromBody</w:t>
+      </w:r>
+      <w:proofErr w:type="spellEnd"/>
+      <w:r>
+        <w:rPr>
+          <w:rFonts w:ascii="Consolas" w:hAnsi="Consolas" w:cs="Consolas"/>
+          <w:color w:val="000000"/>
+          <w:sz w:val="19"/>
+          <w:szCs w:val="19"/>
+        </w:rPr>
+        <w:t>] Quote value)</w:t>
       </w:r>
     </w:p>
     <w:p>
@@ -18124,7 +17930,47 @@
           <w:sz w:val="19"/>
           <w:szCs w:val="19"/>
         </w:rPr>
-        <w:t>// DELETE: api/ApiWithActions/5</w:t>
+        <w:t xml:space="preserve">// DELETE: </w:t>
+      </w:r>
+      <w:proofErr w:type="spellStart"/>
+      <w:r>
+        <w:rPr>
+          <w:rFonts w:ascii="Consolas" w:hAnsi="Consolas" w:cs="Consolas"/>
+          <w:color w:val="008000"/>
+          <w:sz w:val="19"/>
+          <w:szCs w:val="19"/>
+        </w:rPr>
+        <w:t>api</w:t>
+      </w:r>
+      <w:proofErr w:type="spellEnd"/>
+      <w:r>
+        <w:rPr>
+          <w:rFonts w:ascii="Consolas" w:hAnsi="Consolas" w:cs="Consolas"/>
+          <w:color w:val="008000"/>
+          <w:sz w:val="19"/>
+          <w:szCs w:val="19"/>
+        </w:rPr>
+        <w:t>/</w:t>
+      </w:r>
+      <w:proofErr w:type="spellStart"/>
+      <w:r>
+        <w:rPr>
+          <w:rFonts w:ascii="Consolas" w:hAnsi="Consolas" w:cs="Consolas"/>
+          <w:color w:val="008000"/>
+          <w:sz w:val="19"/>
+          <w:szCs w:val="19"/>
+        </w:rPr>
+        <w:t>ApiWithActions</w:t>
+      </w:r>
+      <w:proofErr w:type="spellEnd"/>
+      <w:r>
+        <w:rPr>
+          <w:rFonts w:ascii="Consolas" w:hAnsi="Consolas" w:cs="Consolas"/>
+          <w:color w:val="008000"/>
+          <w:sz w:val="19"/>
+          <w:szCs w:val="19"/>
+        </w:rPr>
+        <w:t>/5</w:t>
       </w:r>
     </w:p>
     <w:p>
@@ -18147,7 +17993,27 @@
           <w:sz w:val="19"/>
           <w:szCs w:val="19"/>
         </w:rPr>
-        <w:t xml:space="preserve">        [HttpDelete(</w:t>
+        <w:t xml:space="preserve">        [</w:t>
+      </w:r>
+      <w:proofErr w:type="spellStart"/>
+      <w:r>
+        <w:rPr>
+          <w:rFonts w:ascii="Consolas" w:hAnsi="Consolas" w:cs="Consolas"/>
+          <w:color w:val="000000"/>
+          <w:sz w:val="19"/>
+          <w:szCs w:val="19"/>
+        </w:rPr>
+        <w:t>HttpDelete</w:t>
+      </w:r>
+      <w:proofErr w:type="spellEnd"/>
+      <w:r>
+        <w:rPr>
+          <w:rFonts w:ascii="Consolas" w:hAnsi="Consolas" w:cs="Consolas"/>
+          <w:color w:val="000000"/>
+          <w:sz w:val="19"/>
+          <w:szCs w:val="19"/>
+        </w:rPr>
+        <w:t>(</w:t>
       </w:r>
       <w:r>
         <w:rPr>
@@ -18288,7 +18154,27 @@
           <w:sz w:val="19"/>
           <w:szCs w:val="19"/>
         </w:rPr>
-        <w:t xml:space="preserve">            _quotes.Remove(id);</w:t>
+        <w:t xml:space="preserve">            _</w:t>
+      </w:r>
+      <w:proofErr w:type="spellStart"/>
+      <w:r>
+        <w:rPr>
+          <w:rFonts w:ascii="Consolas" w:hAnsi="Consolas" w:cs="Consolas"/>
+          <w:color w:val="000000"/>
+          <w:sz w:val="19"/>
+          <w:szCs w:val="19"/>
+        </w:rPr>
+        <w:t>quotes.Remove</w:t>
+      </w:r>
+      <w:proofErr w:type="spellEnd"/>
+      <w:r>
+        <w:rPr>
+          <w:rFonts w:ascii="Consolas" w:hAnsi="Consolas" w:cs="Consolas"/>
+          <w:color w:val="000000"/>
+          <w:sz w:val="19"/>
+          <w:szCs w:val="19"/>
+        </w:rPr>
+        <w:t>(id);</w:t>
       </w:r>
     </w:p>
     <w:p>
@@ -18495,7 +18381,27 @@
           <w:sz w:val="19"/>
           <w:szCs w:val="19"/>
         </w:rPr>
-        <w:t>"windowsAuthentication"</w:t>
+        <w:t>"</w:t>
+      </w:r>
+      <w:proofErr w:type="spellStart"/>
+      <w:r>
+        <w:rPr>
+          <w:rFonts w:ascii="Consolas" w:hAnsi="Consolas" w:cs="Consolas"/>
+          <w:color w:val="2E75B6"/>
+          <w:sz w:val="19"/>
+          <w:szCs w:val="19"/>
+        </w:rPr>
+        <w:t>windowsAuthentication</w:t>
+      </w:r>
+      <w:proofErr w:type="spellEnd"/>
+      <w:r>
+        <w:rPr>
+          <w:rFonts w:ascii="Consolas" w:hAnsi="Consolas" w:cs="Consolas"/>
+          <w:color w:val="2E75B6"/>
+          <w:sz w:val="19"/>
+          <w:szCs w:val="19"/>
+        </w:rPr>
+        <w:t>"</w:t>
       </w:r>
       <w:r>
         <w:rPr>
@@ -18554,7 +18460,27 @@
           <w:sz w:val="19"/>
           <w:szCs w:val="19"/>
         </w:rPr>
-        <w:t>"anonymousAuthentication"</w:t>
+        <w:t>"</w:t>
+      </w:r>
+      <w:proofErr w:type="spellStart"/>
+      <w:r>
+        <w:rPr>
+          <w:rFonts w:ascii="Consolas" w:hAnsi="Consolas" w:cs="Consolas"/>
+          <w:color w:val="2E75B6"/>
+          <w:sz w:val="19"/>
+          <w:szCs w:val="19"/>
+        </w:rPr>
+        <w:t>anonymousAuthentication</w:t>
+      </w:r>
+      <w:proofErr w:type="spellEnd"/>
+      <w:r>
+        <w:rPr>
+          <w:rFonts w:ascii="Consolas" w:hAnsi="Consolas" w:cs="Consolas"/>
+          <w:color w:val="2E75B6"/>
+          <w:sz w:val="19"/>
+          <w:szCs w:val="19"/>
+        </w:rPr>
+        <w:t>"</w:t>
       </w:r>
       <w:r>
         <w:rPr>
@@ -18613,7 +18539,27 @@
           <w:sz w:val="19"/>
           <w:szCs w:val="19"/>
         </w:rPr>
-        <w:t>"iisExpress"</w:t>
+        <w:t>"</w:t>
+      </w:r>
+      <w:proofErr w:type="spellStart"/>
+      <w:r>
+        <w:rPr>
+          <w:rFonts w:ascii="Consolas" w:hAnsi="Consolas" w:cs="Consolas"/>
+          <w:color w:val="2E75B6"/>
+          <w:sz w:val="19"/>
+          <w:szCs w:val="19"/>
+        </w:rPr>
+        <w:t>iisExpress</w:t>
+      </w:r>
+      <w:proofErr w:type="spellEnd"/>
+      <w:r>
+        <w:rPr>
+          <w:rFonts w:ascii="Consolas" w:hAnsi="Consolas" w:cs="Consolas"/>
+          <w:color w:val="2E75B6"/>
+          <w:sz w:val="19"/>
+          <w:szCs w:val="19"/>
+        </w:rPr>
+        <w:t>"</w:t>
       </w:r>
       <w:r>
         <w:rPr>
@@ -18654,7 +18600,27 @@
           <w:sz w:val="19"/>
           <w:szCs w:val="19"/>
         </w:rPr>
-        <w:t>"applicationUrl"</w:t>
+        <w:t>"</w:t>
+      </w:r>
+      <w:proofErr w:type="spellStart"/>
+      <w:r>
+        <w:rPr>
+          <w:rFonts w:ascii="Consolas" w:hAnsi="Consolas" w:cs="Consolas"/>
+          <w:color w:val="2E75B6"/>
+          <w:sz w:val="19"/>
+          <w:szCs w:val="19"/>
+        </w:rPr>
+        <w:t>applicationUrl</w:t>
+      </w:r>
+      <w:proofErr w:type="spellEnd"/>
+      <w:r>
+        <w:rPr>
+          <w:rFonts w:ascii="Consolas" w:hAnsi="Consolas" w:cs="Consolas"/>
+          <w:color w:val="2E75B6"/>
+          <w:sz w:val="19"/>
+          <w:szCs w:val="19"/>
+        </w:rPr>
+        <w:t>"</w:t>
       </w:r>
       <w:r>
         <w:rPr>
@@ -18713,7 +18679,27 @@
           <w:sz w:val="19"/>
           <w:szCs w:val="19"/>
         </w:rPr>
-        <w:t>"sslPort"</w:t>
+        <w:t>"</w:t>
+      </w:r>
+      <w:proofErr w:type="spellStart"/>
+      <w:r>
+        <w:rPr>
+          <w:rFonts w:ascii="Consolas" w:hAnsi="Consolas" w:cs="Consolas"/>
+          <w:color w:val="2E75B6"/>
+          <w:sz w:val="19"/>
+          <w:szCs w:val="19"/>
+        </w:rPr>
+        <w:t>sslPort</w:t>
+      </w:r>
+      <w:proofErr w:type="spellEnd"/>
+      <w:r>
+        <w:rPr>
+          <w:rFonts w:ascii="Consolas" w:hAnsi="Consolas" w:cs="Consolas"/>
+          <w:color w:val="2E75B6"/>
+          <w:sz w:val="19"/>
+          <w:szCs w:val="19"/>
+        </w:rPr>
+        <w:t>"</w:t>
       </w:r>
       <w:r>
         <w:rPr>
@@ -18882,7 +18868,27 @@
           <w:sz w:val="19"/>
           <w:szCs w:val="19"/>
         </w:rPr>
-        <w:t>"commandName"</w:t>
+        <w:t>"</w:t>
+      </w:r>
+      <w:proofErr w:type="spellStart"/>
+      <w:r>
+        <w:rPr>
+          <w:rFonts w:ascii="Consolas" w:hAnsi="Consolas" w:cs="Consolas"/>
+          <w:color w:val="2E75B6"/>
+          <w:sz w:val="19"/>
+          <w:szCs w:val="19"/>
+        </w:rPr>
+        <w:t>commandName</w:t>
+      </w:r>
+      <w:proofErr w:type="spellEnd"/>
+      <w:r>
+        <w:rPr>
+          <w:rFonts w:ascii="Consolas" w:hAnsi="Consolas" w:cs="Consolas"/>
+          <w:color w:val="2E75B6"/>
+          <w:sz w:val="19"/>
+          <w:szCs w:val="19"/>
+        </w:rPr>
+        <w:t>"</w:t>
       </w:r>
       <w:r>
         <w:rPr>
@@ -18900,7 +18906,27 @@
           <w:sz w:val="19"/>
           <w:szCs w:val="19"/>
         </w:rPr>
-        <w:t>"IISExpress"</w:t>
+        <w:t>"</w:t>
+      </w:r>
+      <w:proofErr w:type="spellStart"/>
+      <w:r>
+        <w:rPr>
+          <w:rFonts w:ascii="Consolas" w:hAnsi="Consolas" w:cs="Consolas"/>
+          <w:color w:val="A31515"/>
+          <w:sz w:val="19"/>
+          <w:szCs w:val="19"/>
+        </w:rPr>
+        <w:t>IISExpress</w:t>
+      </w:r>
+      <w:proofErr w:type="spellEnd"/>
+      <w:r>
+        <w:rPr>
+          <w:rFonts w:ascii="Consolas" w:hAnsi="Consolas" w:cs="Consolas"/>
+          <w:color w:val="A31515"/>
+          <w:sz w:val="19"/>
+          <w:szCs w:val="19"/>
+        </w:rPr>
+        <w:t>"</w:t>
       </w:r>
       <w:r>
         <w:rPr>
@@ -18941,7 +18967,27 @@
           <w:sz w:val="19"/>
           <w:szCs w:val="19"/>
         </w:rPr>
-        <w:t>"launchBrowser"</w:t>
+        <w:t>"</w:t>
+      </w:r>
+      <w:proofErr w:type="spellStart"/>
+      <w:r>
+        <w:rPr>
+          <w:rFonts w:ascii="Consolas" w:hAnsi="Consolas" w:cs="Consolas"/>
+          <w:color w:val="2E75B6"/>
+          <w:sz w:val="19"/>
+          <w:szCs w:val="19"/>
+        </w:rPr>
+        <w:t>launchBrowser</w:t>
+      </w:r>
+      <w:proofErr w:type="spellEnd"/>
+      <w:r>
+        <w:rPr>
+          <w:rFonts w:ascii="Consolas" w:hAnsi="Consolas" w:cs="Consolas"/>
+          <w:color w:val="2E75B6"/>
+          <w:sz w:val="19"/>
+          <w:szCs w:val="19"/>
+        </w:rPr>
+        <w:t>"</w:t>
       </w:r>
       <w:r>
         <w:rPr>
@@ -19001,7 +19047,27 @@
           <w:sz w:val="19"/>
           <w:szCs w:val="19"/>
         </w:rPr>
-        <w:t>"launchUrl"</w:t>
+        <w:t>"</w:t>
+      </w:r>
+      <w:proofErr w:type="spellStart"/>
+      <w:r>
+        <w:rPr>
+          <w:rFonts w:ascii="Consolas" w:hAnsi="Consolas" w:cs="Consolas"/>
+          <w:color w:val="2E75B6"/>
+          <w:sz w:val="19"/>
+          <w:szCs w:val="19"/>
+        </w:rPr>
+        <w:t>launchUrl</w:t>
+      </w:r>
+      <w:proofErr w:type="spellEnd"/>
+      <w:r>
+        <w:rPr>
+          <w:rFonts w:ascii="Consolas" w:hAnsi="Consolas" w:cs="Consolas"/>
+          <w:color w:val="2E75B6"/>
+          <w:sz w:val="19"/>
+          <w:szCs w:val="19"/>
+        </w:rPr>
+        <w:t>"</w:t>
       </w:r>
       <w:r>
         <w:rPr>
@@ -19019,7 +19085,27 @@
           <w:sz w:val="19"/>
           <w:szCs w:val="19"/>
         </w:rPr>
-        <w:t>"api/quotes"</w:t>
+        <w:t>"</w:t>
+      </w:r>
+      <w:proofErr w:type="spellStart"/>
+      <w:r>
+        <w:rPr>
+          <w:rFonts w:ascii="Consolas" w:hAnsi="Consolas" w:cs="Consolas"/>
+          <w:color w:val="A31515"/>
+          <w:sz w:val="19"/>
+          <w:szCs w:val="19"/>
+        </w:rPr>
+        <w:t>api</w:t>
+      </w:r>
+      <w:proofErr w:type="spellEnd"/>
+      <w:r>
+        <w:rPr>
+          <w:rFonts w:ascii="Consolas" w:hAnsi="Consolas" w:cs="Consolas"/>
+          <w:color w:val="A31515"/>
+          <w:sz w:val="19"/>
+          <w:szCs w:val="19"/>
+        </w:rPr>
+        <w:t>/quotes"</w:t>
       </w:r>
       <w:r>
         <w:rPr>
@@ -19060,7 +19146,27 @@
           <w:sz w:val="19"/>
           <w:szCs w:val="19"/>
         </w:rPr>
-        <w:t>"environmentVariables"</w:t>
+        <w:t>"</w:t>
+      </w:r>
+      <w:proofErr w:type="spellStart"/>
+      <w:r>
+        <w:rPr>
+          <w:rFonts w:ascii="Consolas" w:hAnsi="Consolas" w:cs="Consolas"/>
+          <w:color w:val="2E75B6"/>
+          <w:sz w:val="19"/>
+          <w:szCs w:val="19"/>
+        </w:rPr>
+        <w:t>environmentVariables</w:t>
+      </w:r>
+      <w:proofErr w:type="spellEnd"/>
+      <w:r>
+        <w:rPr>
+          <w:rFonts w:ascii="Consolas" w:hAnsi="Consolas" w:cs="Consolas"/>
+          <w:color w:val="2E75B6"/>
+          <w:sz w:val="19"/>
+          <w:szCs w:val="19"/>
+        </w:rPr>
+        <w:t>"</w:t>
       </w:r>
       <w:r>
         <w:rPr>
@@ -19238,7 +19344,27 @@
           <w:sz w:val="19"/>
           <w:szCs w:val="19"/>
         </w:rPr>
-        <w:t>"commandName"</w:t>
+        <w:t>"</w:t>
+      </w:r>
+      <w:proofErr w:type="spellStart"/>
+      <w:r>
+        <w:rPr>
+          <w:rFonts w:ascii="Consolas" w:hAnsi="Consolas" w:cs="Consolas"/>
+          <w:color w:val="2E75B6"/>
+          <w:sz w:val="19"/>
+          <w:szCs w:val="19"/>
+        </w:rPr>
+        <w:t>commandName</w:t>
+      </w:r>
+      <w:proofErr w:type="spellEnd"/>
+      <w:r>
+        <w:rPr>
+          <w:rFonts w:ascii="Consolas" w:hAnsi="Consolas" w:cs="Consolas"/>
+          <w:color w:val="2E75B6"/>
+          <w:sz w:val="19"/>
+          <w:szCs w:val="19"/>
+        </w:rPr>
+        <w:t>"</w:t>
       </w:r>
       <w:r>
         <w:rPr>
@@ -19297,7 +19423,27 @@
           <w:sz w:val="19"/>
           <w:szCs w:val="19"/>
         </w:rPr>
-        <w:t>"launchBrowser"</w:t>
+        <w:t>"</w:t>
+      </w:r>
+      <w:proofErr w:type="spellStart"/>
+      <w:r>
+        <w:rPr>
+          <w:rFonts w:ascii="Consolas" w:hAnsi="Consolas" w:cs="Consolas"/>
+          <w:color w:val="2E75B6"/>
+          <w:sz w:val="19"/>
+          <w:szCs w:val="19"/>
+        </w:rPr>
+        <w:t>launchBrowser</w:t>
+      </w:r>
+      <w:proofErr w:type="spellEnd"/>
+      <w:r>
+        <w:rPr>
+          <w:rFonts w:ascii="Consolas" w:hAnsi="Consolas" w:cs="Consolas"/>
+          <w:color w:val="2E75B6"/>
+          <w:sz w:val="19"/>
+          <w:szCs w:val="19"/>
+        </w:rPr>
+        <w:t>"</w:t>
       </w:r>
       <w:r>
         <w:rPr>
@@ -19356,7 +19502,27 @@
           <w:sz w:val="19"/>
           <w:szCs w:val="19"/>
         </w:rPr>
-        <w:t>"launchUrl"</w:t>
+        <w:t>"</w:t>
+      </w:r>
+      <w:proofErr w:type="spellStart"/>
+      <w:r>
+        <w:rPr>
+          <w:rFonts w:ascii="Consolas" w:hAnsi="Consolas" w:cs="Consolas"/>
+          <w:color w:val="2E75B6"/>
+          <w:sz w:val="19"/>
+          <w:szCs w:val="19"/>
+        </w:rPr>
+        <w:t>launchUrl</w:t>
+      </w:r>
+      <w:proofErr w:type="spellEnd"/>
+      <w:r>
+        <w:rPr>
+          <w:rFonts w:ascii="Consolas" w:hAnsi="Consolas" w:cs="Consolas"/>
+          <w:color w:val="2E75B6"/>
+          <w:sz w:val="19"/>
+          <w:szCs w:val="19"/>
+        </w:rPr>
+        <w:t>"</w:t>
       </w:r>
       <w:r>
         <w:rPr>
@@ -19374,7 +19540,27 @@
           <w:sz w:val="19"/>
           <w:szCs w:val="19"/>
         </w:rPr>
-        <w:t>"api/quotes"</w:t>
+        <w:t>"</w:t>
+      </w:r>
+      <w:proofErr w:type="spellStart"/>
+      <w:r>
+        <w:rPr>
+          <w:rFonts w:ascii="Consolas" w:hAnsi="Consolas" w:cs="Consolas"/>
+          <w:color w:val="A31515"/>
+          <w:sz w:val="19"/>
+          <w:szCs w:val="19"/>
+        </w:rPr>
+        <w:t>api</w:t>
+      </w:r>
+      <w:proofErr w:type="spellEnd"/>
+      <w:r>
+        <w:rPr>
+          <w:rFonts w:ascii="Consolas" w:hAnsi="Consolas" w:cs="Consolas"/>
+          <w:color w:val="A31515"/>
+          <w:sz w:val="19"/>
+          <w:szCs w:val="19"/>
+        </w:rPr>
+        <w:t>/quotes"</w:t>
       </w:r>
       <w:r>
         <w:rPr>
@@ -19415,7 +19601,27 @@
           <w:sz w:val="19"/>
           <w:szCs w:val="19"/>
         </w:rPr>
-        <w:t>"applicationUrl"</w:t>
+        <w:t>"</w:t>
+      </w:r>
+      <w:proofErr w:type="spellStart"/>
+      <w:r>
+        <w:rPr>
+          <w:rFonts w:ascii="Consolas" w:hAnsi="Consolas" w:cs="Consolas"/>
+          <w:color w:val="2E75B6"/>
+          <w:sz w:val="19"/>
+          <w:szCs w:val="19"/>
+        </w:rPr>
+        <w:t>applicationUrl</w:t>
+      </w:r>
+      <w:proofErr w:type="spellEnd"/>
+      <w:r>
+        <w:rPr>
+          <w:rFonts w:ascii="Consolas" w:hAnsi="Consolas" w:cs="Consolas"/>
+          <w:color w:val="2E75B6"/>
+          <w:sz w:val="19"/>
+          <w:szCs w:val="19"/>
+        </w:rPr>
+        <w:t>"</w:t>
       </w:r>
       <w:r>
         <w:rPr>
@@ -19474,7 +19680,27 @@
           <w:sz w:val="19"/>
           <w:szCs w:val="19"/>
         </w:rPr>
-        <w:t>"environmentVariables"</w:t>
+        <w:t>"</w:t>
+      </w:r>
+      <w:proofErr w:type="spellStart"/>
+      <w:r>
+        <w:rPr>
+          <w:rFonts w:ascii="Consolas" w:hAnsi="Consolas" w:cs="Consolas"/>
+          <w:color w:val="2E75B6"/>
+          <w:sz w:val="19"/>
+          <w:szCs w:val="19"/>
+        </w:rPr>
+        <w:t>environmentVariables</w:t>
+      </w:r>
+      <w:proofErr w:type="spellEnd"/>
+      <w:r>
+        <w:rPr>
+          <w:rFonts w:ascii="Consolas" w:hAnsi="Consolas" w:cs="Consolas"/>
+          <w:color w:val="2E75B6"/>
+          <w:sz w:val="19"/>
+          <w:szCs w:val="19"/>
+        </w:rPr>
+        <w:t>"</w:t>
       </w:r>
       <w:r>
         <w:rPr>
@@ -19824,12 +20050,12 @@
       </w:pPr>
     </w:p>
     <w:sectPr>
-      <w:headerReference w:type="even" r:id="rId55"/>
-      <w:headerReference w:type="default" r:id="rId56"/>
-      <w:footerReference w:type="even" r:id="rId57"/>
-      <w:footerReference w:type="default" r:id="rId58"/>
-      <w:headerReference w:type="first" r:id="rId59"/>
-      <w:footerReference w:type="first" r:id="rId60"/>
+      <w:headerReference w:type="even" r:id="rId54"/>
+      <w:headerReference w:type="default" r:id="rId55"/>
+      <w:footerReference w:type="even" r:id="rId56"/>
+      <w:footerReference w:type="default" r:id="rId57"/>
+      <w:headerReference w:type="first" r:id="rId58"/>
+      <w:footerReference w:type="first" r:id="rId59"/>
       <w:pgSz w:w="11906" w:h="16838"/>
       <w:pgMar w:top="1440" w:right="1440" w:bottom="1440" w:left="1440" w:header="708" w:footer="708" w:gutter="0"/>
       <w:cols w:space="708"/>
@@ -20069,7 +20295,7 @@
   <w:abstractNum w:abstractNumId="0" w15:restartNumberingAfterBreak="0">
     <w:nsid w:val="FFFFFF7C"/>
     <w:multiLevelType w:val="singleLevel"/>
-    <w:tmpl w:val="AFEA3044"/>
+    <w:tmpl w:val="F8DE1456"/>
     <w:lvl w:ilvl="0">
       <w:start w:val="1"/>
       <w:numFmt w:val="decimal"/>
@@ -20120,7 +20346,7 @@
   <w:abstractNum w:abstractNumId="3" w15:restartNumberingAfterBreak="0">
     <w:nsid w:val="FFFFFF7F"/>
     <w:multiLevelType w:val="singleLevel"/>
-    <w:tmpl w:val="E11C9D34"/>
+    <w:tmpl w:val="D1CE7200"/>
     <w:lvl w:ilvl="0">
       <w:start w:val="1"/>
       <w:numFmt w:val="decimal"/>
@@ -20157,7 +20383,7 @@
   <w:abstractNum w:abstractNumId="5" w15:restartNumberingAfterBreak="0">
     <w:nsid w:val="FFFFFF81"/>
     <w:multiLevelType w:val="singleLevel"/>
-    <w:tmpl w:val="E6F02026"/>
+    <w:tmpl w:val="2C5872AC"/>
     <w:lvl w:ilvl="0">
       <w:start w:val="1"/>
       <w:numFmt w:val="bullet"/>
@@ -20177,7 +20403,7 @@
   <w:abstractNum w:abstractNumId="6" w15:restartNumberingAfterBreak="0">
     <w:nsid w:val="FFFFFF82"/>
     <w:multiLevelType w:val="singleLevel"/>
-    <w:tmpl w:val="0DB8CF78"/>
+    <w:tmpl w:val="C07E1C82"/>
     <w:lvl w:ilvl="0">
       <w:start w:val="1"/>
       <w:numFmt w:val="bullet"/>

</xml_diff>

<commit_message>
Tidied up JS docs and removed jsdevenvs doc
</commit_message>
<xml_diff>
--- a/notes/dotnet/dotnetcore/dotnetcore.docx
+++ b/notes/dotnet/dotnetcore/dotnetcore.docx
@@ -3829,10 +3829,7 @@
         <w:fldChar w:fldCharType="begin"/>
       </w:r>
       <w:r>
-        <w:instrText xml:space="preserve"> S</w:instrText>
-      </w:r>
-      <w:r>
-        <w:instrText xml:space="preserve">EQ Listing \* ARABIC </w:instrText>
+        <w:instrText xml:space="preserve"> SEQ Listing \* ARABIC </w:instrText>
       </w:r>
       <w:r>
         <w:fldChar w:fldCharType="separate"/>
@@ -4176,15 +4173,7 @@
         <w:t>Typically,</w:t>
       </w:r>
       <w:r>
-        <w:t xml:space="preserve"> in order to instantiate a specific object </w:t>
-      </w:r>
-      <w:proofErr w:type="gramStart"/>
-      <w:r>
-        <w:t>which</w:t>
-      </w:r>
-      <w:proofErr w:type="gramEnd"/>
-      <w:r>
-        <w:t xml:space="preserve"> we refer to as the root we will have to </w:t>
+        <w:t xml:space="preserve"> in order to instantiate a specific object which we refer to as the root we will have to </w:t>
       </w:r>
       <w:r>
         <w:t>provide it with a dependency graph of other objects</w:t>
@@ -5908,24 +5897,14 @@
         <w:t xml:space="preserve">. </w:t>
       </w:r>
       <w:r>
-        <w:t xml:space="preserve">Note we do not prefix environment variables that are used to override application configuration. </w:t>
-      </w:r>
-      <w:proofErr w:type="gramStart"/>
-      <w:r>
-        <w:t>So</w:t>
-      </w:r>
-      <w:proofErr w:type="gramEnd"/>
-      <w:r>
-        <w:t xml:space="preserve"> to set “</w:t>
-      </w:r>
-      <w:proofErr w:type="spellStart"/>
+        <w:t>Note we do not prefix environment variables that are used to override application configuration. So to set “</w:t>
+      </w:r>
       <w:r>
         <w:rPr>
           <w:rStyle w:val="SourceCodeChar"/>
         </w:rPr>
         <w:t>Logging:LogLevel:Microsoft</w:t>
       </w:r>
-      <w:proofErr w:type="spellEnd"/>
       <w:r>
         <w:t xml:space="preserve">” we set the environment variable </w:t>
       </w:r>
@@ -5942,15 +5921,7 @@
         <w:t xml:space="preserve">. </w:t>
       </w:r>
       <w:r>
-        <w:t xml:space="preserve">Also note that we use __ rather </w:t>
-      </w:r>
-      <w:proofErr w:type="gramStart"/>
-      <w:r>
-        <w:t>than :</w:t>
-      </w:r>
-      <w:proofErr w:type="gramEnd"/>
-      <w:r>
-        <w:t xml:space="preserve"> when specified path separators as : is not supported by all platforms. </w:t>
+        <w:t xml:space="preserve">Also note that we use __ rather than : when specified path separators as : is not supported by all platforms. </w:t>
       </w:r>
     </w:p>
     <w:p>
@@ -9182,7 +9153,6 @@
       <w:r>
         <w:t xml:space="preserve">We now no longer have a .NET executable running. We only have the IIS process named </w:t>
       </w:r>
-      <w:proofErr w:type="gramStart"/>
       <w:r>
         <w:rPr>
           <w:rStyle w:val="CommandChar"/>
@@ -9195,7 +9165,6 @@
         </w:rPr>
         <w:t>express.exe</w:t>
       </w:r>
-      <w:proofErr w:type="gramEnd"/>
     </w:p>
     <w:p>
       <w:pPr>
@@ -10218,35 +10187,13 @@
     </w:p>
     <w:p>
       <w:r>
-        <w:t xml:space="preserve">Now when we run our </w:t>
-      </w:r>
-      <w:proofErr w:type="gramStart"/>
-      <w:r>
-        <w:t>app</w:t>
-      </w:r>
-      <w:proofErr w:type="gramEnd"/>
-      <w:r>
-        <w:t xml:space="preserve"> we have two processes. Our .NET process called </w:t>
+        <w:t xml:space="preserve">Now when we run our app we have two processes. Our .NET process called </w:t>
       </w:r>
       <w:r>
         <w:rPr>
           <w:rStyle w:val="CommandChar"/>
         </w:rPr>
-        <w:t xml:space="preserve">4. IIS Out </w:t>
-      </w:r>
-      <w:proofErr w:type="gramStart"/>
-      <w:r>
-        <w:rPr>
-          <w:rStyle w:val="CommandChar"/>
-        </w:rPr>
-        <w:t>Of</w:t>
-      </w:r>
-      <w:proofErr w:type="gramEnd"/>
-      <w:r>
-        <w:rPr>
-          <w:rStyle w:val="CommandChar"/>
-        </w:rPr>
-        <w:t xml:space="preserve"> Process.exe </w:t>
+        <w:t xml:space="preserve">4. IIS Out Of Process.exe </w:t>
       </w:r>
       <w:r>
         <w:t xml:space="preserve">and </w:t>
@@ -10694,15 +10641,7 @@
     </w:p>
     <w:p>
       <w:r>
-        <w:t xml:space="preserve">Now when we start out app from Visual </w:t>
-      </w:r>
-      <w:proofErr w:type="gramStart"/>
-      <w:r>
-        <w:t>Studio</w:t>
-      </w:r>
-      <w:proofErr w:type="gramEnd"/>
-      <w:r>
-        <w:t xml:space="preserve"> we see the following.</w:t>
+        <w:t>Now when we start out app from Visual Studio we see the following.</w:t>
       </w:r>
     </w:p>
     <w:p>
@@ -11353,15 +11292,7 @@
     </w:p>
     <w:p>
       <w:r>
-        <w:t xml:space="preserve">The server checks the result against the one it obtained using the </w:t>
-      </w:r>
-      <w:proofErr w:type="gramStart"/>
-      <w:r>
-        <w:t>users</w:t>
-      </w:r>
-      <w:proofErr w:type="gramEnd"/>
-      <w:r>
-        <w:t xml:space="preserve"> credentials and returns the document if the values match.</w:t>
+        <w:t>The server checks the result against the one it obtained using the users credentials and returns the document if the values match.</w:t>
       </w:r>
     </w:p>
     <w:p>
@@ -11701,13 +11632,8 @@
         <w:pStyle w:val="Heading5"/>
       </w:pPr>
       <w:r>
-        <w:t xml:space="preserve">4. Server </w:t>
-      </w:r>
-      <w:proofErr w:type="gramStart"/>
-      <w:r>
-        <w:t>sends</w:t>
-      </w:r>
-      <w:proofErr w:type="gramEnd"/>
+        <w:t>4. Server sends</w:t>
+      </w:r>
     </w:p>
     <w:p>
       <w:pPr>
@@ -11770,13 +11696,8 @@
         <w:pStyle w:val="Heading5"/>
       </w:pPr>
       <w:r>
-        <w:t xml:space="preserve">5. Client </w:t>
-      </w:r>
-      <w:proofErr w:type="gramStart"/>
-      <w:r>
-        <w:t>Sends</w:t>
-      </w:r>
-      <w:proofErr w:type="gramEnd"/>
+        <w:t>5. Client Sends</w:t>
+      </w:r>
     </w:p>
     <w:p>
       <w:pPr>
@@ -11849,13 +11770,8 @@
         <w:t>Server</w:t>
       </w:r>
       <w:r>
-        <w:t xml:space="preserve"> </w:t>
-      </w:r>
-      <w:proofErr w:type="gramStart"/>
-      <w:r>
-        <w:t>Sends</w:t>
-      </w:r>
-      <w:proofErr w:type="gramEnd"/>
+        <w:t xml:space="preserve"> Sends</w:t>
+      </w:r>
     </w:p>
     <w:p>
       <w:pPr>
@@ -11996,13 +11912,8 @@
         <w:t>First,</w:t>
       </w:r>
       <w:r>
-        <w:t xml:space="preserve"> we need to get the KeyCloak bearer </w:t>
-      </w:r>
-      <w:proofErr w:type="gramStart"/>
-      <w:r>
-        <w:t>token</w:t>
-      </w:r>
-      <w:proofErr w:type="gramEnd"/>
+        <w:t xml:space="preserve"> we need to get the KeyCloak bearer token</w:t>
+      </w:r>
     </w:p>
     <w:p>
       <w:r>
@@ -12160,17 +12071,6 @@
       </w:r>
     </w:p>
     <w:p>
-      <w:hyperlink r:id="rId45" w:history="1">
-        <w:r>
-          <w:rPr>
-            <w:rStyle w:val="Hyperlink"/>
-            <w:rFonts w:cstheme="minorBidi"/>
-          </w:rPr>
-          <w:t>SourceCode</w:t>
-        </w:r>
-      </w:hyperlink>
-    </w:p>
-    <w:p>
       <w:r>
         <w:t xml:space="preserve">If decorate our endpoint action with the Authorize attribute but give it no </w:t>
       </w:r>
@@ -13211,24 +13111,601 @@
       <w:r>
         <w:t xml:space="preserve"> </w:t>
       </w:r>
-      <w:hyperlink r:id="rId46" w:history="1">
-        <w:r>
-          <w:rPr>
-            <w:rStyle w:val="Hyperlink"/>
-            <w:rFonts w:cstheme="minorBidi"/>
-          </w:rPr>
-          <w:t>Source Code</w:t>
-        </w:r>
-      </w:hyperlink>
+    </w:p>
+    <w:p>
+      <w:r>
+        <w:t>XXX</w:t>
+      </w:r>
+    </w:p>
+    <w:p>
+      <w:pPr>
+        <w:pStyle w:val="Heading3"/>
+      </w:pPr>
+      <w:r>
+        <w:t>Development Workarounds</w:t>
+      </w:r>
+    </w:p>
+    <w:p>
+      <w:pPr>
+        <w:pStyle w:val="Heading4"/>
+      </w:pPr>
+      <w:r>
+        <w:t xml:space="preserve">Turn On/Off </w:t>
+      </w:r>
+      <w:r>
+        <w:t>Authorization</w:t>
+      </w:r>
+    </w:p>
+    <w:p>
+      <w:r>
+        <w:t>Sometimes</w:t>
+      </w:r>
+      <w:r>
+        <w:t xml:space="preserve"> it is not practical to authenticate/authorize in dev env so we can add a special handler. This stops us having to change the code when we want to do it. </w:t>
+      </w:r>
+      <w:r>
+        <w:t xml:space="preserve"> We adjust the Startup.cs as follows.</w:t>
+      </w:r>
+    </w:p>
+    <w:p>
+      <w:r>
+        <w:t>XXX</w:t>
+      </w:r>
+    </w:p>
+    <w:p/>
+    <w:p>
+      <w:pPr>
+        <w:pStyle w:val="SourceCode"/>
+        <w:rPr>
+          <w:rFonts w:eastAsiaTheme="minorHAnsi"/>
+          <w:lang w:eastAsia="en-US"/>
+        </w:rPr>
+      </w:pPr>
+      <w:r>
+        <w:rPr>
+          <w:rFonts w:eastAsiaTheme="minorHAnsi"/>
+          <w:lang w:eastAsia="en-US"/>
+        </w:rPr>
+        <w:t xml:space="preserve">    </w:t>
+      </w:r>
+      <w:r>
+        <w:rPr>
+          <w:rFonts w:eastAsiaTheme="minorHAnsi"/>
+          <w:color w:val="0000FF"/>
+          <w:lang w:eastAsia="en-US"/>
+        </w:rPr>
+        <w:t>public</w:t>
+      </w:r>
+      <w:r>
+        <w:rPr>
+          <w:rFonts w:eastAsiaTheme="minorHAnsi"/>
+          <w:lang w:eastAsia="en-US"/>
+        </w:rPr>
+        <w:t xml:space="preserve"> </w:t>
+      </w:r>
+      <w:r>
+        <w:rPr>
+          <w:rFonts w:eastAsiaTheme="minorHAnsi"/>
+          <w:color w:val="0000FF"/>
+          <w:lang w:eastAsia="en-US"/>
+        </w:rPr>
+        <w:t>void</w:t>
+      </w:r>
+      <w:r>
+        <w:rPr>
+          <w:rFonts w:eastAsiaTheme="minorHAnsi"/>
+          <w:lang w:eastAsia="en-US"/>
+        </w:rPr>
+        <w:t xml:space="preserve"> ConfigureServices(IServiceCollection services)</w:t>
+      </w:r>
+    </w:p>
+    <w:p>
+      <w:pPr>
+        <w:pStyle w:val="SourceCode"/>
+        <w:rPr>
+          <w:rFonts w:eastAsiaTheme="minorHAnsi"/>
+          <w:lang w:eastAsia="en-US"/>
+        </w:rPr>
+      </w:pPr>
+      <w:r>
+        <w:rPr>
+          <w:rFonts w:eastAsiaTheme="minorHAnsi"/>
+          <w:lang w:eastAsia="en-US"/>
+        </w:rPr>
+        <w:t xml:space="preserve">        {</w:t>
+      </w:r>
+    </w:p>
+    <w:p>
+      <w:pPr>
+        <w:pStyle w:val="SourceCode"/>
+        <w:rPr>
+          <w:rFonts w:eastAsiaTheme="minorHAnsi"/>
+          <w:lang w:eastAsia="en-US"/>
+        </w:rPr>
+      </w:pPr>
+      <w:r>
+        <w:rPr>
+          <w:rFonts w:eastAsiaTheme="minorHAnsi"/>
+          <w:lang w:eastAsia="en-US"/>
+        </w:rPr>
+        <w:t xml:space="preserve">            </w:t>
+      </w:r>
+      <w:r>
+        <w:rPr>
+          <w:rFonts w:eastAsiaTheme="minorHAnsi"/>
+          <w:color w:val="008000"/>
+          <w:lang w:eastAsia="en-US"/>
+        </w:rPr>
+        <w:t>// Bypass Auth for dev</w:t>
+      </w:r>
+    </w:p>
+    <w:p>
+      <w:pPr>
+        <w:pStyle w:val="SourceCode"/>
+        <w:rPr>
+          <w:rFonts w:eastAsiaTheme="minorHAnsi"/>
+          <w:lang w:eastAsia="en-US"/>
+        </w:rPr>
+      </w:pPr>
+      <w:r>
+        <w:rPr>
+          <w:rFonts w:eastAsiaTheme="minorHAnsi"/>
+          <w:lang w:eastAsia="en-US"/>
+        </w:rPr>
+        <w:t xml:space="preserve">            </w:t>
+      </w:r>
+      <w:r>
+        <w:rPr>
+          <w:rFonts w:eastAsiaTheme="minorHAnsi"/>
+          <w:color w:val="0000FF"/>
+          <w:lang w:eastAsia="en-US"/>
+        </w:rPr>
+        <w:t>if</w:t>
+      </w:r>
+      <w:r>
+        <w:rPr>
+          <w:rFonts w:eastAsiaTheme="minorHAnsi"/>
+          <w:lang w:eastAsia="en-US"/>
+        </w:rPr>
+        <w:t xml:space="preserve"> (HostEnvironment.IsDevelopment())</w:t>
+      </w:r>
+    </w:p>
+    <w:p>
+      <w:pPr>
+        <w:pStyle w:val="SourceCode"/>
+        <w:rPr>
+          <w:rFonts w:eastAsiaTheme="minorHAnsi"/>
+          <w:lang w:eastAsia="en-US"/>
+        </w:rPr>
+      </w:pPr>
+      <w:r>
+        <w:rPr>
+          <w:rFonts w:eastAsiaTheme="minorHAnsi"/>
+          <w:lang w:eastAsia="en-US"/>
+        </w:rPr>
+        <w:t xml:space="preserve">            {</w:t>
+      </w:r>
+    </w:p>
+    <w:p>
+      <w:pPr>
+        <w:pStyle w:val="SourceCode"/>
+        <w:rPr>
+          <w:rFonts w:eastAsiaTheme="minorHAnsi"/>
+          <w:lang w:eastAsia="en-US"/>
+        </w:rPr>
+      </w:pPr>
+      <w:r>
+        <w:rPr>
+          <w:rFonts w:eastAsiaTheme="minorHAnsi"/>
+          <w:lang w:eastAsia="en-US"/>
+        </w:rPr>
+        <w:t xml:space="preserve">                services.AddSingleton&lt;IAuthorizationHandler, NoAuthenticationRequiredHandler&gt;();</w:t>
+      </w:r>
+    </w:p>
+    <w:p>
+      <w:pPr>
+        <w:pStyle w:val="SourceCode"/>
+      </w:pPr>
+      <w:r>
+        <w:rPr>
+          <w:rFonts w:eastAsiaTheme="minorHAnsi"/>
+          <w:lang w:eastAsia="en-US"/>
+        </w:rPr>
+        <w:t xml:space="preserve">            }</w:t>
+      </w:r>
+    </w:p>
+    <w:p>
+      <w:r>
+        <w:t>And add the class</w:t>
+      </w:r>
+    </w:p>
+    <w:p>
+      <w:pPr>
+        <w:pStyle w:val="SourceCode"/>
+        <w:rPr>
+          <w:rFonts w:eastAsiaTheme="minorHAnsi"/>
+          <w:lang w:eastAsia="en-US"/>
+        </w:rPr>
+      </w:pPr>
+      <w:r>
+        <w:rPr>
+          <w:rFonts w:eastAsiaTheme="minorHAnsi"/>
+          <w:lang w:eastAsia="en-US"/>
+        </w:rPr>
+        <w:t xml:space="preserve">    </w:t>
+      </w:r>
+      <w:r>
+        <w:rPr>
+          <w:rFonts w:eastAsiaTheme="minorHAnsi"/>
+          <w:color w:val="0000FF"/>
+          <w:lang w:eastAsia="en-US"/>
+        </w:rPr>
+        <w:t>public</w:t>
+      </w:r>
+      <w:r>
+        <w:rPr>
+          <w:rFonts w:eastAsiaTheme="minorHAnsi"/>
+          <w:lang w:eastAsia="en-US"/>
+        </w:rPr>
+        <w:t xml:space="preserve"> </w:t>
+      </w:r>
+      <w:r>
+        <w:rPr>
+          <w:rFonts w:eastAsiaTheme="minorHAnsi"/>
+          <w:color w:val="0000FF"/>
+          <w:lang w:eastAsia="en-US"/>
+        </w:rPr>
+        <w:t>class</w:t>
+      </w:r>
+      <w:r>
+        <w:rPr>
+          <w:rFonts w:eastAsiaTheme="minorHAnsi"/>
+          <w:lang w:eastAsia="en-US"/>
+        </w:rPr>
+        <w:t xml:space="preserve"> </w:t>
+      </w:r>
+      <w:r>
+        <w:rPr>
+          <w:rFonts w:eastAsiaTheme="minorHAnsi"/>
+          <w:color w:val="2B91AF"/>
+          <w:lang w:eastAsia="en-US"/>
+        </w:rPr>
+        <w:t>NoAuthenticationRequiredHandler</w:t>
+      </w:r>
+      <w:r>
+        <w:rPr>
+          <w:rFonts w:eastAsiaTheme="minorHAnsi"/>
+          <w:lang w:eastAsia="en-US"/>
+        </w:rPr>
+        <w:t xml:space="preserve"> : IAuthorizationHandler</w:t>
+      </w:r>
+    </w:p>
+    <w:p>
+      <w:pPr>
+        <w:pStyle w:val="SourceCode"/>
+        <w:rPr>
+          <w:rFonts w:eastAsiaTheme="minorHAnsi"/>
+          <w:lang w:eastAsia="en-US"/>
+        </w:rPr>
+      </w:pPr>
+      <w:r>
+        <w:rPr>
+          <w:rFonts w:eastAsiaTheme="minorHAnsi"/>
+          <w:lang w:eastAsia="en-US"/>
+        </w:rPr>
+        <w:t xml:space="preserve">    {</w:t>
+      </w:r>
+    </w:p>
+    <w:p>
+      <w:pPr>
+        <w:pStyle w:val="SourceCode"/>
+        <w:rPr>
+          <w:rFonts w:eastAsiaTheme="minorHAnsi"/>
+          <w:lang w:eastAsia="en-US"/>
+        </w:rPr>
+      </w:pPr>
+      <w:r>
+        <w:rPr>
+          <w:rFonts w:eastAsiaTheme="minorHAnsi"/>
+          <w:lang w:eastAsia="en-US"/>
+        </w:rPr>
+        <w:t xml:space="preserve">        </w:t>
+      </w:r>
+      <w:r>
+        <w:rPr>
+          <w:rFonts w:eastAsiaTheme="minorHAnsi"/>
+          <w:color w:val="0000FF"/>
+          <w:lang w:eastAsia="en-US"/>
+        </w:rPr>
+        <w:t>public</w:t>
+      </w:r>
+      <w:r>
+        <w:rPr>
+          <w:rFonts w:eastAsiaTheme="minorHAnsi"/>
+          <w:lang w:eastAsia="en-US"/>
+        </w:rPr>
+        <w:t xml:space="preserve"> Task HandleAsync(AuthorizationHandlerContext context)</w:t>
+      </w:r>
+    </w:p>
+    <w:p>
+      <w:pPr>
+        <w:pStyle w:val="SourceCode"/>
+        <w:rPr>
+          <w:rFonts w:eastAsiaTheme="minorHAnsi"/>
+          <w:lang w:eastAsia="en-US"/>
+        </w:rPr>
+      </w:pPr>
+      <w:r>
+        <w:rPr>
+          <w:rFonts w:eastAsiaTheme="minorHAnsi"/>
+          <w:lang w:eastAsia="en-US"/>
+        </w:rPr>
+        <w:t xml:space="preserve">        {</w:t>
+      </w:r>
+    </w:p>
+    <w:p>
+      <w:pPr>
+        <w:pStyle w:val="SourceCode"/>
+        <w:rPr>
+          <w:rFonts w:eastAsiaTheme="minorHAnsi"/>
+          <w:lang w:eastAsia="en-US"/>
+        </w:rPr>
+      </w:pPr>
+      <w:r>
+        <w:rPr>
+          <w:rFonts w:eastAsiaTheme="minorHAnsi"/>
+          <w:lang w:eastAsia="en-US"/>
+        </w:rPr>
+        <w:t xml:space="preserve">            </w:t>
+      </w:r>
+      <w:r>
+        <w:rPr>
+          <w:rFonts w:eastAsiaTheme="minorHAnsi"/>
+          <w:color w:val="0000FF"/>
+          <w:lang w:eastAsia="en-US"/>
+        </w:rPr>
+        <w:t>foreach</w:t>
+      </w:r>
+      <w:r>
+        <w:rPr>
+          <w:rFonts w:eastAsiaTheme="minorHAnsi"/>
+          <w:lang w:eastAsia="en-US"/>
+        </w:rPr>
+        <w:t xml:space="preserve"> (var req </w:t>
+      </w:r>
+      <w:r>
+        <w:rPr>
+          <w:rFonts w:eastAsiaTheme="minorHAnsi"/>
+          <w:color w:val="0000FF"/>
+          <w:lang w:eastAsia="en-US"/>
+        </w:rPr>
+        <w:t>in</w:t>
+      </w:r>
+      <w:r>
+        <w:rPr>
+          <w:rFonts w:eastAsiaTheme="minorHAnsi"/>
+          <w:lang w:eastAsia="en-US"/>
+        </w:rPr>
+        <w:t xml:space="preserve"> context.PendingRequirements)</w:t>
+      </w:r>
+    </w:p>
+    <w:p>
+      <w:pPr>
+        <w:pStyle w:val="SourceCode"/>
+        <w:rPr>
+          <w:rFonts w:eastAsiaTheme="minorHAnsi"/>
+          <w:lang w:eastAsia="en-US"/>
+        </w:rPr>
+      </w:pPr>
+      <w:r>
+        <w:rPr>
+          <w:rFonts w:eastAsiaTheme="minorHAnsi"/>
+          <w:lang w:eastAsia="en-US"/>
+        </w:rPr>
+        <w:t xml:space="preserve">            {</w:t>
+      </w:r>
+    </w:p>
+    <w:p>
+      <w:pPr>
+        <w:pStyle w:val="SourceCode"/>
+        <w:rPr>
+          <w:rFonts w:eastAsiaTheme="minorHAnsi"/>
+          <w:lang w:eastAsia="en-US"/>
+        </w:rPr>
+      </w:pPr>
+      <w:r>
+        <w:rPr>
+          <w:rFonts w:eastAsiaTheme="minorHAnsi"/>
+          <w:lang w:eastAsia="en-US"/>
+        </w:rPr>
+        <w:t xml:space="preserve">                context.Succeed(req);</w:t>
+      </w:r>
+    </w:p>
+    <w:p>
+      <w:pPr>
+        <w:pStyle w:val="SourceCode"/>
+        <w:rPr>
+          <w:rFonts w:eastAsiaTheme="minorHAnsi"/>
+          <w:lang w:eastAsia="en-US"/>
+        </w:rPr>
+      </w:pPr>
+      <w:r>
+        <w:rPr>
+          <w:rFonts w:eastAsiaTheme="minorHAnsi"/>
+          <w:lang w:eastAsia="en-US"/>
+        </w:rPr>
+        <w:t xml:space="preserve">            }</w:t>
+      </w:r>
+    </w:p>
+    <w:p>
+      <w:pPr>
+        <w:pStyle w:val="SourceCode"/>
+        <w:rPr>
+          <w:rFonts w:eastAsiaTheme="minorHAnsi"/>
+          <w:lang w:eastAsia="en-US"/>
+        </w:rPr>
+      </w:pPr>
+      <w:r>
+        <w:rPr>
+          <w:rFonts w:eastAsiaTheme="minorHAnsi"/>
+          <w:lang w:eastAsia="en-US"/>
+        </w:rPr>
+        <w:t xml:space="preserve">            </w:t>
+      </w:r>
+      <w:r>
+        <w:rPr>
+          <w:rFonts w:eastAsiaTheme="minorHAnsi"/>
+          <w:color w:val="0000FF"/>
+          <w:lang w:eastAsia="en-US"/>
+        </w:rPr>
+        <w:t>return</w:t>
+      </w:r>
+      <w:r>
+        <w:rPr>
+          <w:rFonts w:eastAsiaTheme="minorHAnsi"/>
+          <w:lang w:eastAsia="en-US"/>
+        </w:rPr>
+        <w:t xml:space="preserve"> Task.CompletedTask;</w:t>
+      </w:r>
+    </w:p>
+    <w:p>
+      <w:pPr>
+        <w:pStyle w:val="SourceCode"/>
+        <w:rPr>
+          <w:rFonts w:eastAsiaTheme="minorHAnsi"/>
+          <w:lang w:eastAsia="en-US"/>
+        </w:rPr>
+      </w:pPr>
+      <w:r>
+        <w:rPr>
+          <w:rFonts w:eastAsiaTheme="minorHAnsi"/>
+          <w:lang w:eastAsia="en-US"/>
+        </w:rPr>
+        <w:t xml:space="preserve">        }</w:t>
+      </w:r>
+    </w:p>
+    <w:p>
+      <w:pPr>
+        <w:pStyle w:val="SourceCode"/>
+      </w:pPr>
+      <w:r>
+        <w:rPr>
+          <w:rFonts w:eastAsiaTheme="minorHAnsi"/>
+          <w:lang w:eastAsia="en-US"/>
+        </w:rPr>
+        <w:t xml:space="preserve">    }</w:t>
+      </w:r>
+    </w:p>
+    <w:p/>
+    <w:p>
+      <w:pPr>
+        <w:pStyle w:val="Heading4"/>
+      </w:pPr>
+      <w:r>
+        <w:t>Don’t need SSL certificate to Pass</w:t>
+      </w:r>
+    </w:p>
+    <w:p>
+      <w:r>
+        <w:t>For any HttpClientHandler we can do this.</w:t>
+      </w:r>
+    </w:p>
+    <w:p>
+      <w:pPr>
+        <w:pStyle w:val="SourceCode"/>
+        <w:ind w:left="0"/>
+        <w:rPr>
+          <w:rFonts w:eastAsiaTheme="minorHAnsi"/>
+          <w:lang w:eastAsia="en-US"/>
+        </w:rPr>
+      </w:pPr>
+      <w:r>
+        <w:rPr>
+          <w:rFonts w:eastAsiaTheme="minorHAnsi"/>
+          <w:color w:val="0000FF"/>
+          <w:lang w:eastAsia="en-US"/>
+        </w:rPr>
+        <w:t>var</w:t>
+      </w:r>
+      <w:r>
+        <w:rPr>
+          <w:rFonts w:eastAsiaTheme="minorHAnsi"/>
+          <w:lang w:eastAsia="en-US"/>
+        </w:rPr>
+        <w:t xml:space="preserve"> x = </w:t>
+      </w:r>
+      <w:r>
+        <w:rPr>
+          <w:rFonts w:eastAsiaTheme="minorHAnsi"/>
+          <w:color w:val="0000FF"/>
+          <w:lang w:eastAsia="en-US"/>
+        </w:rPr>
+        <w:t>new</w:t>
+      </w:r>
+      <w:r>
+        <w:rPr>
+          <w:rFonts w:eastAsiaTheme="minorHAnsi"/>
+          <w:lang w:eastAsia="en-US"/>
+        </w:rPr>
+        <w:t xml:space="preserve"> HttpClientHandler</w:t>
+      </w:r>
+    </w:p>
+    <w:p>
+      <w:pPr>
+        <w:pStyle w:val="SourceCode"/>
+        <w:ind w:left="0"/>
+        <w:rPr>
+          <w:rFonts w:eastAsiaTheme="minorHAnsi"/>
+          <w:lang w:eastAsia="en-US"/>
+        </w:rPr>
+      </w:pPr>
+      <w:r>
+        <w:rPr>
+          <w:rFonts w:eastAsiaTheme="minorHAnsi"/>
+          <w:lang w:eastAsia="en-US"/>
+        </w:rPr>
+        <w:t>{</w:t>
+      </w:r>
+    </w:p>
+    <w:p>
+      <w:pPr>
+        <w:pStyle w:val="SourceCode"/>
+        <w:rPr>
+          <w:rFonts w:eastAsiaTheme="minorHAnsi"/>
+          <w:lang w:eastAsia="en-US"/>
+        </w:rPr>
+      </w:pPr>
+      <w:r>
+        <w:rPr>
+          <w:rFonts w:eastAsiaTheme="minorHAnsi"/>
+          <w:lang w:eastAsia="en-US"/>
+        </w:rPr>
+        <w:t xml:space="preserve"> ServerCertificateCustomValidationCallback = (_, _, _, _) =&gt; </w:t>
+      </w:r>
+      <w:r>
+        <w:rPr>
+          <w:rFonts w:eastAsiaTheme="minorHAnsi"/>
+          <w:color w:val="0000FF"/>
+          <w:lang w:eastAsia="en-US"/>
+        </w:rPr>
+        <w:t>true</w:t>
+      </w:r>
+    </w:p>
+    <w:p>
+      <w:pPr>
+        <w:pStyle w:val="SourceCode"/>
+        <w:ind w:left="0"/>
+      </w:pPr>
+      <w:r>
+        <w:rPr>
+          <w:rFonts w:eastAsiaTheme="minorHAnsi"/>
+          <w:lang w:eastAsia="en-US"/>
+        </w:rPr>
+        <w:t>};</w:t>
+      </w:r>
     </w:p>
     <w:p/>
     <w:p/>
-    <w:p/>
-    <w:p>
-      <w:r>
-        <w:br w:type="page"/>
-      </w:r>
-    </w:p>
     <w:p>
       <w:pPr>
         <w:pStyle w:val="Heading2"/>
@@ -13253,15 +13730,7 @@
     </w:p>
     <w:p>
       <w:r>
-        <w:t xml:space="preserve">Tiered compilation allows the same method to have multiple compilations that can be swapped at runtime. One compilation can be aimed at fast start up while another is aimed at steady state. At </w:t>
-      </w:r>
-      <w:proofErr w:type="gramStart"/>
-      <w:r>
-        <w:t>start-up</w:t>
-      </w:r>
-      <w:proofErr w:type="gramEnd"/>
-      <w:r>
-        <w:t xml:space="preserve"> the JIT compiler generates a fast unoptimized compilation to facilitate fast start up. If the method is heavily used a background thread generates an optimised compilation that can be swapped in. </w:t>
+        <w:t xml:space="preserve">Tiered compilation allows the same method to have multiple compilations that can be swapped at runtime. One compilation can be aimed at fast start up while another is aimed at steady state. At start-up the JIT compiler generates a fast unoptimized compilation to facilitate fast start up. If the method is heavily used a background thread generates an optimised compilation that can be swapped in. </w:t>
       </w:r>
     </w:p>
     <w:p>
@@ -13284,15 +13753,7 @@
     </w:p>
     <w:p>
       <w:r>
-        <w:t xml:space="preserve">Use Span and process UTF-8 directly without transcoding to UTF-16. For most </w:t>
-      </w:r>
-      <w:proofErr w:type="gramStart"/>
-      <w:r>
-        <w:t>tasks</w:t>
-      </w:r>
-      <w:proofErr w:type="gramEnd"/>
-      <w:r>
-        <w:t xml:space="preserve"> the JSON serializer is 1.5 to 3 times faster. System.Text.JSON. </w:t>
+        <w:t xml:space="preserve">Use Span and process UTF-8 directly without transcoding to UTF-16. For most tasks the JSON serializer is 1.5 to 3 times faster. System.Text.JSON. </w:t>
       </w:r>
     </w:p>
     <w:p>
@@ -13369,7 +13830,7 @@
       </w:r>
     </w:p>
     <w:p>
-      <w:hyperlink r:id="rId47" w:history="1">
+      <w:hyperlink r:id="rId45" w:history="1">
         <w:r>
           <w:rPr>
             <w:rStyle w:val="Hyperlink"/>
@@ -13380,7 +13841,7 @@
       </w:hyperlink>
     </w:p>
     <w:p>
-      <w:hyperlink r:id="rId48" w:history="1">
+      <w:hyperlink r:id="rId46" w:history="1">
         <w:r>
           <w:rPr>
             <w:rStyle w:val="Hyperlink"/>
@@ -13413,13 +13874,8 @@
     </w:p>
     <w:p>
       <w:r>
-        <w:t xml:space="preserve">Times 2 performance improvement over .net framework by removing expensive modulus </w:t>
-      </w:r>
-      <w:proofErr w:type="gramStart"/>
-      <w:r>
-        <w:t>operation</w:t>
-      </w:r>
-      <w:proofErr w:type="gramEnd"/>
+        <w:t>Times 2 performance improvement over .net framework by removing expensive modulus operation</w:t>
+      </w:r>
     </w:p>
     <w:p>
       <w:pPr>
@@ -13435,12 +13891,12 @@
       </w:r>
     </w:p>
     <w:sectPr>
-      <w:headerReference w:type="even" r:id="rId49"/>
-      <w:headerReference w:type="default" r:id="rId50"/>
-      <w:footerReference w:type="even" r:id="rId51"/>
-      <w:footerReference w:type="default" r:id="rId52"/>
-      <w:headerReference w:type="first" r:id="rId53"/>
-      <w:footerReference w:type="first" r:id="rId54"/>
+      <w:headerReference w:type="even" r:id="rId47"/>
+      <w:headerReference w:type="default" r:id="rId48"/>
+      <w:footerReference w:type="even" r:id="rId49"/>
+      <w:footerReference w:type="default" r:id="rId50"/>
+      <w:headerReference w:type="first" r:id="rId51"/>
+      <w:footerReference w:type="first" r:id="rId52"/>
       <w:pgSz w:w="11906" w:h="16838"/>
       <w:pgMar w:top="1440" w:right="1440" w:bottom="1440" w:left="1440" w:header="708" w:footer="708" w:gutter="0"/>
       <w:cols w:space="708"/>
@@ -13492,7 +13948,6 @@
         <w:docPartUnique/>
       </w:docPartObj>
     </w:sdtPr>
-    <w:sdtEndPr/>
     <w:sdtContent>
       <w:sdt>
         <w:sdtPr>
@@ -13502,7 +13957,6 @@
             <w:docPartUnique/>
           </w:docPartObj>
         </w:sdtPr>
-        <w:sdtEndPr/>
         <w:sdtContent>
           <w:p>
             <w:pPr>
@@ -13682,7 +14136,7 @@
   <w:abstractNum w:abstractNumId="0" w15:restartNumberingAfterBreak="0">
     <w:nsid w:val="FFFFFF7C"/>
     <w:multiLevelType w:val="singleLevel"/>
-    <w:tmpl w:val="AFEA3044"/>
+    <w:tmpl w:val="A0B81FBE"/>
     <w:lvl w:ilvl="0">
       <w:start w:val="1"/>
       <w:numFmt w:val="decimal"/>
@@ -13733,7 +14187,7 @@
   <w:abstractNum w:abstractNumId="3" w15:restartNumberingAfterBreak="0">
     <w:nsid w:val="FFFFFF7F"/>
     <w:multiLevelType w:val="singleLevel"/>
-    <w:tmpl w:val="E11C9D34"/>
+    <w:tmpl w:val="864A42F2"/>
     <w:lvl w:ilvl="0">
       <w:start w:val="1"/>
       <w:numFmt w:val="decimal"/>
@@ -13770,7 +14224,7 @@
   <w:abstractNum w:abstractNumId="5" w15:restartNumberingAfterBreak="0">
     <w:nsid w:val="FFFFFF81"/>
     <w:multiLevelType w:val="singleLevel"/>
-    <w:tmpl w:val="E6F02026"/>
+    <w:tmpl w:val="1C2ACF62"/>
     <w:lvl w:ilvl="0">
       <w:start w:val="1"/>
       <w:numFmt w:val="bullet"/>
@@ -13790,7 +14244,7 @@
   <w:abstractNum w:abstractNumId="6" w15:restartNumberingAfterBreak="0">
     <w:nsid w:val="FFFFFF82"/>
     <w:multiLevelType w:val="singleLevel"/>
-    <w:tmpl w:val="0DB8CF78"/>
+    <w:tmpl w:val="234A2C54"/>
     <w:lvl w:ilvl="0">
       <w:start w:val="1"/>
       <w:numFmt w:val="bullet"/>
@@ -17762,7 +18216,7 @@
   <w:style w:type="paragraph" w:default="1" w:styleId="Normal">
     <w:name w:val="Normal"/>
     <w:qFormat/>
-    <w:rsid w:val="00B96565"/>
+    <w:rsid w:val="00191120"/>
     <w:pPr>
       <w:spacing w:after="240" w:line="300" w:lineRule="auto"/>
     </w:pPr>
@@ -17780,7 +18234,7 @@
     <w:link w:val="Heading1Char"/>
     <w:uiPriority w:val="9"/>
     <w:qFormat/>
-    <w:rsid w:val="00B96565"/>
+    <w:rsid w:val="00191120"/>
     <w:pPr>
       <w:keepNext/>
       <w:keepLines/>
@@ -17802,7 +18256,7 @@
     <w:uiPriority w:val="9"/>
     <w:unhideWhenUsed/>
     <w:qFormat/>
-    <w:rsid w:val="00B96565"/>
+    <w:rsid w:val="00191120"/>
     <w:pPr>
       <w:keepNext/>
       <w:keepLines/>
@@ -17823,7 +18277,7 @@
     <w:link w:val="Heading3Char"/>
     <w:uiPriority w:val="9"/>
     <w:unhideWhenUsed/>
-    <w:rsid w:val="00B96565"/>
+    <w:rsid w:val="00191120"/>
     <w:pPr>
       <w:keepNext/>
       <w:keepLines/>
@@ -17844,7 +18298,7 @@
     <w:link w:val="Heading4Char"/>
     <w:uiPriority w:val="9"/>
     <w:unhideWhenUsed/>
-    <w:rsid w:val="00B96565"/>
+    <w:rsid w:val="00191120"/>
     <w:pPr>
       <w:keepNext/>
       <w:keepLines/>
@@ -17867,7 +18321,7 @@
     <w:link w:val="Heading5Char"/>
     <w:uiPriority w:val="9"/>
     <w:unhideWhenUsed/>
-    <w:rsid w:val="00B96565"/>
+    <w:rsid w:val="00191120"/>
     <w:pPr>
       <w:keepNext/>
       <w:keepLines/>
@@ -17891,7 +18345,7 @@
     <w:uiPriority w:val="9"/>
     <w:unhideWhenUsed/>
     <w:qFormat/>
-    <w:rsid w:val="00B96565"/>
+    <w:rsid w:val="00191120"/>
     <w:pPr>
       <w:keepNext/>
       <w:keepLines/>
@@ -17916,7 +18370,7 @@
     <w:semiHidden/>
     <w:unhideWhenUsed/>
     <w:qFormat/>
-    <w:rsid w:val="00B96565"/>
+    <w:rsid w:val="00191120"/>
     <w:pPr>
       <w:keepNext/>
       <w:keepLines/>
@@ -17937,7 +18391,7 @@
     <w:semiHidden/>
     <w:unhideWhenUsed/>
     <w:qFormat/>
-    <w:rsid w:val="00B96565"/>
+    <w:rsid w:val="00191120"/>
     <w:pPr>
       <w:keepNext/>
       <w:keepLines/>
@@ -17960,7 +18414,7 @@
     <w:semiHidden/>
     <w:unhideWhenUsed/>
     <w:qFormat/>
-    <w:rsid w:val="00B96565"/>
+    <w:rsid w:val="00191120"/>
     <w:pPr>
       <w:keepNext/>
       <w:keepLines/>
@@ -17977,7 +18431,7 @@
     <w:uiPriority w:val="1"/>
     <w:semiHidden/>
     <w:unhideWhenUsed/>
-    <w:rsid w:val="00B96565"/>
+    <w:rsid w:val="00191120"/>
   </w:style>
   <w:style w:type="table" w:default="1" w:styleId="TableNormal">
     <w:name w:val="Normal Table"/>
@@ -17999,7 +18453,7 @@
     <w:uiPriority w:val="99"/>
     <w:semiHidden/>
     <w:unhideWhenUsed/>
-    <w:rsid w:val="00B96565"/>
+    <w:rsid w:val="00191120"/>
   </w:style>
   <w:style w:type="paragraph" w:styleId="Title">
     <w:name w:val="Title"/>
@@ -18039,7 +18493,7 @@
     <w:basedOn w:val="DefaultParagraphFont"/>
     <w:link w:val="Heading1"/>
     <w:uiPriority w:val="9"/>
-    <w:rsid w:val="00B96565"/>
+    <w:rsid w:val="00191120"/>
     <w:rPr>
       <w:rFonts w:asciiTheme="majorHAnsi" w:eastAsiaTheme="majorEastAsia" w:hAnsiTheme="majorHAnsi" w:cstheme="majorBidi"/>
       <w:color w:val="31378B" w:themeColor="text2"/>
@@ -18053,7 +18507,7 @@
     <w:basedOn w:val="DefaultParagraphFont"/>
     <w:link w:val="Heading2"/>
     <w:uiPriority w:val="9"/>
-    <w:rsid w:val="00B96565"/>
+    <w:rsid w:val="00191120"/>
     <w:rPr>
       <w:rFonts w:asciiTheme="majorHAnsi" w:eastAsiaTheme="majorEastAsia" w:hAnsiTheme="majorHAnsi" w:cstheme="majorBidi"/>
       <w:color w:val="31378B" w:themeColor="text2"/>
@@ -18067,7 +18521,7 @@
     <w:basedOn w:val="DefaultParagraphFont"/>
     <w:link w:val="Heading3"/>
     <w:uiPriority w:val="9"/>
-    <w:rsid w:val="00B96565"/>
+    <w:rsid w:val="00191120"/>
     <w:rPr>
       <w:rFonts w:asciiTheme="majorHAnsi" w:eastAsiaTheme="majorEastAsia" w:hAnsiTheme="majorHAnsi" w:cstheme="majorBidi"/>
       <w:color w:val="31378B" w:themeColor="text2"/>
@@ -18081,7 +18535,7 @@
     <w:basedOn w:val="DefaultParagraphFont"/>
     <w:link w:val="Heading4"/>
     <w:uiPriority w:val="9"/>
-    <w:rsid w:val="00B96565"/>
+    <w:rsid w:val="00191120"/>
     <w:rPr>
       <w:rFonts w:asciiTheme="majorHAnsi" w:eastAsiaTheme="majorEastAsia" w:hAnsiTheme="majorHAnsi" w:cstheme="majorBidi"/>
       <w:b/>
@@ -18098,7 +18552,7 @@
     <w:basedOn w:val="DefaultParagraphFont"/>
     <w:link w:val="Heading5"/>
     <w:uiPriority w:val="9"/>
-    <w:rsid w:val="00B96565"/>
+    <w:rsid w:val="00191120"/>
     <w:rPr>
       <w:rFonts w:asciiTheme="majorHAnsi" w:eastAsiaTheme="majorEastAsia" w:hAnsiTheme="majorHAnsi" w:cstheme="majorBidi"/>
       <w:b/>
@@ -18114,7 +18568,7 @@
     <w:basedOn w:val="DefaultParagraphFont"/>
     <w:link w:val="Heading6"/>
     <w:uiPriority w:val="9"/>
-    <w:rsid w:val="00B96565"/>
+    <w:rsid w:val="00191120"/>
     <w:rPr>
       <w:rFonts w:asciiTheme="majorHAnsi" w:eastAsiaTheme="majorEastAsia" w:hAnsiTheme="majorHAnsi" w:cstheme="majorBidi"/>
       <w:i/>
@@ -18131,7 +18585,7 @@
     <w:link w:val="Heading7"/>
     <w:uiPriority w:val="9"/>
     <w:semiHidden/>
-    <w:rsid w:val="00B96565"/>
+    <w:rsid w:val="00191120"/>
     <w:rPr>
       <w:rFonts w:asciiTheme="majorHAnsi" w:eastAsiaTheme="majorEastAsia" w:hAnsiTheme="majorHAnsi" w:cstheme="majorBidi"/>
       <w:color w:val="005878" w:themeColor="accent1" w:themeShade="80"/>
@@ -18145,7 +18599,7 @@
     <w:link w:val="Heading8"/>
     <w:uiPriority w:val="9"/>
     <w:semiHidden/>
-    <w:rsid w:val="00B96565"/>
+    <w:rsid w:val="00191120"/>
     <w:rPr>
       <w:rFonts w:asciiTheme="majorHAnsi" w:eastAsiaTheme="majorEastAsia" w:hAnsiTheme="majorHAnsi" w:cstheme="majorBidi"/>
       <w:color w:val="244061" w:themeColor="accent2" w:themeShade="80"/>
@@ -18160,7 +18614,7 @@
     <w:link w:val="Heading9"/>
     <w:uiPriority w:val="9"/>
     <w:semiHidden/>
-    <w:rsid w:val="00B96565"/>
+    <w:rsid w:val="00191120"/>
     <w:rPr>
       <w:rFonts w:asciiTheme="majorHAnsi" w:eastAsiaTheme="majorEastAsia" w:hAnsiTheme="majorHAnsi" w:cstheme="majorBidi"/>
       <w:color w:val="005878" w:themeColor="accent6" w:themeShade="80"/>
@@ -18172,7 +18626,7 @@
     <w:name w:val="Hyperlink"/>
     <w:basedOn w:val="DefaultParagraphFont"/>
     <w:uiPriority w:val="99"/>
-    <w:rsid w:val="00B96565"/>
+    <w:rsid w:val="00191120"/>
     <w:rPr>
       <w:rFonts w:cs="Times New Roman"/>
       <w:color w:val="0000FF"/>
@@ -18183,7 +18637,7 @@
     <w:name w:val="FollowedHyperlink"/>
     <w:basedOn w:val="DefaultParagraphFont"/>
     <w:uiPriority w:val="99"/>
-    <w:rsid w:val="00B96565"/>
+    <w:rsid w:val="00191120"/>
     <w:rPr>
       <w:rFonts w:cs="Times New Roman"/>
       <w:color w:val="606420"/>
@@ -18194,7 +18648,7 @@
     <w:name w:val="page number"/>
     <w:basedOn w:val="DefaultParagraphFont"/>
     <w:uiPriority w:val="99"/>
-    <w:rsid w:val="00B96565"/>
+    <w:rsid w:val="00191120"/>
     <w:rPr>
       <w:rFonts w:cs="Times New Roman"/>
     </w:rPr>
@@ -18205,7 +18659,7 @@
     <w:uiPriority w:val="99"/>
     <w:semiHidden/>
     <w:unhideWhenUsed/>
-    <w:rsid w:val="00B96565"/>
+    <w:rsid w:val="00191120"/>
     <w:rPr>
       <w:color w:val="808080"/>
       <w:shd w:val="clear" w:color="auto" w:fill="E6E6E6"/>
@@ -18217,7 +18671,7 @@
     <w:next w:val="Normal"/>
     <w:autoRedefine/>
     <w:qFormat/>
-    <w:rsid w:val="00B96565"/>
+    <w:rsid w:val="00191120"/>
     <w:pPr>
       <w:pBdr>
         <w:top w:val="none" w:sz="0" w:space="0" w:color="auto"/>
@@ -18233,7 +18687,7 @@
     <w:basedOn w:val="Normal"/>
     <w:link w:val="CommandChar"/>
     <w:qFormat/>
-    <w:rsid w:val="00B96565"/>
+    <w:rsid w:val="00191120"/>
     <w:pPr>
       <w:spacing w:line="240" w:lineRule="auto"/>
       <w:ind w:left="284"/>
@@ -18247,7 +18701,7 @@
     <w:name w:val="Code Heading"/>
     <w:basedOn w:val="Normal"/>
     <w:uiPriority w:val="99"/>
-    <w:rsid w:val="00B96565"/>
+    <w:rsid w:val="00191120"/>
     <w:pPr>
       <w:autoSpaceDE w:val="0"/>
       <w:autoSpaceDN w:val="0"/>
@@ -18266,7 +18720,7 @@
     <w:basedOn w:val="BodyText"/>
     <w:link w:val="PathChar"/>
     <w:qFormat/>
-    <w:rsid w:val="00B96565"/>
+    <w:rsid w:val="00191120"/>
     <w:pPr>
       <w:jc w:val="both"/>
     </w:pPr>
@@ -18281,7 +18735,7 @@
     <w:basedOn w:val="DefaultParagraphFont"/>
     <w:uiPriority w:val="99"/>
     <w:semiHidden/>
-    <w:rsid w:val="00B96565"/>
+    <w:rsid w:val="00191120"/>
     <w:rPr>
       <w:color w:val="808080"/>
     </w:rPr>
@@ -18293,7 +18747,7 @@
     <w:uiPriority w:val="99"/>
     <w:semiHidden/>
     <w:unhideWhenUsed/>
-    <w:rsid w:val="00B96565"/>
+    <w:rsid w:val="00191120"/>
     <w:pPr>
       <w:tabs>
         <w:tab w:val="left" w:pos="916"/>
@@ -18327,7 +18781,7 @@
     <w:link w:val="HTMLPreformatted"/>
     <w:uiPriority w:val="99"/>
     <w:semiHidden/>
-    <w:rsid w:val="00B96565"/>
+    <w:rsid w:val="00191120"/>
     <w:rPr>
       <w:rFonts w:ascii="Courier New" w:eastAsiaTheme="minorEastAsia" w:hAnsi="Courier New" w:cs="Courier New"/>
       <w:color w:val="000000" w:themeColor="text1"/>
@@ -18342,7 +18796,7 @@
     <w:next w:val="SourceCode"/>
     <w:link w:val="SourceCodeStrongChar"/>
     <w:qFormat/>
-    <w:rsid w:val="00B96565"/>
+    <w:rsid w:val="00191120"/>
     <w:rPr>
       <w:b/>
     </w:rPr>
@@ -18350,7 +18804,7 @@
   <w:style w:type="numbering" w:customStyle="1" w:styleId="KennysListStyles">
     <w:name w:val="KennysListStyles"/>
     <w:uiPriority w:val="99"/>
-    <w:rsid w:val="00B96565"/>
+    <w:rsid w:val="00191120"/>
     <w:pPr>
       <w:numPr>
         <w:numId w:val="1"/>
@@ -18362,7 +18816,7 @@
     <w:basedOn w:val="Normal"/>
     <w:next w:val="Answer"/>
     <w:qFormat/>
-    <w:rsid w:val="00B96565"/>
+    <w:rsid w:val="00191120"/>
     <w:rPr>
       <w:b/>
     </w:rPr>
@@ -18371,7 +18825,7 @@
     <w:name w:val="Answer"/>
     <w:basedOn w:val="Normal"/>
     <w:qFormat/>
-    <w:rsid w:val="00B96565"/>
+    <w:rsid w:val="00191120"/>
     <w:pPr>
       <w:spacing w:line="240" w:lineRule="auto"/>
     </w:pPr>
@@ -18383,7 +18837,7 @@
     <w:name w:val="Chapter Heading"/>
     <w:basedOn w:val="Heading1"/>
     <w:qFormat/>
-    <w:rsid w:val="00B96565"/>
+    <w:rsid w:val="00191120"/>
     <w:pPr>
       <w:numPr>
         <w:numId w:val="6"/>
@@ -18399,7 +18853,7 @@
     <w:name w:val="Table Grid"/>
     <w:basedOn w:val="TableNormal"/>
     <w:uiPriority w:val="59"/>
-    <w:rsid w:val="00B96565"/>
+    <w:rsid w:val="00191120"/>
     <w:tblPr>
       <w:tblBorders>
         <w:top w:val="single" w:sz="4" w:space="0" w:color="auto"/>
@@ -18414,7 +18868,7 @@
   <w:style w:type="numbering" w:customStyle="1" w:styleId="Headings">
     <w:name w:val="Headings"/>
     <w:uiPriority w:val="99"/>
-    <w:rsid w:val="00B96565"/>
+    <w:rsid w:val="00191120"/>
     <w:pPr>
       <w:numPr>
         <w:numId w:val="2"/>
@@ -18425,7 +18879,7 @@
     <w:name w:val="Question Section"/>
     <w:basedOn w:val="Heading2"/>
     <w:qFormat/>
-    <w:rsid w:val="00B96565"/>
+    <w:rsid w:val="00191120"/>
     <w:rPr>
       <w:b/>
       <w:color w:val="403152" w:themeColor="accent4" w:themeShade="80"/>
@@ -18435,7 +18889,7 @@
     <w:name w:val="Table Caption"/>
     <w:basedOn w:val="Normal"/>
     <w:qFormat/>
-    <w:rsid w:val="00B96565"/>
+    <w:rsid w:val="00191120"/>
     <w:rPr>
       <w:smallCaps/>
     </w:rPr>
@@ -18443,7 +18897,7 @@
   <w:style w:type="paragraph" w:customStyle="1" w:styleId="SourceCodeCaption">
     <w:name w:val="Source Code Caption"/>
     <w:basedOn w:val="Normal"/>
-    <w:rsid w:val="00B96565"/>
+    <w:rsid w:val="00191120"/>
     <w:pPr>
       <w:spacing w:after="0" w:line="240" w:lineRule="auto"/>
     </w:pPr>
@@ -18456,7 +18910,7 @@
     <w:name w:val="Code Listing"/>
     <w:basedOn w:val="Normal"/>
     <w:qFormat/>
-    <w:rsid w:val="00B96565"/>
+    <w:rsid w:val="00191120"/>
     <w:pPr>
       <w:keepNext/>
       <w:shd w:val="clear" w:color="auto" w:fill="FFFFFF" w:themeFill="background1"/>
@@ -18478,7 +18932,7 @@
     <w:link w:val="QuoteChar"/>
     <w:uiPriority w:val="29"/>
     <w:qFormat/>
-    <w:rsid w:val="00B96565"/>
+    <w:rsid w:val="00191120"/>
     <w:pPr>
       <w:spacing w:before="120"/>
       <w:ind w:left="720" w:right="720"/>
@@ -18494,7 +18948,7 @@
     <w:basedOn w:val="DefaultParagraphFont"/>
     <w:link w:val="Quote"/>
     <w:uiPriority w:val="29"/>
-    <w:rsid w:val="00B96565"/>
+    <w:rsid w:val="00191120"/>
     <w:rPr>
       <w:rFonts w:eastAsiaTheme="minorEastAsia"/>
       <w:i/>
@@ -18511,7 +18965,7 @@
     <w:uiPriority w:val="35"/>
     <w:unhideWhenUsed/>
     <w:qFormat/>
-    <w:rsid w:val="00B96565"/>
+    <w:rsid w:val="00191120"/>
     <w:pPr>
       <w:ind w:left="240"/>
     </w:pPr>
@@ -18528,7 +18982,7 @@
     <w:basedOn w:val="Normal"/>
     <w:next w:val="ListBullet"/>
     <w:qFormat/>
-    <w:rsid w:val="00B96565"/>
+    <w:rsid w:val="00191120"/>
     <w:rPr>
       <w:b/>
       <w:smallCaps/>
@@ -18538,7 +18992,7 @@
     <w:name w:val="Numbered List"/>
     <w:basedOn w:val="Normal"/>
     <w:qFormat/>
-    <w:rsid w:val="00B96565"/>
+    <w:rsid w:val="00191120"/>
     <w:pPr>
       <w:numPr>
         <w:numId w:val="3"/>
@@ -18555,7 +19009,7 @@
     <w:basedOn w:val="Normal"/>
     <w:next w:val="ListNumber"/>
     <w:qFormat/>
-    <w:rsid w:val="00B96565"/>
+    <w:rsid w:val="00191120"/>
     <w:pPr>
       <w:ind w:left="357" w:hanging="357"/>
       <w:contextualSpacing/>
@@ -18570,7 +19024,7 @@
     <w:basedOn w:val="Normal"/>
     <w:uiPriority w:val="99"/>
     <w:unhideWhenUsed/>
-    <w:rsid w:val="00B96565"/>
+    <w:rsid w:val="00191120"/>
     <w:pPr>
       <w:numPr>
         <w:numId w:val="4"/>
@@ -18581,14 +19035,14 @@
   <w:style w:type="paragraph" w:customStyle="1" w:styleId="NumberedBullet">
     <w:name w:val="Numbered Bullet"/>
     <w:basedOn w:val="NumberedList"/>
-    <w:rsid w:val="00B96565"/>
+    <w:rsid w:val="00191120"/>
   </w:style>
   <w:style w:type="paragraph" w:styleId="ListNumber">
     <w:name w:val="List Number"/>
     <w:basedOn w:val="Normal"/>
     <w:uiPriority w:val="99"/>
     <w:unhideWhenUsed/>
-    <w:rsid w:val="00B96565"/>
+    <w:rsid w:val="00191120"/>
     <w:pPr>
       <w:numPr>
         <w:numId w:val="5"/>
@@ -18600,7 +19054,7 @@
     <w:name w:val="RowAndColumnStyle"/>
     <w:basedOn w:val="TableNormal"/>
     <w:uiPriority w:val="99"/>
-    <w:rsid w:val="00B96565"/>
+    <w:rsid w:val="00191120"/>
     <w:pPr>
       <w:spacing w:after="0" w:line="240" w:lineRule="auto"/>
     </w:pPr>
@@ -18678,7 +19132,7 @@
     <w:name w:val="ColumnHeaderTableStyle"/>
     <w:basedOn w:val="TableNormal"/>
     <w:uiPriority w:val="99"/>
-    <w:rsid w:val="00B96565"/>
+    <w:rsid w:val="00191120"/>
     <w:pPr>
       <w:spacing w:before="120" w:after="120" w:line="240" w:lineRule="auto"/>
     </w:pPr>
@@ -18749,7 +19203,7 @@
     <w:name w:val="ColumnHeaderOnly"/>
     <w:basedOn w:val="TableNormal"/>
     <w:uiPriority w:val="99"/>
-    <w:rsid w:val="00B96565"/>
+    <w:rsid w:val="00191120"/>
     <w:rPr>
       <w:rFonts w:eastAsiaTheme="minorEastAsia"/>
       <w:lang w:eastAsia="en-GB"/>
@@ -18760,7 +19214,7 @@
     <w:name w:val="Command Output"/>
     <w:basedOn w:val="Normal"/>
     <w:qFormat/>
-    <w:rsid w:val="00B96565"/>
+    <w:rsid w:val="00191120"/>
     <w:pPr>
       <w:spacing w:after="0" w:line="240" w:lineRule="auto"/>
       <w:ind w:left="284"/>
@@ -18776,7 +19230,7 @@
     <w:basedOn w:val="DefaultParagraphFont"/>
     <w:uiPriority w:val="20"/>
     <w:qFormat/>
-    <w:rsid w:val="00B96565"/>
+    <w:rsid w:val="00191120"/>
     <w:rPr>
       <w:i/>
       <w:iCs/>
@@ -18787,7 +19241,7 @@
     <w:basedOn w:val="DefaultParagraphFont"/>
     <w:uiPriority w:val="21"/>
     <w:qFormat/>
-    <w:rsid w:val="00B96565"/>
+    <w:rsid w:val="00191120"/>
     <w:rPr>
       <w:b w:val="0"/>
       <w:bCs w:val="0"/>
@@ -18801,7 +19255,7 @@
     <w:basedOn w:val="Normal"/>
     <w:next w:val="Normal"/>
     <w:qFormat/>
-    <w:rsid w:val="00B96565"/>
+    <w:rsid w:val="00191120"/>
     <w:pPr>
       <w:spacing w:before="240"/>
     </w:pPr>
@@ -18816,7 +19270,7 @@
     <w:next w:val="Normal"/>
     <w:autoRedefine/>
     <w:qFormat/>
-    <w:rsid w:val="00B96565"/>
+    <w:rsid w:val="00191120"/>
     <w:pPr>
       <w:pBdr>
         <w:top w:val="single" w:sz="24" w:space="5" w:color="auto"/>
@@ -18843,7 +19297,7 @@
     <w:link w:val="HeaderChar"/>
     <w:uiPriority w:val="99"/>
     <w:unhideWhenUsed/>
-    <w:rsid w:val="00B96565"/>
+    <w:rsid w:val="00191120"/>
     <w:pPr>
       <w:tabs>
         <w:tab w:val="center" w:pos="4513"/>
@@ -18861,7 +19315,7 @@
     <w:basedOn w:val="DefaultParagraphFont"/>
     <w:link w:val="Header"/>
     <w:uiPriority w:val="99"/>
-    <w:rsid w:val="00B96565"/>
+    <w:rsid w:val="00191120"/>
     <w:rPr>
       <w:rFonts w:eastAsiaTheme="minorEastAsia"/>
       <w:color w:val="31378B" w:themeColor="text2"/>
@@ -18875,7 +19329,7 @@
     <w:link w:val="FooterChar"/>
     <w:uiPriority w:val="99"/>
     <w:unhideWhenUsed/>
-    <w:rsid w:val="00B96565"/>
+    <w:rsid w:val="00191120"/>
     <w:pPr>
       <w:tabs>
         <w:tab w:val="center" w:pos="4513"/>
@@ -18889,7 +19343,7 @@
     <w:basedOn w:val="DefaultParagraphFont"/>
     <w:link w:val="Footer"/>
     <w:uiPriority w:val="99"/>
-    <w:rsid w:val="00B96565"/>
+    <w:rsid w:val="00191120"/>
     <w:rPr>
       <w:rFonts w:eastAsiaTheme="minorEastAsia"/>
       <w:color w:val="000000" w:themeColor="text1"/>
@@ -18901,7 +19355,7 @@
     <w:name w:val="Question Sub Section"/>
     <w:basedOn w:val="Heading3"/>
     <w:qFormat/>
-    <w:rsid w:val="00B96565"/>
+    <w:rsid w:val="00191120"/>
     <w:rPr>
       <w:smallCaps/>
     </w:rPr>
@@ -18910,7 +19364,7 @@
     <w:name w:val="Table Cell Normal"/>
     <w:basedOn w:val="Normal"/>
     <w:qFormat/>
-    <w:rsid w:val="00B96565"/>
+    <w:rsid w:val="00191120"/>
     <w:pPr>
       <w:spacing w:before="120" w:after="120" w:line="240" w:lineRule="auto"/>
     </w:pPr>
@@ -18921,7 +19375,7 @@
     <w:next w:val="BodyText"/>
     <w:link w:val="strongChar"/>
     <w:qFormat/>
-    <w:rsid w:val="00B96565"/>
+    <w:rsid w:val="00191120"/>
     <w:rPr>
       <w:b/>
       <w:lang w:eastAsia="fi-FI"/>
@@ -18933,7 +19387,7 @@
     <w:next w:val="BodyText"/>
     <w:link w:val="emphasisChar"/>
     <w:qFormat/>
-    <w:rsid w:val="00B96565"/>
+    <w:rsid w:val="00191120"/>
     <w:rPr>
       <w:i/>
       <w:lang w:eastAsia="fi-FI"/>
@@ -18945,7 +19399,7 @@
     <w:basedOn w:val="Normal"/>
     <w:link w:val="BodyTextChar"/>
     <w:unhideWhenUsed/>
-    <w:rsid w:val="00B96565"/>
+    <w:rsid w:val="00191120"/>
     <w:pPr>
       <w:spacing w:after="120"/>
     </w:pPr>
@@ -18955,7 +19409,7 @@
     <w:aliases w:val="b Char"/>
     <w:basedOn w:val="DefaultParagraphFont"/>
     <w:link w:val="BodyText"/>
-    <w:rsid w:val="00B96565"/>
+    <w:rsid w:val="00191120"/>
     <w:rPr>
       <w:rFonts w:eastAsiaTheme="minorEastAsia"/>
       <w:color w:val="000000" w:themeColor="text1"/>
@@ -18967,7 +19421,7 @@
     <w:name w:val="strong Char"/>
     <w:basedOn w:val="DefaultParagraphFont"/>
     <w:link w:val="Strong1"/>
-    <w:rsid w:val="00B96565"/>
+    <w:rsid w:val="00191120"/>
     <w:rPr>
       <w:rFonts w:eastAsiaTheme="minorEastAsia"/>
       <w:b/>
@@ -18980,7 +19434,7 @@
     <w:name w:val="Path Char"/>
     <w:basedOn w:val="BodyTextChar"/>
     <w:link w:val="Path"/>
-    <w:rsid w:val="00B96565"/>
+    <w:rsid w:val="00191120"/>
     <w:rPr>
       <w:rFonts w:ascii="Courier New" w:eastAsiaTheme="minorEastAsia" w:hAnsi="Courier New"/>
       <w:noProof/>
@@ -18993,7 +19447,7 @@
     <w:name w:val="emphasis Char"/>
     <w:basedOn w:val="DefaultParagraphFont"/>
     <w:link w:val="Emphasis1"/>
-    <w:rsid w:val="00B96565"/>
+    <w:rsid w:val="00191120"/>
     <w:rPr>
       <w:rFonts w:eastAsiaTheme="minorEastAsia"/>
       <w:i/>
@@ -19008,7 +19462,7 @@
     <w:uiPriority w:val="99"/>
     <w:semiHidden/>
     <w:unhideWhenUsed/>
-    <w:rsid w:val="00B96565"/>
+    <w:rsid w:val="00191120"/>
     <w:rPr>
       <w:i/>
       <w:iCs/>
@@ -19018,7 +19472,7 @@
     <w:name w:val="Command Char"/>
     <w:basedOn w:val="DefaultParagraphFont"/>
     <w:link w:val="Command"/>
-    <w:rsid w:val="00B96565"/>
+    <w:rsid w:val="00191120"/>
     <w:rPr>
       <w:rFonts w:ascii="Courier New" w:eastAsiaTheme="minorEastAsia" w:hAnsi="Courier New"/>
       <w:color w:val="000000" w:themeColor="text1"/>
@@ -19031,7 +19485,7 @@
     <w:basedOn w:val="Normal"/>
     <w:link w:val="SourceCodeChar"/>
     <w:qFormat/>
-    <w:rsid w:val="00B96565"/>
+    <w:rsid w:val="00191120"/>
     <w:pPr>
       <w:spacing w:after="0" w:line="240" w:lineRule="auto"/>
       <w:ind w:left="238"/>
@@ -19049,7 +19503,7 @@
     <w:name w:val="Source Code Char"/>
     <w:basedOn w:val="DefaultParagraphFont"/>
     <w:link w:val="SourceCode"/>
-    <w:rsid w:val="00B96565"/>
+    <w:rsid w:val="00191120"/>
     <w:rPr>
       <w:rFonts w:ascii="Courier New" w:eastAsiaTheme="minorEastAsia" w:hAnsi="Courier New" w:cs="Consolas"/>
       <w:noProof/>
@@ -19063,7 +19517,7 @@
     <w:name w:val="Source Code Strong Char"/>
     <w:basedOn w:val="SourceCodeChar"/>
     <w:link w:val="SourceCodeStrong"/>
-    <w:rsid w:val="00B96565"/>
+    <w:rsid w:val="00191120"/>
     <w:rPr>
       <w:rFonts w:ascii="Courier New" w:eastAsiaTheme="minorEastAsia" w:hAnsi="Courier New" w:cs="Consolas"/>
       <w:b/>
@@ -19078,7 +19532,7 @@
     <w:name w:val="NumberedDescription"/>
     <w:basedOn w:val="TableNormal"/>
     <w:uiPriority w:val="99"/>
-    <w:rsid w:val="00B96565"/>
+    <w:rsid w:val="00191120"/>
     <w:pPr>
       <w:spacing w:after="0" w:line="240" w:lineRule="auto"/>
     </w:pPr>
@@ -19104,7 +19558,7 @@
     <w:name w:val="Document Title"/>
     <w:basedOn w:val="ChapterHeading"/>
     <w:qFormat/>
-    <w:rsid w:val="00B96565"/>
+    <w:rsid w:val="00191120"/>
     <w:pPr>
       <w:numPr>
         <w:numId w:val="0"/>
@@ -19121,7 +19575,7 @@
     <w:name w:val="Sub Title"/>
     <w:basedOn w:val="Heading1"/>
     <w:qFormat/>
-    <w:rsid w:val="00B96565"/>
+    <w:rsid w:val="00191120"/>
     <w:pPr>
       <w:spacing w:before="0"/>
       <w:jc w:val="right"/>
@@ -19137,7 +19591,7 @@
     <w:name w:val="Contains Section"/>
     <w:basedOn w:val="ListBullet"/>
     <w:qFormat/>
-    <w:rsid w:val="00B96565"/>
+    <w:rsid w:val="00191120"/>
     <w:pPr>
       <w:spacing w:after="0"/>
       <w:ind w:left="924" w:hanging="357"/>
@@ -19147,7 +19601,7 @@
     <w:name w:val="`"/>
     <w:basedOn w:val="Normal"/>
     <w:qFormat/>
-    <w:rsid w:val="00B96565"/>
+    <w:rsid w:val="00191120"/>
     <w:pPr>
       <w:pBdr>
         <w:bottom w:val="single" w:sz="4" w:space="1" w:color="auto"/>
@@ -19158,7 +19612,7 @@
     <w:name w:val="Contains Header"/>
     <w:basedOn w:val="ListBulletHeader"/>
     <w:qFormat/>
-    <w:rsid w:val="00B96565"/>
+    <w:rsid w:val="00191120"/>
     <w:pPr>
       <w:pBdr>
         <w:top w:val="single" w:sz="4" w:space="12" w:color="auto"/>
@@ -19170,7 +19624,7 @@
     <w:name w:val="Contains End"/>
     <w:basedOn w:val="Normal"/>
     <w:qFormat/>
-    <w:rsid w:val="00B96565"/>
+    <w:rsid w:val="00191120"/>
     <w:pPr>
       <w:pBdr>
         <w:bottom w:val="single" w:sz="4" w:space="1" w:color="auto"/>
@@ -19182,7 +19636,7 @@
     <w:name w:val="Quote CallOut"/>
     <w:basedOn w:val="Normal"/>
     <w:qFormat/>
-    <w:rsid w:val="00B96565"/>
+    <w:rsid w:val="00191120"/>
     <w:pPr>
       <w:pBdr>
         <w:left w:val="single" w:sz="24" w:space="12" w:color="00B0F0" w:themeColor="accent1"/>
@@ -19199,7 +19653,7 @@
     <w:basedOn w:val="QuoteCallOut"/>
     <w:next w:val="QuoteCallOut"/>
     <w:qFormat/>
-    <w:rsid w:val="00B96565"/>
+    <w:rsid w:val="00191120"/>
     <w:rPr>
       <w:b/>
       <w:smallCaps/>
@@ -19209,7 +19663,7 @@
     <w:name w:val="SimpleDefinition"/>
     <w:basedOn w:val="TableNormal"/>
     <w:uiPriority w:val="99"/>
-    <w:rsid w:val="00B96565"/>
+    <w:rsid w:val="00191120"/>
     <w:pPr>
       <w:spacing w:after="0" w:line="240" w:lineRule="auto"/>
     </w:pPr>
@@ -19277,7 +19731,7 @@
     <w:name w:val="Figure Style"/>
     <w:basedOn w:val="Normal"/>
     <w:qFormat/>
-    <w:rsid w:val="00B96565"/>
+    <w:rsid w:val="00191120"/>
     <w:pPr>
       <w:shd w:val="clear" w:color="auto" w:fill="FFFFFF" w:themeFill="background1"/>
       <w:spacing w:before="240"/>
@@ -19290,7 +19744,7 @@
     <w:basedOn w:val="Caption"/>
     <w:next w:val="Normal"/>
     <w:qFormat/>
-    <w:rsid w:val="00B96565"/>
+    <w:rsid w:val="00191120"/>
     <w:rPr>
       <w:i w:val="0"/>
       <w:color w:val="auto"/>
@@ -19300,7 +19754,7 @@
     <w:name w:val="Table Header"/>
     <w:basedOn w:val="ListBulletHeader"/>
     <w:qFormat/>
-    <w:rsid w:val="00B96565"/>
+    <w:rsid w:val="00191120"/>
     <w:pPr>
       <w:spacing w:after="120"/>
     </w:pPr>
@@ -19346,7 +19800,7 @@
     <w:name w:val="TutorialStep"/>
     <w:basedOn w:val="Normal"/>
     <w:qFormat/>
-    <w:rsid w:val="00B96565"/>
+    <w:rsid w:val="00191120"/>
     <w:pPr>
       <w:numPr>
         <w:numId w:val="7"/>
@@ -19362,7 +19816,7 @@
     <w:name w:val="Question Ankied"/>
     <w:basedOn w:val="Question"/>
     <w:qFormat/>
-    <w:rsid w:val="00B96565"/>
+    <w:rsid w:val="00191120"/>
     <w:rPr>
       <w:color w:val="7F7F7F" w:themeColor="text1" w:themeTint="80"/>
     </w:rPr>
@@ -19372,7 +19826,7 @@
     <w:basedOn w:val="Normal"/>
     <w:next w:val="Heading1"/>
     <w:qFormat/>
-    <w:rsid w:val="00B96565"/>
+    <w:rsid w:val="00191120"/>
     <w:rPr>
       <w:rFonts w:asciiTheme="majorHAnsi" w:hAnsiTheme="majorHAnsi"/>
       <w:color w:val="31378B" w:themeColor="text2"/>
@@ -19384,7 +19838,7 @@
     <w:name w:val="Appendice"/>
     <w:basedOn w:val="Heading2"/>
     <w:qFormat/>
-    <w:rsid w:val="00B96565"/>
+    <w:rsid w:val="00191120"/>
     <w:rPr>
       <w:sz w:val="28"/>
       <w:lang w:eastAsia="fi-FI"/>
@@ -19394,7 +19848,7 @@
     <w:name w:val="Question Esoteric"/>
     <w:basedOn w:val="Normal"/>
     <w:qFormat/>
-    <w:rsid w:val="00B96565"/>
+    <w:rsid w:val="00191120"/>
     <w:rPr>
       <w:color w:val="4BACC6" w:themeColor="accent5"/>
     </w:rPr>
@@ -19403,24 +19857,24 @@
     <w:name w:val="ToDo Section"/>
     <w:basedOn w:val="Heading1"/>
     <w:qFormat/>
-    <w:rsid w:val="00B96565"/>
+    <w:rsid w:val="00191120"/>
   </w:style>
   <w:style w:type="paragraph" w:customStyle="1" w:styleId="ToDoQuestionHeader">
     <w:name w:val="ToDo Question Header"/>
     <w:basedOn w:val="Question"/>
     <w:qFormat/>
-    <w:rsid w:val="00B96565"/>
+    <w:rsid w:val="00191120"/>
   </w:style>
   <w:style w:type="paragraph" w:customStyle="1" w:styleId="ToDoDetails">
     <w:name w:val="ToDoDetails"/>
     <w:basedOn w:val="Normal"/>
     <w:qFormat/>
-    <w:rsid w:val="00B96565"/>
+    <w:rsid w:val="00191120"/>
   </w:style>
   <w:style w:type="paragraph" w:customStyle="1" w:styleId="CodeExampleCode">
     <w:name w:val="Code Example Code"/>
     <w:basedOn w:val="Normal"/>
-    <w:rsid w:val="00B96565"/>
+    <w:rsid w:val="00191120"/>
     <w:rPr>
       <w:rFonts w:ascii="Times New Roman" w:eastAsia="Times New Roman" w:hAnsi="Times New Roman" w:cs="Times New Roman"/>
       <w:b/>
@@ -19433,7 +19887,7 @@
     <w:name w:val="Code Example Diagram"/>
     <w:basedOn w:val="Normal"/>
     <w:qFormat/>
-    <w:rsid w:val="00B96565"/>
+    <w:rsid w:val="00191120"/>
     <w:pPr>
       <w:spacing w:after="160" w:line="240" w:lineRule="auto"/>
     </w:pPr>
@@ -19447,7 +19901,7 @@
     <w:name w:val="Code Example Runtime"/>
     <w:basedOn w:val="Normal"/>
     <w:qFormat/>
-    <w:rsid w:val="00B96565"/>
+    <w:rsid w:val="00191120"/>
     <w:pPr>
       <w:spacing w:after="160" w:line="240" w:lineRule="auto"/>
     </w:pPr>
@@ -19462,7 +19916,7 @@
     <w:basedOn w:val="Normal"/>
     <w:link w:val="CodeExampleHeadingChar"/>
     <w:qFormat/>
-    <w:rsid w:val="00B96565"/>
+    <w:rsid w:val="00191120"/>
     <w:rPr>
       <w:b/>
       <w:smallCaps/>
@@ -19731,20 +20185,20 @@
     <w:name w:val="Headin"/>
     <w:basedOn w:val="Normal"/>
     <w:qFormat/>
-    <w:rsid w:val="00B96565"/>
+    <w:rsid w:val="00191120"/>
   </w:style>
   <w:style w:type="paragraph" w:customStyle="1" w:styleId="questionsubsection2">
     <w:name w:val="question sub section 2"/>
     <w:basedOn w:val="Heading4"/>
     <w:qFormat/>
-    <w:rsid w:val="00B96565"/>
+    <w:rsid w:val="00191120"/>
   </w:style>
   <w:style w:type="paragraph" w:customStyle="1" w:styleId="ListBulletHeader2">
     <w:name w:val="List Bullet Header 2"/>
     <w:basedOn w:val="Normal"/>
     <w:next w:val="ListBullet"/>
     <w:qFormat/>
-    <w:rsid w:val="00B96565"/>
+    <w:rsid w:val="00191120"/>
     <w:pPr>
       <w:spacing w:after="120"/>
     </w:pPr>
@@ -19995,7 +20449,7 @@
     <w:basedOn w:val="Heading5"/>
     <w:link w:val="DefChar"/>
     <w:qFormat/>
-    <w:rsid w:val="00B96565"/>
+    <w:rsid w:val="00191120"/>
     <w:rPr>
       <w:color w:val="31378B" w:themeColor="text2"/>
     </w:rPr>
@@ -20004,7 +20458,7 @@
     <w:name w:val="Code Example Heading Char"/>
     <w:basedOn w:val="DefaultParagraphFont"/>
     <w:link w:val="CodeExampleHeading"/>
-    <w:rsid w:val="00B96565"/>
+    <w:rsid w:val="00191120"/>
     <w:rPr>
       <w:rFonts w:eastAsiaTheme="minorEastAsia"/>
       <w:b/>
@@ -20018,7 +20472,7 @@
     <w:name w:val="Def Char"/>
     <w:basedOn w:val="CodeExampleHeadingChar"/>
     <w:link w:val="Def"/>
-    <w:rsid w:val="00B96565"/>
+    <w:rsid w:val="00191120"/>
     <w:rPr>
       <w:rFonts w:asciiTheme="majorHAnsi" w:eastAsiaTheme="majorEastAsia" w:hAnsiTheme="majorHAnsi" w:cstheme="majorBidi"/>
       <w:b/>
@@ -20170,7 +20624,7 @@
     <w:name w:val="Proof Heading"/>
     <w:basedOn w:val="Def"/>
     <w:qFormat/>
-    <w:rsid w:val="00B96565"/>
+    <w:rsid w:val="00191120"/>
     <w:rPr>
       <w:color w:val="00B0F0" w:themeColor="accent1"/>
     </w:rPr>
@@ -20194,7 +20648,7 @@
     <w:name w:val="Tutorial Step Text"/>
     <w:basedOn w:val="Normal"/>
     <w:qFormat/>
-    <w:rsid w:val="00B96565"/>
+    <w:rsid w:val="00191120"/>
     <w:pPr>
       <w:ind w:left="480"/>
     </w:pPr>
@@ -20204,7 +20658,7 @@
     <w:basedOn w:val="Strong1"/>
     <w:link w:val="KeywordChar"/>
     <w:qFormat/>
-    <w:rsid w:val="00B96565"/>
+    <w:rsid w:val="00191120"/>
     <w:rPr>
       <w:b w:val="0"/>
       <w:color w:val="31378B" w:themeColor="text2"/>
@@ -20214,7 +20668,7 @@
     <w:name w:val="Keyword Char"/>
     <w:basedOn w:val="strongChar"/>
     <w:link w:val="Keyword"/>
-    <w:rsid w:val="00B96565"/>
+    <w:rsid w:val="00191120"/>
     <w:rPr>
       <w:rFonts w:eastAsiaTheme="minorEastAsia"/>
       <w:b w:val="0"/>

</xml_diff>

<commit_message>
Add bits and bytes docs
</commit_message>
<xml_diff>
--- a/notes/dotnet/dotnetcore/dotnetcore.docx
+++ b/notes/dotnet/dotnetcore/dotnetcore.docx
@@ -1,6 +1,6 @@
 
 <file path=word/document.xml><?xml version="1.0" encoding="utf-8"?>
-<w:document xmlns:wpc="http://schemas.microsoft.com/office/word/2010/wordprocessingCanvas" xmlns:cx="http://schemas.microsoft.com/office/drawing/2014/chartex" xmlns:cx1="http://schemas.microsoft.com/office/drawing/2015/9/8/chartex" xmlns:cx2="http://schemas.microsoft.com/office/drawing/2015/10/21/chartex" xmlns:cx3="http://schemas.microsoft.com/office/drawing/2016/5/9/chartex" xmlns:cx4="http://schemas.microsoft.com/office/drawing/2016/5/10/chartex" xmlns:cx5="http://schemas.microsoft.com/office/drawing/2016/5/11/chartex" xmlns:cx6="http://schemas.microsoft.com/office/drawing/2016/5/12/chartex" xmlns:cx7="http://schemas.microsoft.com/office/drawing/2016/5/13/chartex" xmlns:cx8="http://schemas.microsoft.com/office/drawing/2016/5/14/chartex" xmlns:mc="http://schemas.openxmlformats.org/markup-compatibility/2006" xmlns:aink="http://schemas.microsoft.com/office/drawing/2016/ink" xmlns:am3d="http://schemas.microsoft.com/office/drawing/2017/model3d" xmlns:o="urn:schemas-microsoft-com:office:office" xmlns:r="http://schemas.openxmlformats.org/officeDocument/2006/relationships" xmlns:m="http://schemas.openxmlformats.org/officeDocument/2006/math" xmlns:v="urn:schemas-microsoft-com:vml" xmlns:wp14="http://schemas.microsoft.com/office/word/2010/wordprocessingDrawing" xmlns:wp="http://schemas.openxmlformats.org/drawingml/2006/wordprocessingDrawing" xmlns:w10="urn:schemas-microsoft-com:office:word" xmlns:w="http://schemas.openxmlformats.org/wordprocessingml/2006/main" xmlns:w14="http://schemas.microsoft.com/office/word/2010/wordml" xmlns:w15="http://schemas.microsoft.com/office/word/2012/wordml" xmlns:w16cex="http://schemas.microsoft.com/office/word/2018/wordml/cex" xmlns:w16cid="http://schemas.microsoft.com/office/word/2016/wordml/cid" xmlns:w16="http://schemas.microsoft.com/office/word/2018/wordml" xmlns:w16se="http://schemas.microsoft.com/office/word/2015/wordml/symex" xmlns:wpg="http://schemas.microsoft.com/office/word/2010/wordprocessingGroup" xmlns:wpi="http://schemas.microsoft.com/office/word/2010/wordprocessingInk" xmlns:wne="http://schemas.microsoft.com/office/word/2006/wordml" xmlns:wps="http://schemas.microsoft.com/office/word/2010/wordprocessingShape" mc:Ignorable="w14 w15 w16se w16cid w16 w16cex wp14">
+<w:document xmlns:wpc="http://schemas.microsoft.com/office/word/2010/wordprocessingCanvas" xmlns:cx="http://schemas.microsoft.com/office/drawing/2014/chartex" xmlns:cx1="http://schemas.microsoft.com/office/drawing/2015/9/8/chartex" xmlns:cx2="http://schemas.microsoft.com/office/drawing/2015/10/21/chartex" xmlns:cx3="http://schemas.microsoft.com/office/drawing/2016/5/9/chartex" xmlns:cx4="http://schemas.microsoft.com/office/drawing/2016/5/10/chartex" xmlns:cx5="http://schemas.microsoft.com/office/drawing/2016/5/11/chartex" xmlns:cx6="http://schemas.microsoft.com/office/drawing/2016/5/12/chartex" xmlns:cx7="http://schemas.microsoft.com/office/drawing/2016/5/13/chartex" xmlns:cx8="http://schemas.microsoft.com/office/drawing/2016/5/14/chartex" xmlns:mc="http://schemas.openxmlformats.org/markup-compatibility/2006" xmlns:aink="http://schemas.microsoft.com/office/drawing/2016/ink" xmlns:am3d="http://schemas.microsoft.com/office/drawing/2017/model3d" xmlns:o="urn:schemas-microsoft-com:office:office" xmlns:r="http://schemas.openxmlformats.org/officeDocument/2006/relationships" xmlns:m="http://schemas.openxmlformats.org/officeDocument/2006/math" xmlns:v="urn:schemas-microsoft-com:vml" xmlns:wp14="http://schemas.microsoft.com/office/word/2010/wordprocessingDrawing" xmlns:wp="http://schemas.openxmlformats.org/drawingml/2006/wordprocessingDrawing" xmlns:w10="urn:schemas-microsoft-com:office:word" xmlns:w="http://schemas.openxmlformats.org/wordprocessingml/2006/main" xmlns:w14="http://schemas.microsoft.com/office/word/2010/wordml" xmlns:w15="http://schemas.microsoft.com/office/word/2012/wordml" xmlns:w16cex="http://schemas.microsoft.com/office/word/2018/wordml/cex" xmlns:w16cid="http://schemas.microsoft.com/office/word/2016/wordml/cid" xmlns:w16="http://schemas.microsoft.com/office/word/2018/wordml" xmlns:w16sdtdh="http://schemas.microsoft.com/office/word/2020/wordml/sdtdatahash" xmlns:w16se="http://schemas.microsoft.com/office/word/2015/wordml/symex" xmlns:wpg="http://schemas.microsoft.com/office/word/2010/wordprocessingGroup" xmlns:wpi="http://schemas.microsoft.com/office/word/2010/wordprocessingInk" xmlns:wne="http://schemas.microsoft.com/office/word/2006/wordml" xmlns:wps="http://schemas.microsoft.com/office/word/2010/wordprocessingShape" mc:Ignorable="w14 w15 w16se w16cid w16 w16cex w16sdtdh wp14">
   <w:body>
     <w:p>
       <w:pPr>
@@ -16,14 +16,9 @@
       <w:pPr>
         <w:pStyle w:val="Heading2"/>
       </w:pPr>
-      <w:proofErr w:type="spellStart"/>
-      <w:r>
-        <w:t>grea</w:t>
-      </w:r>
       <w:r>
         <w:t>Introduction</w:t>
       </w:r>
-      <w:proofErr w:type="spellEnd"/>
     </w:p>
     <w:p>
       <w:pPr>
@@ -1185,11 +1180,7 @@
         <w:t xml:space="preserve">In .NET Core </w:t>
       </w:r>
       <w:r>
-        <w:t xml:space="preserve">we can use an instance </w:t>
-      </w:r>
-      <w:proofErr w:type="gramStart"/>
-      <w:r>
-        <w:t xml:space="preserve">of  </w:t>
+        <w:t xml:space="preserve">we can use an instance of  </w:t>
       </w:r>
       <w:r>
         <w:rPr>
@@ -1197,7 +1188,6 @@
         </w:rPr>
         <w:t>IHost</w:t>
       </w:r>
-      <w:proofErr w:type="gramEnd"/>
       <w:r>
         <w:t xml:space="preserve"> to</w:t>
       </w:r>
@@ -1295,21 +1285,10 @@
         <w:rPr>
           <w:rStyle w:val="SourceCodeChar"/>
         </w:rPr>
-        <w:t>Host.CreateDefaultBuilder</w:t>
-      </w:r>
-      <w:proofErr w:type="gramStart"/>
-      <w:r>
-        <w:rPr>
-          <w:rStyle w:val="SourceCodeChar"/>
-        </w:rPr>
-        <w:t>()</w:t>
-      </w:r>
-      <w:r>
-        <w:t>creates</w:t>
-      </w:r>
-      <w:proofErr w:type="gramEnd"/>
-      <w:r>
-        <w:t xml:space="preserve"> an instance of </w:t>
+        <w:t>Host.CreateDefaultBuilder()</w:t>
+      </w:r>
+      <w:r>
+        <w:t xml:space="preserve">creates an instance of </w:t>
       </w:r>
       <w:r>
         <w:rPr>
@@ -1372,14 +1351,27 @@
       <w:r>
         <w:t xml:space="preserve">Listing </w:t>
       </w:r>
-      <w:fldSimple w:instr=" SEQ Listing \* ARABIC ">
-        <w:r>
-          <w:rPr>
-            <w:noProof/>
-          </w:rPr>
-          <w:t>1</w:t>
-        </w:r>
-      </w:fldSimple>
+      <w:r>
+        <w:fldChar w:fldCharType="begin"/>
+      </w:r>
+      <w:r>
+        <w:instrText xml:space="preserve"> SEQ Listing \* ARABIC </w:instrText>
+      </w:r>
+      <w:r>
+        <w:fldChar w:fldCharType="separate"/>
+      </w:r>
+      <w:r>
+        <w:rPr>
+          <w:noProof/>
+        </w:rPr>
+        <w:t>1</w:t>
+      </w:r>
+      <w:r>
+        <w:rPr>
+          <w:noProof/>
+        </w:rPr>
+        <w:fldChar w:fldCharType="end"/>
+      </w:r>
       <w:r>
         <w:t xml:space="preserve"> Program.cs</w:t>
       </w:r>
@@ -3024,14 +3016,27 @@
       <w:r>
         <w:t xml:space="preserve">Listing </w:t>
       </w:r>
-      <w:fldSimple w:instr=" SEQ Listing \* ARABIC ">
-        <w:r>
-          <w:rPr>
-            <w:noProof/>
-          </w:rPr>
-          <w:t>2</w:t>
-        </w:r>
-      </w:fldSimple>
+      <w:r>
+        <w:fldChar w:fldCharType="begin"/>
+      </w:r>
+      <w:r>
+        <w:instrText xml:space="preserve"> SEQ Listing \* ARABIC </w:instrText>
+      </w:r>
+      <w:r>
+        <w:fldChar w:fldCharType="separate"/>
+      </w:r>
+      <w:r>
+        <w:rPr>
+          <w:noProof/>
+        </w:rPr>
+        <w:t>2</w:t>
+      </w:r>
+      <w:r>
+        <w:rPr>
+          <w:noProof/>
+        </w:rPr>
+        <w:fldChar w:fldCharType="end"/>
+      </w:r>
       <w:r>
         <w:t xml:space="preserve"> Properties/launchsettings.json</w:t>
       </w:r>
@@ -3820,22 +3825,30 @@
       <w:r>
         <w:t xml:space="preserve">Listing </w:t>
       </w:r>
-      <w:fldSimple w:instr=" SEQ Listing \* ARABIC ">
-        <w:r>
-          <w:rPr>
-            <w:noProof/>
-          </w:rPr>
-          <w:t>3</w:t>
-        </w:r>
-      </w:fldSimple>
-      <w:r>
-        <w:t xml:space="preserve"> </w:t>
-      </w:r>
-      <w:proofErr w:type="gramStart"/>
-      <w:r>
-        <w:t>launchsettings.json</w:t>
-      </w:r>
-      <w:proofErr w:type="gramEnd"/>
+      <w:r>
+        <w:fldChar w:fldCharType="begin"/>
+      </w:r>
+      <w:r>
+        <w:instrText xml:space="preserve"> SEQ Listing \* ARABIC </w:instrText>
+      </w:r>
+      <w:r>
+        <w:fldChar w:fldCharType="separate"/>
+      </w:r>
+      <w:r>
+        <w:rPr>
+          <w:noProof/>
+        </w:rPr>
+        <w:t>3</w:t>
+      </w:r>
+      <w:r>
+        <w:rPr>
+          <w:noProof/>
+        </w:rPr>
+        <w:fldChar w:fldCharType="end"/>
+      </w:r>
+      <w:r>
+        <w:t xml:space="preserve"> launchsettings.json</w:t>
+      </w:r>
     </w:p>
     <w:p>
       <w:pPr>
@@ -3898,24 +3911,29 @@
       <w:r>
         <w:t xml:space="preserve">Listing </w:t>
       </w:r>
-      <w:fldSimple w:instr=" SEQ Listing \* ARABIC ">
-        <w:r>
-          <w:rPr>
-            <w:noProof/>
-          </w:rPr>
-          <w:t>4</w:t>
-        </w:r>
-      </w:fldSimple>
-      <w:r>
-        <w:t xml:space="preserve"> </w:t>
-      </w:r>
-      <w:proofErr w:type="gramStart"/>
-      <w:r>
-        <w:t>launchsettings.development</w:t>
-      </w:r>
-      <w:proofErr w:type="gramEnd"/>
-      <w:r>
-        <w:t>.json</w:t>
+      <w:r>
+        <w:fldChar w:fldCharType="begin"/>
+      </w:r>
+      <w:r>
+        <w:instrText xml:space="preserve"> SEQ Listing \* ARABIC </w:instrText>
+      </w:r>
+      <w:r>
+        <w:fldChar w:fldCharType="separate"/>
+      </w:r>
+      <w:r>
+        <w:rPr>
+          <w:noProof/>
+        </w:rPr>
+        <w:t>4</w:t>
+      </w:r>
+      <w:r>
+        <w:rPr>
+          <w:noProof/>
+        </w:rPr>
+        <w:fldChar w:fldCharType="end"/>
+      </w:r>
+      <w:r>
+        <w:t xml:space="preserve"> launchsettings.development.json</w:t>
       </w:r>
     </w:p>
     <w:p>
@@ -4155,15 +4173,7 @@
         <w:t>Typically,</w:t>
       </w:r>
       <w:r>
-        <w:t xml:space="preserve"> in order to instantiate a specific object </w:t>
-      </w:r>
-      <w:proofErr w:type="gramStart"/>
-      <w:r>
-        <w:t>which</w:t>
-      </w:r>
-      <w:proofErr w:type="gramEnd"/>
-      <w:r>
-        <w:t xml:space="preserve"> we refer to as the root we will have to </w:t>
+        <w:t xml:space="preserve"> in order to instantiate a specific object which we refer to as the root we will have to </w:t>
       </w:r>
       <w:r>
         <w:t>provide it with a dependency graph of other objects</w:t>
@@ -4385,27 +4395,16 @@
         <w:rPr>
           <w:rStyle w:val="SourceCodeChar"/>
         </w:rPr>
-        <w:t>Host.CreateDefaultBuilder(</w:t>
-      </w:r>
-      <w:proofErr w:type="gramStart"/>
+        <w:t>Host.CreateDefaultBuilder()</w:t>
+      </w:r>
       <w:r>
         <w:rPr>
           <w:rStyle w:val="SourceCodeChar"/>
         </w:rPr>
-        <w:t>)</w:t>
-      </w:r>
-      <w:r>
-        <w:rPr>
-          <w:rStyle w:val="SourceCodeChar"/>
-        </w:rPr>
         <w:t>.</w:t>
       </w:r>
       <w:r>
-        <w:t>We</w:t>
-      </w:r>
-      <w:proofErr w:type="gramEnd"/>
-      <w:r>
-        <w:t xml:space="preserve"> just add a dependency to our constructor and if our object is created by </w:t>
+        <w:t xml:space="preserve">We just add a dependency to our constructor and if our object is created by </w:t>
       </w:r>
       <w:r>
         <w:t>DI,</w:t>
@@ -5898,15 +5897,7 @@
         <w:t xml:space="preserve">. </w:t>
       </w:r>
       <w:r>
-        <w:t xml:space="preserve">Note we do not prefix environment variables that are used to override application configuration. </w:t>
-      </w:r>
-      <w:proofErr w:type="gramStart"/>
-      <w:r>
-        <w:t>So</w:t>
-      </w:r>
-      <w:proofErr w:type="gramEnd"/>
-      <w:r>
-        <w:t xml:space="preserve"> to set “</w:t>
+        <w:t>Note we do not prefix environment variables that are used to override application configuration. So to set “</w:t>
       </w:r>
       <w:proofErr w:type="spellStart"/>
       <w:r>
@@ -5932,15 +5923,7 @@
         <w:t xml:space="preserve">. </w:t>
       </w:r>
       <w:r>
-        <w:t xml:space="preserve">Also note that we use __ rather </w:t>
-      </w:r>
-      <w:proofErr w:type="gramStart"/>
-      <w:r>
-        <w:t>than :</w:t>
-      </w:r>
-      <w:proofErr w:type="gramEnd"/>
-      <w:r>
-        <w:t xml:space="preserve"> when specified path separators as : is not supported by all platforms. </w:t>
+        <w:t xml:space="preserve">Also note that we use __ rather than : when specified path separators as : is not supported by all platforms. </w:t>
       </w:r>
     </w:p>
     <w:p>
@@ -6028,15 +6011,7 @@
         <w:t xml:space="preserve"> </w:t>
       </w:r>
       <w:r>
-        <w:t xml:space="preserve">If Kestrel is used as the HTTP Server it can either directly server clients or it can sit behind a reverse proxy such as IIS, </w:t>
-      </w:r>
-      <w:proofErr w:type="gramStart"/>
-      <w:r>
-        <w:t>NGINX</w:t>
-      </w:r>
-      <w:proofErr w:type="gramEnd"/>
-      <w:r>
-        <w:t xml:space="preserve"> or Apache. </w:t>
+        <w:t xml:space="preserve">If Kestrel is used as the HTTP Server it can either directly server clients or it can sit behind a reverse proxy such as IIS, NGINX or Apache. </w:t>
       </w:r>
     </w:p>
     <w:p>
@@ -6249,14 +6224,27 @@
       <w:r>
         <w:t xml:space="preserve">Listing </w:t>
       </w:r>
-      <w:fldSimple w:instr=" SEQ Listing \* ARABIC ">
-        <w:r>
-          <w:rPr>
-            <w:noProof/>
-          </w:rPr>
-          <w:t>5</w:t>
-        </w:r>
-      </w:fldSimple>
+      <w:r>
+        <w:fldChar w:fldCharType="begin"/>
+      </w:r>
+      <w:r>
+        <w:instrText xml:space="preserve"> SEQ Listing \* ARABIC </w:instrText>
+      </w:r>
+      <w:r>
+        <w:fldChar w:fldCharType="separate"/>
+      </w:r>
+      <w:r>
+        <w:rPr>
+          <w:noProof/>
+        </w:rPr>
+        <w:t>5</w:t>
+      </w:r>
+      <w:r>
+        <w:rPr>
+          <w:noProof/>
+        </w:rPr>
+        <w:fldChar w:fldCharType="end"/>
+      </w:r>
       <w:r>
         <w:t xml:space="preserve"> Program.cs</w:t>
       </w:r>
@@ -6635,14 +6623,27 @@
       <w:r>
         <w:t xml:space="preserve">Listing </w:t>
       </w:r>
-      <w:fldSimple w:instr=" SEQ Listing \* ARABIC ">
-        <w:r>
-          <w:rPr>
-            <w:noProof/>
-          </w:rPr>
-          <w:t>6</w:t>
-        </w:r>
-      </w:fldSimple>
+      <w:r>
+        <w:fldChar w:fldCharType="begin"/>
+      </w:r>
+      <w:r>
+        <w:instrText xml:space="preserve"> SEQ Listing \* ARABIC </w:instrText>
+      </w:r>
+      <w:r>
+        <w:fldChar w:fldCharType="separate"/>
+      </w:r>
+      <w:r>
+        <w:rPr>
+          <w:noProof/>
+        </w:rPr>
+        <w:t>6</w:t>
+      </w:r>
+      <w:r>
+        <w:rPr>
+          <w:noProof/>
+        </w:rPr>
+        <w:fldChar w:fldCharType="end"/>
+      </w:r>
       <w:r>
         <w:t xml:space="preserve"> Properties/launchsettings.json</w:t>
       </w:r>
@@ -7001,14 +7002,27 @@
       <w:r>
         <w:t xml:space="preserve">Listing </w:t>
       </w:r>
-      <w:fldSimple w:instr=" SEQ Listing \* ARABIC ">
-        <w:r>
-          <w:rPr>
-            <w:noProof/>
-          </w:rPr>
-          <w:t>7</w:t>
-        </w:r>
-      </w:fldSimple>
+      <w:r>
+        <w:fldChar w:fldCharType="begin"/>
+      </w:r>
+      <w:r>
+        <w:instrText xml:space="preserve"> SEQ Listing \* ARABIC </w:instrText>
+      </w:r>
+      <w:r>
+        <w:fldChar w:fldCharType="separate"/>
+      </w:r>
+      <w:r>
+        <w:rPr>
+          <w:noProof/>
+        </w:rPr>
+        <w:t>7</w:t>
+      </w:r>
+      <w:r>
+        <w:rPr>
+          <w:noProof/>
+        </w:rPr>
+        <w:fldChar w:fldCharType="end"/>
+      </w:r>
       <w:r>
         <w:t xml:space="preserve"> Program.cs</w:t>
       </w:r>
@@ -7592,14 +7606,27 @@
       <w:r>
         <w:t xml:space="preserve">Listing </w:t>
       </w:r>
-      <w:fldSimple w:instr=" SEQ Listing \* ARABIC ">
-        <w:r>
-          <w:rPr>
-            <w:noProof/>
-          </w:rPr>
-          <w:t>8</w:t>
-        </w:r>
-      </w:fldSimple>
+      <w:r>
+        <w:fldChar w:fldCharType="begin"/>
+      </w:r>
+      <w:r>
+        <w:instrText xml:space="preserve"> SEQ Listing \* ARABIC </w:instrText>
+      </w:r>
+      <w:r>
+        <w:fldChar w:fldCharType="separate"/>
+      </w:r>
+      <w:r>
+        <w:rPr>
+          <w:noProof/>
+        </w:rPr>
+        <w:t>8</w:t>
+      </w:r>
+      <w:r>
+        <w:rPr>
+          <w:noProof/>
+        </w:rPr>
+        <w:fldChar w:fldCharType="end"/>
+      </w:r>
       <w:r>
         <w:t xml:space="preserve"> Program/launchSettings.json</w:t>
       </w:r>
@@ -7952,14 +7979,27 @@
       <w:r>
         <w:t xml:space="preserve">Listing </w:t>
       </w:r>
-      <w:fldSimple w:instr=" SEQ Listing \* ARABIC ">
-        <w:r>
-          <w:rPr>
-            <w:noProof/>
-          </w:rPr>
-          <w:t>9</w:t>
-        </w:r>
-      </w:fldSimple>
+      <w:r>
+        <w:fldChar w:fldCharType="begin"/>
+      </w:r>
+      <w:r>
+        <w:instrText xml:space="preserve"> SEQ Listing \* ARABIC </w:instrText>
+      </w:r>
+      <w:r>
+        <w:fldChar w:fldCharType="separate"/>
+      </w:r>
+      <w:r>
+        <w:rPr>
+          <w:noProof/>
+        </w:rPr>
+        <w:t>9</w:t>
+      </w:r>
+      <w:r>
+        <w:rPr>
+          <w:noProof/>
+        </w:rPr>
+        <w:fldChar w:fldCharType="end"/>
+      </w:r>
       <w:r>
         <w:t xml:space="preserve"> Program.cs</w:t>
       </w:r>
@@ -8509,14 +8549,27 @@
       <w:r>
         <w:t xml:space="preserve">Listing </w:t>
       </w:r>
-      <w:fldSimple w:instr=" SEQ Listing \* ARABIC ">
-        <w:r>
-          <w:rPr>
-            <w:noProof/>
-          </w:rPr>
-          <w:t>10</w:t>
-        </w:r>
-      </w:fldSimple>
+      <w:r>
+        <w:fldChar w:fldCharType="begin"/>
+      </w:r>
+      <w:r>
+        <w:instrText xml:space="preserve"> SEQ Listing \* ARABIC </w:instrText>
+      </w:r>
+      <w:r>
+        <w:fldChar w:fldCharType="separate"/>
+      </w:r>
+      <w:r>
+        <w:rPr>
+          <w:noProof/>
+        </w:rPr>
+        <w:t>10</w:t>
+      </w:r>
+      <w:r>
+        <w:rPr>
+          <w:noProof/>
+        </w:rPr>
+        <w:fldChar w:fldCharType="end"/>
+      </w:r>
       <w:r>
         <w:t xml:space="preserve"> Properties/launchSettings.json</w:t>
       </w:r>
@@ -9102,7 +9155,6 @@
       <w:r>
         <w:t xml:space="preserve">We now no longer have a .NET executable running. We only have the IIS process named </w:t>
       </w:r>
-      <w:proofErr w:type="gramStart"/>
       <w:r>
         <w:rPr>
           <w:rStyle w:val="CommandChar"/>
@@ -9115,7 +9167,6 @@
         </w:rPr>
         <w:t>express.exe</w:t>
       </w:r>
-      <w:proofErr w:type="gramEnd"/>
     </w:p>
     <w:p>
       <w:pPr>
@@ -9217,14 +9268,27 @@
       <w:r>
         <w:t xml:space="preserve">Listing </w:t>
       </w:r>
-      <w:fldSimple w:instr=" SEQ Listing \* ARABIC ">
-        <w:r>
-          <w:rPr>
-            <w:noProof/>
-          </w:rPr>
-          <w:t>11</w:t>
-        </w:r>
-      </w:fldSimple>
+      <w:r>
+        <w:fldChar w:fldCharType="begin"/>
+      </w:r>
+      <w:r>
+        <w:instrText xml:space="preserve"> SEQ Listing \* ARABIC </w:instrText>
+      </w:r>
+      <w:r>
+        <w:fldChar w:fldCharType="separate"/>
+      </w:r>
+      <w:r>
+        <w:rPr>
+          <w:noProof/>
+        </w:rPr>
+        <w:t>11</w:t>
+      </w:r>
+      <w:r>
+        <w:rPr>
+          <w:noProof/>
+        </w:rPr>
+        <w:fldChar w:fldCharType="end"/>
+      </w:r>
       <w:r>
         <w:t xml:space="preserve"> Program.cs</w:t>
       </w:r>
@@ -9776,14 +9840,27 @@
       <w:r>
         <w:t xml:space="preserve">Listing </w:t>
       </w:r>
-      <w:fldSimple w:instr=" SEQ Listing \* ARABIC ">
-        <w:r>
-          <w:rPr>
-            <w:noProof/>
-          </w:rPr>
-          <w:t>12</w:t>
-        </w:r>
-      </w:fldSimple>
+      <w:r>
+        <w:fldChar w:fldCharType="begin"/>
+      </w:r>
+      <w:r>
+        <w:instrText xml:space="preserve"> SEQ Listing \* ARABIC </w:instrText>
+      </w:r>
+      <w:r>
+        <w:fldChar w:fldCharType="separate"/>
+      </w:r>
+      <w:r>
+        <w:rPr>
+          <w:noProof/>
+        </w:rPr>
+        <w:t>12</w:t>
+      </w:r>
+      <w:r>
+        <w:rPr>
+          <w:noProof/>
+        </w:rPr>
+        <w:fldChar w:fldCharType="end"/>
+      </w:r>
       <w:r>
         <w:t xml:space="preserve"> Properties/lau</w:t>
       </w:r>
@@ -10112,35 +10189,13 @@
     </w:p>
     <w:p>
       <w:r>
-        <w:t xml:space="preserve">Now when we run our </w:t>
-      </w:r>
-      <w:proofErr w:type="gramStart"/>
-      <w:r>
-        <w:t>app</w:t>
-      </w:r>
-      <w:proofErr w:type="gramEnd"/>
-      <w:r>
-        <w:t xml:space="preserve"> we have two processes. Our .NET process called </w:t>
+        <w:t xml:space="preserve">Now when we run our app we have two processes. Our .NET process called </w:t>
       </w:r>
       <w:r>
         <w:rPr>
           <w:rStyle w:val="CommandChar"/>
         </w:rPr>
-        <w:t xml:space="preserve">4. IIS Out </w:t>
-      </w:r>
-      <w:proofErr w:type="gramStart"/>
-      <w:r>
-        <w:rPr>
-          <w:rStyle w:val="CommandChar"/>
-        </w:rPr>
-        <w:t>Of</w:t>
-      </w:r>
-      <w:proofErr w:type="gramEnd"/>
-      <w:r>
-        <w:rPr>
-          <w:rStyle w:val="CommandChar"/>
-        </w:rPr>
-        <w:t xml:space="preserve"> Process.exe </w:t>
+        <w:t xml:space="preserve">4. IIS Out Of Process.exe </w:t>
       </w:r>
       <w:r>
         <w:t xml:space="preserve">and </w:t>
@@ -10588,15 +10643,7 @@
     </w:p>
     <w:p>
       <w:r>
-        <w:t xml:space="preserve">Now when we start out app from Visual </w:t>
-      </w:r>
-      <w:proofErr w:type="gramStart"/>
-      <w:r>
-        <w:t>Studio</w:t>
-      </w:r>
-      <w:proofErr w:type="gramEnd"/>
-      <w:r>
-        <w:t xml:space="preserve"> we see the following.</w:t>
+        <w:t>Now when we start out app from Visual Studio we see the following.</w:t>
       </w:r>
     </w:p>
     <w:p>
@@ -11247,15 +11294,7 @@
     </w:p>
     <w:p>
       <w:r>
-        <w:t xml:space="preserve">The server checks the result against the one it obtained using the </w:t>
-      </w:r>
-      <w:proofErr w:type="gramStart"/>
-      <w:r>
-        <w:t>users</w:t>
-      </w:r>
-      <w:proofErr w:type="gramEnd"/>
-      <w:r>
-        <w:t xml:space="preserve"> credentials and returns the document if the values match.</w:t>
+        <w:t>The server checks the result against the one it obtained using the users credentials and returns the document if the values match.</w:t>
       </w:r>
     </w:p>
     <w:p>
@@ -11536,13 +11575,8 @@
         <w:pStyle w:val="Heading5"/>
       </w:pPr>
       <w:r>
-        <w:t xml:space="preserve">3. Client </w:t>
-      </w:r>
-      <w:proofErr w:type="gramStart"/>
-      <w:r>
-        <w:t>Sends ???</w:t>
-      </w:r>
-      <w:proofErr w:type="gramEnd"/>
+        <w:t>3. Client Sends ???</w:t>
+      </w:r>
     </w:p>
     <w:p>
       <w:pPr>
@@ -11600,13 +11634,8 @@
         <w:pStyle w:val="Heading5"/>
       </w:pPr>
       <w:r>
-        <w:t xml:space="preserve">4. Server </w:t>
-      </w:r>
-      <w:proofErr w:type="gramStart"/>
-      <w:r>
-        <w:t>sends</w:t>
-      </w:r>
-      <w:proofErr w:type="gramEnd"/>
+        <w:t>4. Server sends</w:t>
+      </w:r>
     </w:p>
     <w:p>
       <w:pPr>
@@ -11669,13 +11698,8 @@
         <w:pStyle w:val="Heading5"/>
       </w:pPr>
       <w:r>
-        <w:t xml:space="preserve">5. Client </w:t>
-      </w:r>
-      <w:proofErr w:type="gramStart"/>
-      <w:r>
-        <w:t>Sends</w:t>
-      </w:r>
-      <w:proofErr w:type="gramEnd"/>
+        <w:t>5. Client Sends</w:t>
+      </w:r>
     </w:p>
     <w:p>
       <w:pPr>
@@ -11748,13 +11772,8 @@
         <w:t>Server</w:t>
       </w:r>
       <w:r>
-        <w:t xml:space="preserve"> </w:t>
-      </w:r>
-      <w:proofErr w:type="gramStart"/>
-      <w:r>
-        <w:t>Sends</w:t>
-      </w:r>
-      <w:proofErr w:type="gramEnd"/>
+        <w:t xml:space="preserve"> Sends</w:t>
+      </w:r>
     </w:p>
     <w:p>
       <w:pPr>
@@ -11895,13 +11914,8 @@
         <w:t>First,</w:t>
       </w:r>
       <w:r>
-        <w:t xml:space="preserve"> we need to get the KeyCloak bearer </w:t>
-      </w:r>
-      <w:proofErr w:type="gramStart"/>
-      <w:r>
-        <w:t>token</w:t>
-      </w:r>
-      <w:proofErr w:type="gramEnd"/>
+        <w:t xml:space="preserve"> we need to get the KeyCloak bearer token</w:t>
+      </w:r>
     </w:p>
     <w:p>
       <w:r>
@@ -12092,14 +12106,27 @@
       <w:r>
         <w:t xml:space="preserve">Figure </w:t>
       </w:r>
-      <w:fldSimple w:instr=" SEQ Figure \* ARABIC ">
-        <w:r>
-          <w:rPr>
-            <w:noProof/>
-          </w:rPr>
-          <w:t>1</w:t>
-        </w:r>
-      </w:fldSimple>
+      <w:r>
+        <w:fldChar w:fldCharType="begin"/>
+      </w:r>
+      <w:r>
+        <w:instrText xml:space="preserve"> SEQ Figure \* ARABIC </w:instrText>
+      </w:r>
+      <w:r>
+        <w:fldChar w:fldCharType="separate"/>
+      </w:r>
+      <w:r>
+        <w:rPr>
+          <w:noProof/>
+        </w:rPr>
+        <w:t>1</w:t>
+      </w:r>
+      <w:r>
+        <w:rPr>
+          <w:noProof/>
+        </w:rPr>
+        <w:fldChar w:fldCharType="end"/>
+      </w:r>
       <w:r>
         <w:t xml:space="preserve"> WeatherForecastController.cs</w:t>
       </w:r>
@@ -13081,13 +13108,8 @@
         <w:t xml:space="preserve">In this example we show how to apply a custom policy and how </w:t>
       </w:r>
       <w:r>
-        <w:t xml:space="preserve">some slightly more restrictive authorization than just requiring an authenticated use.  The source code is </w:t>
-      </w:r>
-      <w:proofErr w:type="gramStart"/>
-      <w:r>
-        <w:t>here</w:t>
-      </w:r>
-      <w:proofErr w:type="gramEnd"/>
+        <w:t>some slightly more restrictive authorization than just requiring an authenticated use.  The source code is here</w:t>
+      </w:r>
       <w:r>
         <w:t xml:space="preserve"> </w:t>
       </w:r>
@@ -13296,13 +13318,8 @@
     </w:p>
     <w:p>
       <w:r>
-        <w:t xml:space="preserve">And add the </w:t>
-      </w:r>
-      <w:proofErr w:type="gramStart"/>
-      <w:r>
-        <w:t>class</w:t>
-      </w:r>
-      <w:proofErr w:type="gramEnd"/>
+        <w:t>And add the class</w:t>
+      </w:r>
     </w:p>
     <w:p>
       <w:pPr>
@@ -13710,28 +13727,12 @@
     </w:p>
     <w:p>
       <w:r>
-        <w:t xml:space="preserve">Doing JIT compilation involves compromises. Using aggressive optimisations for every method leads to great steady state performance at the expense of longer start up time. Simpler compilation leads to faster start up at the cost of steady state throughout. </w:t>
-      </w:r>
-      <w:proofErr w:type="gramStart"/>
-      <w:r>
-        <w:t>..NET</w:t>
-      </w:r>
-      <w:proofErr w:type="gramEnd"/>
-      <w:r>
-        <w:t xml:space="preserve"> framework did a single compilation that attempted to balance start-up costs and steady state performance. </w:t>
-      </w:r>
-    </w:p>
-    <w:p>
-      <w:r>
-        <w:t xml:space="preserve">Tiered compilation allows the same method to have multiple compilations that can be swapped at runtime. One compilation can be aimed at fast start up while another is aimed at steady state. At </w:t>
-      </w:r>
-      <w:proofErr w:type="gramStart"/>
-      <w:r>
-        <w:t>start-up</w:t>
-      </w:r>
-      <w:proofErr w:type="gramEnd"/>
-      <w:r>
-        <w:t xml:space="preserve"> the JIT compiler generates a fast unoptimized compilation to facilitate fast start up. If the method is heavily used a background thread generates an optimised compilation that can be swapped in. </w:t>
+        <w:t xml:space="preserve">Doing JIT compilation involves compromises. Using aggressive optimisations for every method leads to great steady state performance at the expense of longer start up time. Simpler compilation leads to faster start up at the cost of steady state throughout. ..NET framework did a single compilation that attempted to balance start-up costs and steady state performance. </w:t>
+      </w:r>
+    </w:p>
+    <w:p>
+      <w:r>
+        <w:t xml:space="preserve">Tiered compilation allows the same method to have multiple compilations that can be swapped at runtime. One compilation can be aimed at fast start up while another is aimed at steady state. At start-up the JIT compiler generates a fast unoptimized compilation to facilitate fast start up. If the method is heavily used a background thread generates an optimised compilation that can be swapped in. </w:t>
       </w:r>
     </w:p>
     <w:p>
@@ -13754,23 +13755,7 @@
     </w:p>
     <w:p>
       <w:r>
-        <w:t xml:space="preserve">Use Span and process UTF-8 directly without transcoding to UTF-16. For most </w:t>
-      </w:r>
-      <w:proofErr w:type="gramStart"/>
-      <w:r>
-        <w:t>tasks</w:t>
-      </w:r>
-      <w:proofErr w:type="gramEnd"/>
-      <w:r>
-        <w:t xml:space="preserve"> the JSON serializer is 1.5 to 3 times faster. </w:t>
-      </w:r>
-      <w:proofErr w:type="gramStart"/>
-      <w:r>
-        <w:t>System.Text.JSON</w:t>
-      </w:r>
-      <w:proofErr w:type="gramEnd"/>
-      <w:r>
-        <w:t xml:space="preserve">. </w:t>
+        <w:t xml:space="preserve">Use Span and process UTF-8 directly without transcoding to UTF-16. For most tasks the JSON serializer is 1.5 to 3 times faster. System.Text.JSON. </w:t>
       </w:r>
     </w:p>
     <w:p>
@@ -13891,13 +13876,8 @@
     </w:p>
     <w:p>
       <w:r>
-        <w:t xml:space="preserve">Times 2 performance improvement over .net framework by removing expensive modulus </w:t>
-      </w:r>
-      <w:proofErr w:type="gramStart"/>
-      <w:r>
-        <w:t>operation</w:t>
-      </w:r>
-      <w:proofErr w:type="gramEnd"/>
+        <w:t>Times 2 performance improvement over .net framework by removing expensive modulus operation</w:t>
+      </w:r>
     </w:p>
     <w:p>
       <w:pPr>
@@ -13929,7 +13909,7 @@
 </file>
 
 <file path=word/endnotes.xml><?xml version="1.0" encoding="utf-8"?>
-<w:endnotes xmlns:wpc="http://schemas.microsoft.com/office/word/2010/wordprocessingCanvas" xmlns:cx="http://schemas.microsoft.com/office/drawing/2014/chartex" xmlns:cx1="http://schemas.microsoft.com/office/drawing/2015/9/8/chartex" xmlns:cx2="http://schemas.microsoft.com/office/drawing/2015/10/21/chartex" xmlns:cx3="http://schemas.microsoft.com/office/drawing/2016/5/9/chartex" xmlns:cx4="http://schemas.microsoft.com/office/drawing/2016/5/10/chartex" xmlns:cx5="http://schemas.microsoft.com/office/drawing/2016/5/11/chartex" xmlns:cx6="http://schemas.microsoft.com/office/drawing/2016/5/12/chartex" xmlns:cx7="http://schemas.microsoft.com/office/drawing/2016/5/13/chartex" xmlns:cx8="http://schemas.microsoft.com/office/drawing/2016/5/14/chartex" xmlns:mc="http://schemas.openxmlformats.org/markup-compatibility/2006" xmlns:aink="http://schemas.microsoft.com/office/drawing/2016/ink" xmlns:am3d="http://schemas.microsoft.com/office/drawing/2017/model3d" xmlns:o="urn:schemas-microsoft-com:office:office" xmlns:r="http://schemas.openxmlformats.org/officeDocument/2006/relationships" xmlns:m="http://schemas.openxmlformats.org/officeDocument/2006/math" xmlns:v="urn:schemas-microsoft-com:vml" xmlns:wp14="http://schemas.microsoft.com/office/word/2010/wordprocessingDrawing" xmlns:wp="http://schemas.openxmlformats.org/drawingml/2006/wordprocessingDrawing" xmlns:w10="urn:schemas-microsoft-com:office:word" xmlns:w="http://schemas.openxmlformats.org/wordprocessingml/2006/main" xmlns:w14="http://schemas.microsoft.com/office/word/2010/wordml" xmlns:w15="http://schemas.microsoft.com/office/word/2012/wordml" xmlns:w16cex="http://schemas.microsoft.com/office/word/2018/wordml/cex" xmlns:w16cid="http://schemas.microsoft.com/office/word/2016/wordml/cid" xmlns:w16="http://schemas.microsoft.com/office/word/2018/wordml" xmlns:w16se="http://schemas.microsoft.com/office/word/2015/wordml/symex" xmlns:wpg="http://schemas.microsoft.com/office/word/2010/wordprocessingGroup" xmlns:wpi="http://schemas.microsoft.com/office/word/2010/wordprocessingInk" xmlns:wne="http://schemas.microsoft.com/office/word/2006/wordml" xmlns:wps="http://schemas.microsoft.com/office/word/2010/wordprocessingShape" mc:Ignorable="w14 w15 w16se w16cid w16 w16cex wp14">
+<w:endnotes xmlns:wpc="http://schemas.microsoft.com/office/word/2010/wordprocessingCanvas" xmlns:cx="http://schemas.microsoft.com/office/drawing/2014/chartex" xmlns:cx1="http://schemas.microsoft.com/office/drawing/2015/9/8/chartex" xmlns:cx2="http://schemas.microsoft.com/office/drawing/2015/10/21/chartex" xmlns:cx3="http://schemas.microsoft.com/office/drawing/2016/5/9/chartex" xmlns:cx4="http://schemas.microsoft.com/office/drawing/2016/5/10/chartex" xmlns:cx5="http://schemas.microsoft.com/office/drawing/2016/5/11/chartex" xmlns:cx6="http://schemas.microsoft.com/office/drawing/2016/5/12/chartex" xmlns:cx7="http://schemas.microsoft.com/office/drawing/2016/5/13/chartex" xmlns:cx8="http://schemas.microsoft.com/office/drawing/2016/5/14/chartex" xmlns:mc="http://schemas.openxmlformats.org/markup-compatibility/2006" xmlns:aink="http://schemas.microsoft.com/office/drawing/2016/ink" xmlns:am3d="http://schemas.microsoft.com/office/drawing/2017/model3d" xmlns:o="urn:schemas-microsoft-com:office:office" xmlns:r="http://schemas.openxmlformats.org/officeDocument/2006/relationships" xmlns:m="http://schemas.openxmlformats.org/officeDocument/2006/math" xmlns:v="urn:schemas-microsoft-com:vml" xmlns:wp14="http://schemas.microsoft.com/office/word/2010/wordprocessingDrawing" xmlns:wp="http://schemas.openxmlformats.org/drawingml/2006/wordprocessingDrawing" xmlns:w10="urn:schemas-microsoft-com:office:word" xmlns:w="http://schemas.openxmlformats.org/wordprocessingml/2006/main" xmlns:w14="http://schemas.microsoft.com/office/word/2010/wordml" xmlns:w15="http://schemas.microsoft.com/office/word/2012/wordml" xmlns:w16cex="http://schemas.microsoft.com/office/word/2018/wordml/cex" xmlns:w16cid="http://schemas.microsoft.com/office/word/2016/wordml/cid" xmlns:w16="http://schemas.microsoft.com/office/word/2018/wordml" xmlns:w16sdtdh="http://schemas.microsoft.com/office/word/2020/wordml/sdtdatahash" xmlns:w16se="http://schemas.microsoft.com/office/word/2015/wordml/symex" xmlns:wpg="http://schemas.microsoft.com/office/word/2010/wordprocessingGroup" xmlns:wpi="http://schemas.microsoft.com/office/word/2010/wordprocessingInk" xmlns:wne="http://schemas.microsoft.com/office/word/2006/wordml" xmlns:wps="http://schemas.microsoft.com/office/word/2010/wordprocessingShape" mc:Ignorable="w14 w15 w16se w16cid w16 w16cex w16sdtdh wp14">
   <w:endnote w:type="separator" w:id="-1">
     <w:p>
       <w:r>
@@ -13951,7 +13931,7 @@
 </file>
 
 <file path=word/footer1.xml><?xml version="1.0" encoding="utf-8"?>
-<w:ftr xmlns:wpc="http://schemas.microsoft.com/office/word/2010/wordprocessingCanvas" xmlns:cx="http://schemas.microsoft.com/office/drawing/2014/chartex" xmlns:cx1="http://schemas.microsoft.com/office/drawing/2015/9/8/chartex" xmlns:cx2="http://schemas.microsoft.com/office/drawing/2015/10/21/chartex" xmlns:cx3="http://schemas.microsoft.com/office/drawing/2016/5/9/chartex" xmlns:cx4="http://schemas.microsoft.com/office/drawing/2016/5/10/chartex" xmlns:cx5="http://schemas.microsoft.com/office/drawing/2016/5/11/chartex" xmlns:cx6="http://schemas.microsoft.com/office/drawing/2016/5/12/chartex" xmlns:cx7="http://schemas.microsoft.com/office/drawing/2016/5/13/chartex" xmlns:cx8="http://schemas.microsoft.com/office/drawing/2016/5/14/chartex" xmlns:mc="http://schemas.openxmlformats.org/markup-compatibility/2006" xmlns:aink="http://schemas.microsoft.com/office/drawing/2016/ink" xmlns:am3d="http://schemas.microsoft.com/office/drawing/2017/model3d" xmlns:o="urn:schemas-microsoft-com:office:office" xmlns:r="http://schemas.openxmlformats.org/officeDocument/2006/relationships" xmlns:m="http://schemas.openxmlformats.org/officeDocument/2006/math" xmlns:v="urn:schemas-microsoft-com:vml" xmlns:wp14="http://schemas.microsoft.com/office/word/2010/wordprocessingDrawing" xmlns:wp="http://schemas.openxmlformats.org/drawingml/2006/wordprocessingDrawing" xmlns:w10="urn:schemas-microsoft-com:office:word" xmlns:w="http://schemas.openxmlformats.org/wordprocessingml/2006/main" xmlns:w14="http://schemas.microsoft.com/office/word/2010/wordml" xmlns:w15="http://schemas.microsoft.com/office/word/2012/wordml" xmlns:w16cex="http://schemas.microsoft.com/office/word/2018/wordml/cex" xmlns:w16cid="http://schemas.microsoft.com/office/word/2016/wordml/cid" xmlns:w16="http://schemas.microsoft.com/office/word/2018/wordml" xmlns:w16se="http://schemas.microsoft.com/office/word/2015/wordml/symex" xmlns:wpg="http://schemas.microsoft.com/office/word/2010/wordprocessingGroup" xmlns:wpi="http://schemas.microsoft.com/office/word/2010/wordprocessingInk" xmlns:wne="http://schemas.microsoft.com/office/word/2006/wordml" xmlns:wps="http://schemas.microsoft.com/office/word/2010/wordprocessingShape" mc:Ignorable="w14 w15 w16se w16cid w16 w16cex wp14">
+<w:ftr xmlns:wpc="http://schemas.microsoft.com/office/word/2010/wordprocessingCanvas" xmlns:cx="http://schemas.microsoft.com/office/drawing/2014/chartex" xmlns:cx1="http://schemas.microsoft.com/office/drawing/2015/9/8/chartex" xmlns:cx2="http://schemas.microsoft.com/office/drawing/2015/10/21/chartex" xmlns:cx3="http://schemas.microsoft.com/office/drawing/2016/5/9/chartex" xmlns:cx4="http://schemas.microsoft.com/office/drawing/2016/5/10/chartex" xmlns:cx5="http://schemas.microsoft.com/office/drawing/2016/5/11/chartex" xmlns:cx6="http://schemas.microsoft.com/office/drawing/2016/5/12/chartex" xmlns:cx7="http://schemas.microsoft.com/office/drawing/2016/5/13/chartex" xmlns:cx8="http://schemas.microsoft.com/office/drawing/2016/5/14/chartex" xmlns:mc="http://schemas.openxmlformats.org/markup-compatibility/2006" xmlns:aink="http://schemas.microsoft.com/office/drawing/2016/ink" xmlns:am3d="http://schemas.microsoft.com/office/drawing/2017/model3d" xmlns:o="urn:schemas-microsoft-com:office:office" xmlns:r="http://schemas.openxmlformats.org/officeDocument/2006/relationships" xmlns:m="http://schemas.openxmlformats.org/officeDocument/2006/math" xmlns:v="urn:schemas-microsoft-com:vml" xmlns:wp14="http://schemas.microsoft.com/office/word/2010/wordprocessingDrawing" xmlns:wp="http://schemas.openxmlformats.org/drawingml/2006/wordprocessingDrawing" xmlns:w10="urn:schemas-microsoft-com:office:word" xmlns:w="http://schemas.openxmlformats.org/wordprocessingml/2006/main" xmlns:w14="http://schemas.microsoft.com/office/word/2010/wordml" xmlns:w15="http://schemas.microsoft.com/office/word/2012/wordml" xmlns:w16cex="http://schemas.microsoft.com/office/word/2018/wordml/cex" xmlns:w16cid="http://schemas.microsoft.com/office/word/2016/wordml/cid" xmlns:w16="http://schemas.microsoft.com/office/word/2018/wordml" xmlns:w16sdtdh="http://schemas.microsoft.com/office/word/2020/wordml/sdtdatahash" xmlns:w16se="http://schemas.microsoft.com/office/word/2015/wordml/symex" xmlns:wpg="http://schemas.microsoft.com/office/word/2010/wordprocessingGroup" xmlns:wpi="http://schemas.microsoft.com/office/word/2010/wordprocessingInk" xmlns:wne="http://schemas.microsoft.com/office/word/2006/wordml" xmlns:wps="http://schemas.microsoft.com/office/word/2010/wordprocessingShape" mc:Ignorable="w14 w15 w16se w16cid w16 w16cex w16sdtdh wp14">
   <w:p>
     <w:pPr>
       <w:pStyle w:val="Footer"/>
@@ -13961,7 +13941,7 @@
 </file>
 
 <file path=word/footer2.xml><?xml version="1.0" encoding="utf-8"?>
-<w:ftr xmlns:wpc="http://schemas.microsoft.com/office/word/2010/wordprocessingCanvas" xmlns:cx="http://schemas.microsoft.com/office/drawing/2014/chartex" xmlns:cx1="http://schemas.microsoft.com/office/drawing/2015/9/8/chartex" xmlns:cx2="http://schemas.microsoft.com/office/drawing/2015/10/21/chartex" xmlns:cx3="http://schemas.microsoft.com/office/drawing/2016/5/9/chartex" xmlns:cx4="http://schemas.microsoft.com/office/drawing/2016/5/10/chartex" xmlns:cx5="http://schemas.microsoft.com/office/drawing/2016/5/11/chartex" xmlns:cx6="http://schemas.microsoft.com/office/drawing/2016/5/12/chartex" xmlns:cx7="http://schemas.microsoft.com/office/drawing/2016/5/13/chartex" xmlns:cx8="http://schemas.microsoft.com/office/drawing/2016/5/14/chartex" xmlns:mc="http://schemas.openxmlformats.org/markup-compatibility/2006" xmlns:aink="http://schemas.microsoft.com/office/drawing/2016/ink" xmlns:am3d="http://schemas.microsoft.com/office/drawing/2017/model3d" xmlns:o="urn:schemas-microsoft-com:office:office" xmlns:r="http://schemas.openxmlformats.org/officeDocument/2006/relationships" xmlns:m="http://schemas.openxmlformats.org/officeDocument/2006/math" xmlns:v="urn:schemas-microsoft-com:vml" xmlns:wp14="http://schemas.microsoft.com/office/word/2010/wordprocessingDrawing" xmlns:wp="http://schemas.openxmlformats.org/drawingml/2006/wordprocessingDrawing" xmlns:w10="urn:schemas-microsoft-com:office:word" xmlns:w="http://schemas.openxmlformats.org/wordprocessingml/2006/main" xmlns:w14="http://schemas.microsoft.com/office/word/2010/wordml" xmlns:w15="http://schemas.microsoft.com/office/word/2012/wordml" xmlns:w16cex="http://schemas.microsoft.com/office/word/2018/wordml/cex" xmlns:w16cid="http://schemas.microsoft.com/office/word/2016/wordml/cid" xmlns:w16="http://schemas.microsoft.com/office/word/2018/wordml" xmlns:w16se="http://schemas.microsoft.com/office/word/2015/wordml/symex" xmlns:wpg="http://schemas.microsoft.com/office/word/2010/wordprocessingGroup" xmlns:wpi="http://schemas.microsoft.com/office/word/2010/wordprocessingInk" xmlns:wne="http://schemas.microsoft.com/office/word/2006/wordml" xmlns:wps="http://schemas.microsoft.com/office/word/2010/wordprocessingShape" mc:Ignorable="w14 w15 w16se w16cid w16 w16cex wp14">
+<w:ftr xmlns:wpc="http://schemas.microsoft.com/office/word/2010/wordprocessingCanvas" xmlns:cx="http://schemas.microsoft.com/office/drawing/2014/chartex" xmlns:cx1="http://schemas.microsoft.com/office/drawing/2015/9/8/chartex" xmlns:cx2="http://schemas.microsoft.com/office/drawing/2015/10/21/chartex" xmlns:cx3="http://schemas.microsoft.com/office/drawing/2016/5/9/chartex" xmlns:cx4="http://schemas.microsoft.com/office/drawing/2016/5/10/chartex" xmlns:cx5="http://schemas.microsoft.com/office/drawing/2016/5/11/chartex" xmlns:cx6="http://schemas.microsoft.com/office/drawing/2016/5/12/chartex" xmlns:cx7="http://schemas.microsoft.com/office/drawing/2016/5/13/chartex" xmlns:cx8="http://schemas.microsoft.com/office/drawing/2016/5/14/chartex" xmlns:mc="http://schemas.openxmlformats.org/markup-compatibility/2006" xmlns:aink="http://schemas.microsoft.com/office/drawing/2016/ink" xmlns:am3d="http://schemas.microsoft.com/office/drawing/2017/model3d" xmlns:o="urn:schemas-microsoft-com:office:office" xmlns:r="http://schemas.openxmlformats.org/officeDocument/2006/relationships" xmlns:m="http://schemas.openxmlformats.org/officeDocument/2006/math" xmlns:v="urn:schemas-microsoft-com:vml" xmlns:wp14="http://schemas.microsoft.com/office/word/2010/wordprocessingDrawing" xmlns:wp="http://schemas.openxmlformats.org/drawingml/2006/wordprocessingDrawing" xmlns:w10="urn:schemas-microsoft-com:office:word" xmlns:w="http://schemas.openxmlformats.org/wordprocessingml/2006/main" xmlns:w14="http://schemas.microsoft.com/office/word/2010/wordml" xmlns:w15="http://schemas.microsoft.com/office/word/2012/wordml" xmlns:w16cex="http://schemas.microsoft.com/office/word/2018/wordml/cex" xmlns:w16cid="http://schemas.microsoft.com/office/word/2016/wordml/cid" xmlns:w16="http://schemas.microsoft.com/office/word/2018/wordml" xmlns:w16sdtdh="http://schemas.microsoft.com/office/word/2020/wordml/sdtdatahash" xmlns:w16se="http://schemas.microsoft.com/office/word/2015/wordml/symex" xmlns:wpg="http://schemas.microsoft.com/office/word/2010/wordprocessingGroup" xmlns:wpi="http://schemas.microsoft.com/office/word/2010/wordprocessingInk" xmlns:wne="http://schemas.microsoft.com/office/word/2006/wordml" xmlns:wps="http://schemas.microsoft.com/office/word/2010/wordprocessingShape" mc:Ignorable="w14 w15 w16se w16cid w16 w16cex w16sdtdh wp14">
   <w:sdt>
     <w:sdtPr>
       <w:id w:val="-97712927"/>
@@ -14085,7 +14065,7 @@
 </file>
 
 <file path=word/footer3.xml><?xml version="1.0" encoding="utf-8"?>
-<w:ftr xmlns:wpc="http://schemas.microsoft.com/office/word/2010/wordprocessingCanvas" xmlns:cx="http://schemas.microsoft.com/office/drawing/2014/chartex" xmlns:cx1="http://schemas.microsoft.com/office/drawing/2015/9/8/chartex" xmlns:cx2="http://schemas.microsoft.com/office/drawing/2015/10/21/chartex" xmlns:cx3="http://schemas.microsoft.com/office/drawing/2016/5/9/chartex" xmlns:cx4="http://schemas.microsoft.com/office/drawing/2016/5/10/chartex" xmlns:cx5="http://schemas.microsoft.com/office/drawing/2016/5/11/chartex" xmlns:cx6="http://schemas.microsoft.com/office/drawing/2016/5/12/chartex" xmlns:cx7="http://schemas.microsoft.com/office/drawing/2016/5/13/chartex" xmlns:cx8="http://schemas.microsoft.com/office/drawing/2016/5/14/chartex" xmlns:mc="http://schemas.openxmlformats.org/markup-compatibility/2006" xmlns:aink="http://schemas.microsoft.com/office/drawing/2016/ink" xmlns:am3d="http://schemas.microsoft.com/office/drawing/2017/model3d" xmlns:o="urn:schemas-microsoft-com:office:office" xmlns:r="http://schemas.openxmlformats.org/officeDocument/2006/relationships" xmlns:m="http://schemas.openxmlformats.org/officeDocument/2006/math" xmlns:v="urn:schemas-microsoft-com:vml" xmlns:wp14="http://schemas.microsoft.com/office/word/2010/wordprocessingDrawing" xmlns:wp="http://schemas.openxmlformats.org/drawingml/2006/wordprocessingDrawing" xmlns:w10="urn:schemas-microsoft-com:office:word" xmlns:w="http://schemas.openxmlformats.org/wordprocessingml/2006/main" xmlns:w14="http://schemas.microsoft.com/office/word/2010/wordml" xmlns:w15="http://schemas.microsoft.com/office/word/2012/wordml" xmlns:w16cex="http://schemas.microsoft.com/office/word/2018/wordml/cex" xmlns:w16cid="http://schemas.microsoft.com/office/word/2016/wordml/cid" xmlns:w16="http://schemas.microsoft.com/office/word/2018/wordml" xmlns:w16se="http://schemas.microsoft.com/office/word/2015/wordml/symex" xmlns:wpg="http://schemas.microsoft.com/office/word/2010/wordprocessingGroup" xmlns:wpi="http://schemas.microsoft.com/office/word/2010/wordprocessingInk" xmlns:wne="http://schemas.microsoft.com/office/word/2006/wordml" xmlns:wps="http://schemas.microsoft.com/office/word/2010/wordprocessingShape" mc:Ignorable="w14 w15 w16se w16cid w16 w16cex wp14">
+<w:ftr xmlns:wpc="http://schemas.microsoft.com/office/word/2010/wordprocessingCanvas" xmlns:cx="http://schemas.microsoft.com/office/drawing/2014/chartex" xmlns:cx1="http://schemas.microsoft.com/office/drawing/2015/9/8/chartex" xmlns:cx2="http://schemas.microsoft.com/office/drawing/2015/10/21/chartex" xmlns:cx3="http://schemas.microsoft.com/office/drawing/2016/5/9/chartex" xmlns:cx4="http://schemas.microsoft.com/office/drawing/2016/5/10/chartex" xmlns:cx5="http://schemas.microsoft.com/office/drawing/2016/5/11/chartex" xmlns:cx6="http://schemas.microsoft.com/office/drawing/2016/5/12/chartex" xmlns:cx7="http://schemas.microsoft.com/office/drawing/2016/5/13/chartex" xmlns:cx8="http://schemas.microsoft.com/office/drawing/2016/5/14/chartex" xmlns:mc="http://schemas.openxmlformats.org/markup-compatibility/2006" xmlns:aink="http://schemas.microsoft.com/office/drawing/2016/ink" xmlns:am3d="http://schemas.microsoft.com/office/drawing/2017/model3d" xmlns:o="urn:schemas-microsoft-com:office:office" xmlns:r="http://schemas.openxmlformats.org/officeDocument/2006/relationships" xmlns:m="http://schemas.openxmlformats.org/officeDocument/2006/math" xmlns:v="urn:schemas-microsoft-com:vml" xmlns:wp14="http://schemas.microsoft.com/office/word/2010/wordprocessingDrawing" xmlns:wp="http://schemas.openxmlformats.org/drawingml/2006/wordprocessingDrawing" xmlns:w10="urn:schemas-microsoft-com:office:word" xmlns:w="http://schemas.openxmlformats.org/wordprocessingml/2006/main" xmlns:w14="http://schemas.microsoft.com/office/word/2010/wordml" xmlns:w15="http://schemas.microsoft.com/office/word/2012/wordml" xmlns:w16cex="http://schemas.microsoft.com/office/word/2018/wordml/cex" xmlns:w16cid="http://schemas.microsoft.com/office/word/2016/wordml/cid" xmlns:w16="http://schemas.microsoft.com/office/word/2018/wordml" xmlns:w16sdtdh="http://schemas.microsoft.com/office/word/2020/wordml/sdtdatahash" xmlns:w16se="http://schemas.microsoft.com/office/word/2015/wordml/symex" xmlns:wpg="http://schemas.microsoft.com/office/word/2010/wordprocessingGroup" xmlns:wpi="http://schemas.microsoft.com/office/word/2010/wordprocessingInk" xmlns:wne="http://schemas.microsoft.com/office/word/2006/wordml" xmlns:wps="http://schemas.microsoft.com/office/word/2010/wordprocessingShape" mc:Ignorable="w14 w15 w16se w16cid w16 w16cex w16sdtdh wp14">
   <w:p>
     <w:pPr>
       <w:pStyle w:val="Footer"/>
@@ -14095,7 +14075,7 @@
 </file>
 
 <file path=word/footnotes.xml><?xml version="1.0" encoding="utf-8"?>
-<w:footnotes xmlns:wpc="http://schemas.microsoft.com/office/word/2010/wordprocessingCanvas" xmlns:cx="http://schemas.microsoft.com/office/drawing/2014/chartex" xmlns:cx1="http://schemas.microsoft.com/office/drawing/2015/9/8/chartex" xmlns:cx2="http://schemas.microsoft.com/office/drawing/2015/10/21/chartex" xmlns:cx3="http://schemas.microsoft.com/office/drawing/2016/5/9/chartex" xmlns:cx4="http://schemas.microsoft.com/office/drawing/2016/5/10/chartex" xmlns:cx5="http://schemas.microsoft.com/office/drawing/2016/5/11/chartex" xmlns:cx6="http://schemas.microsoft.com/office/drawing/2016/5/12/chartex" xmlns:cx7="http://schemas.microsoft.com/office/drawing/2016/5/13/chartex" xmlns:cx8="http://schemas.microsoft.com/office/drawing/2016/5/14/chartex" xmlns:mc="http://schemas.openxmlformats.org/markup-compatibility/2006" xmlns:aink="http://schemas.microsoft.com/office/drawing/2016/ink" xmlns:am3d="http://schemas.microsoft.com/office/drawing/2017/model3d" xmlns:o="urn:schemas-microsoft-com:office:office" xmlns:r="http://schemas.openxmlformats.org/officeDocument/2006/relationships" xmlns:m="http://schemas.openxmlformats.org/officeDocument/2006/math" xmlns:v="urn:schemas-microsoft-com:vml" xmlns:wp14="http://schemas.microsoft.com/office/word/2010/wordprocessingDrawing" xmlns:wp="http://schemas.openxmlformats.org/drawingml/2006/wordprocessingDrawing" xmlns:w10="urn:schemas-microsoft-com:office:word" xmlns:w="http://schemas.openxmlformats.org/wordprocessingml/2006/main" xmlns:w14="http://schemas.microsoft.com/office/word/2010/wordml" xmlns:w15="http://schemas.microsoft.com/office/word/2012/wordml" xmlns:w16cex="http://schemas.microsoft.com/office/word/2018/wordml/cex" xmlns:w16cid="http://schemas.microsoft.com/office/word/2016/wordml/cid" xmlns:w16="http://schemas.microsoft.com/office/word/2018/wordml" xmlns:w16se="http://schemas.microsoft.com/office/word/2015/wordml/symex" xmlns:wpg="http://schemas.microsoft.com/office/word/2010/wordprocessingGroup" xmlns:wpi="http://schemas.microsoft.com/office/word/2010/wordprocessingInk" xmlns:wne="http://schemas.microsoft.com/office/word/2006/wordml" xmlns:wps="http://schemas.microsoft.com/office/word/2010/wordprocessingShape" mc:Ignorable="w14 w15 w16se w16cid w16 w16cex wp14">
+<w:footnotes xmlns:wpc="http://schemas.microsoft.com/office/word/2010/wordprocessingCanvas" xmlns:cx="http://schemas.microsoft.com/office/drawing/2014/chartex" xmlns:cx1="http://schemas.microsoft.com/office/drawing/2015/9/8/chartex" xmlns:cx2="http://schemas.microsoft.com/office/drawing/2015/10/21/chartex" xmlns:cx3="http://schemas.microsoft.com/office/drawing/2016/5/9/chartex" xmlns:cx4="http://schemas.microsoft.com/office/drawing/2016/5/10/chartex" xmlns:cx5="http://schemas.microsoft.com/office/drawing/2016/5/11/chartex" xmlns:cx6="http://schemas.microsoft.com/office/drawing/2016/5/12/chartex" xmlns:cx7="http://schemas.microsoft.com/office/drawing/2016/5/13/chartex" xmlns:cx8="http://schemas.microsoft.com/office/drawing/2016/5/14/chartex" xmlns:mc="http://schemas.openxmlformats.org/markup-compatibility/2006" xmlns:aink="http://schemas.microsoft.com/office/drawing/2016/ink" xmlns:am3d="http://schemas.microsoft.com/office/drawing/2017/model3d" xmlns:o="urn:schemas-microsoft-com:office:office" xmlns:r="http://schemas.openxmlformats.org/officeDocument/2006/relationships" xmlns:m="http://schemas.openxmlformats.org/officeDocument/2006/math" xmlns:v="urn:schemas-microsoft-com:vml" xmlns:wp14="http://schemas.microsoft.com/office/word/2010/wordprocessingDrawing" xmlns:wp="http://schemas.openxmlformats.org/drawingml/2006/wordprocessingDrawing" xmlns:w10="urn:schemas-microsoft-com:office:word" xmlns:w="http://schemas.openxmlformats.org/wordprocessingml/2006/main" xmlns:w14="http://schemas.microsoft.com/office/word/2010/wordml" xmlns:w15="http://schemas.microsoft.com/office/word/2012/wordml" xmlns:w16cex="http://schemas.microsoft.com/office/word/2018/wordml/cex" xmlns:w16cid="http://schemas.microsoft.com/office/word/2016/wordml/cid" xmlns:w16="http://schemas.microsoft.com/office/word/2018/wordml" xmlns:w16sdtdh="http://schemas.microsoft.com/office/word/2020/wordml/sdtdatahash" xmlns:w16se="http://schemas.microsoft.com/office/word/2015/wordml/symex" xmlns:wpg="http://schemas.microsoft.com/office/word/2010/wordprocessingGroup" xmlns:wpi="http://schemas.microsoft.com/office/word/2010/wordprocessingInk" xmlns:wne="http://schemas.microsoft.com/office/word/2006/wordml" xmlns:wps="http://schemas.microsoft.com/office/word/2010/wordprocessingShape" mc:Ignorable="w14 w15 w16se w16cid w16 w16cex w16sdtdh wp14">
   <w:footnote w:type="separator" w:id="-1">
     <w:p>
       <w:r>
@@ -14117,7 +14097,7 @@
 </file>
 
 <file path=word/header1.xml><?xml version="1.0" encoding="utf-8"?>
-<w:hdr xmlns:wpc="http://schemas.microsoft.com/office/word/2010/wordprocessingCanvas" xmlns:cx="http://schemas.microsoft.com/office/drawing/2014/chartex" xmlns:cx1="http://schemas.microsoft.com/office/drawing/2015/9/8/chartex" xmlns:cx2="http://schemas.microsoft.com/office/drawing/2015/10/21/chartex" xmlns:cx3="http://schemas.microsoft.com/office/drawing/2016/5/9/chartex" xmlns:cx4="http://schemas.microsoft.com/office/drawing/2016/5/10/chartex" xmlns:cx5="http://schemas.microsoft.com/office/drawing/2016/5/11/chartex" xmlns:cx6="http://schemas.microsoft.com/office/drawing/2016/5/12/chartex" xmlns:cx7="http://schemas.microsoft.com/office/drawing/2016/5/13/chartex" xmlns:cx8="http://schemas.microsoft.com/office/drawing/2016/5/14/chartex" xmlns:mc="http://schemas.openxmlformats.org/markup-compatibility/2006" xmlns:aink="http://schemas.microsoft.com/office/drawing/2016/ink" xmlns:am3d="http://schemas.microsoft.com/office/drawing/2017/model3d" xmlns:o="urn:schemas-microsoft-com:office:office" xmlns:r="http://schemas.openxmlformats.org/officeDocument/2006/relationships" xmlns:m="http://schemas.openxmlformats.org/officeDocument/2006/math" xmlns:v="urn:schemas-microsoft-com:vml" xmlns:wp14="http://schemas.microsoft.com/office/word/2010/wordprocessingDrawing" xmlns:wp="http://schemas.openxmlformats.org/drawingml/2006/wordprocessingDrawing" xmlns:w10="urn:schemas-microsoft-com:office:word" xmlns:w="http://schemas.openxmlformats.org/wordprocessingml/2006/main" xmlns:w14="http://schemas.microsoft.com/office/word/2010/wordml" xmlns:w15="http://schemas.microsoft.com/office/word/2012/wordml" xmlns:w16cex="http://schemas.microsoft.com/office/word/2018/wordml/cex" xmlns:w16cid="http://schemas.microsoft.com/office/word/2016/wordml/cid" xmlns:w16="http://schemas.microsoft.com/office/word/2018/wordml" xmlns:w16se="http://schemas.microsoft.com/office/word/2015/wordml/symex" xmlns:wpg="http://schemas.microsoft.com/office/word/2010/wordprocessingGroup" xmlns:wpi="http://schemas.microsoft.com/office/word/2010/wordprocessingInk" xmlns:wne="http://schemas.microsoft.com/office/word/2006/wordml" xmlns:wps="http://schemas.microsoft.com/office/word/2010/wordprocessingShape" mc:Ignorable="w14 w15 w16se w16cid w16 w16cex wp14">
+<w:hdr xmlns:wpc="http://schemas.microsoft.com/office/word/2010/wordprocessingCanvas" xmlns:cx="http://schemas.microsoft.com/office/drawing/2014/chartex" xmlns:cx1="http://schemas.microsoft.com/office/drawing/2015/9/8/chartex" xmlns:cx2="http://schemas.microsoft.com/office/drawing/2015/10/21/chartex" xmlns:cx3="http://schemas.microsoft.com/office/drawing/2016/5/9/chartex" xmlns:cx4="http://schemas.microsoft.com/office/drawing/2016/5/10/chartex" xmlns:cx5="http://schemas.microsoft.com/office/drawing/2016/5/11/chartex" xmlns:cx6="http://schemas.microsoft.com/office/drawing/2016/5/12/chartex" xmlns:cx7="http://schemas.microsoft.com/office/drawing/2016/5/13/chartex" xmlns:cx8="http://schemas.microsoft.com/office/drawing/2016/5/14/chartex" xmlns:mc="http://schemas.openxmlformats.org/markup-compatibility/2006" xmlns:aink="http://schemas.microsoft.com/office/drawing/2016/ink" xmlns:am3d="http://schemas.microsoft.com/office/drawing/2017/model3d" xmlns:o="urn:schemas-microsoft-com:office:office" xmlns:r="http://schemas.openxmlformats.org/officeDocument/2006/relationships" xmlns:m="http://schemas.openxmlformats.org/officeDocument/2006/math" xmlns:v="urn:schemas-microsoft-com:vml" xmlns:wp14="http://schemas.microsoft.com/office/word/2010/wordprocessingDrawing" xmlns:wp="http://schemas.openxmlformats.org/drawingml/2006/wordprocessingDrawing" xmlns:w10="urn:schemas-microsoft-com:office:word" xmlns:w="http://schemas.openxmlformats.org/wordprocessingml/2006/main" xmlns:w14="http://schemas.microsoft.com/office/word/2010/wordml" xmlns:w15="http://schemas.microsoft.com/office/word/2012/wordml" xmlns:w16cex="http://schemas.microsoft.com/office/word/2018/wordml/cex" xmlns:w16cid="http://schemas.microsoft.com/office/word/2016/wordml/cid" xmlns:w16="http://schemas.microsoft.com/office/word/2018/wordml" xmlns:w16sdtdh="http://schemas.microsoft.com/office/word/2020/wordml/sdtdatahash" xmlns:w16se="http://schemas.microsoft.com/office/word/2015/wordml/symex" xmlns:wpg="http://schemas.microsoft.com/office/word/2010/wordprocessingGroup" xmlns:wpi="http://schemas.microsoft.com/office/word/2010/wordprocessingInk" xmlns:wne="http://schemas.microsoft.com/office/word/2006/wordml" xmlns:wps="http://schemas.microsoft.com/office/word/2010/wordprocessingShape" mc:Ignorable="w14 w15 w16se w16cid w16 w16cex w16sdtdh wp14">
   <w:p>
     <w:pPr>
       <w:pStyle w:val="Header"/>
@@ -14127,7 +14107,7 @@
 </file>
 
 <file path=word/header2.xml><?xml version="1.0" encoding="utf-8"?>
-<w:hdr xmlns:wpc="http://schemas.microsoft.com/office/word/2010/wordprocessingCanvas" xmlns:cx="http://schemas.microsoft.com/office/drawing/2014/chartex" xmlns:cx1="http://schemas.microsoft.com/office/drawing/2015/9/8/chartex" xmlns:cx2="http://schemas.microsoft.com/office/drawing/2015/10/21/chartex" xmlns:cx3="http://schemas.microsoft.com/office/drawing/2016/5/9/chartex" xmlns:cx4="http://schemas.microsoft.com/office/drawing/2016/5/10/chartex" xmlns:cx5="http://schemas.microsoft.com/office/drawing/2016/5/11/chartex" xmlns:cx6="http://schemas.microsoft.com/office/drawing/2016/5/12/chartex" xmlns:cx7="http://schemas.microsoft.com/office/drawing/2016/5/13/chartex" xmlns:cx8="http://schemas.microsoft.com/office/drawing/2016/5/14/chartex" xmlns:mc="http://schemas.openxmlformats.org/markup-compatibility/2006" xmlns:aink="http://schemas.microsoft.com/office/drawing/2016/ink" xmlns:am3d="http://schemas.microsoft.com/office/drawing/2017/model3d" xmlns:o="urn:schemas-microsoft-com:office:office" xmlns:r="http://schemas.openxmlformats.org/officeDocument/2006/relationships" xmlns:m="http://schemas.openxmlformats.org/officeDocument/2006/math" xmlns:v="urn:schemas-microsoft-com:vml" xmlns:wp14="http://schemas.microsoft.com/office/word/2010/wordprocessingDrawing" xmlns:wp="http://schemas.openxmlformats.org/drawingml/2006/wordprocessingDrawing" xmlns:w10="urn:schemas-microsoft-com:office:word" xmlns:w="http://schemas.openxmlformats.org/wordprocessingml/2006/main" xmlns:w14="http://schemas.microsoft.com/office/word/2010/wordml" xmlns:w15="http://schemas.microsoft.com/office/word/2012/wordml" xmlns:w16cex="http://schemas.microsoft.com/office/word/2018/wordml/cex" xmlns:w16cid="http://schemas.microsoft.com/office/word/2016/wordml/cid" xmlns:w16="http://schemas.microsoft.com/office/word/2018/wordml" xmlns:w16se="http://schemas.microsoft.com/office/word/2015/wordml/symex" xmlns:wpg="http://schemas.microsoft.com/office/word/2010/wordprocessingGroup" xmlns:wpi="http://schemas.microsoft.com/office/word/2010/wordprocessingInk" xmlns:wne="http://schemas.microsoft.com/office/word/2006/wordml" xmlns:wps="http://schemas.microsoft.com/office/word/2010/wordprocessingShape" mc:Ignorable="w14 w15 w16se w16cid w16 w16cex wp14">
+<w:hdr xmlns:wpc="http://schemas.microsoft.com/office/word/2010/wordprocessingCanvas" xmlns:cx="http://schemas.microsoft.com/office/drawing/2014/chartex" xmlns:cx1="http://schemas.microsoft.com/office/drawing/2015/9/8/chartex" xmlns:cx2="http://schemas.microsoft.com/office/drawing/2015/10/21/chartex" xmlns:cx3="http://schemas.microsoft.com/office/drawing/2016/5/9/chartex" xmlns:cx4="http://schemas.microsoft.com/office/drawing/2016/5/10/chartex" xmlns:cx5="http://schemas.microsoft.com/office/drawing/2016/5/11/chartex" xmlns:cx6="http://schemas.microsoft.com/office/drawing/2016/5/12/chartex" xmlns:cx7="http://schemas.microsoft.com/office/drawing/2016/5/13/chartex" xmlns:cx8="http://schemas.microsoft.com/office/drawing/2016/5/14/chartex" xmlns:mc="http://schemas.openxmlformats.org/markup-compatibility/2006" xmlns:aink="http://schemas.microsoft.com/office/drawing/2016/ink" xmlns:am3d="http://schemas.microsoft.com/office/drawing/2017/model3d" xmlns:o="urn:schemas-microsoft-com:office:office" xmlns:r="http://schemas.openxmlformats.org/officeDocument/2006/relationships" xmlns:m="http://schemas.openxmlformats.org/officeDocument/2006/math" xmlns:v="urn:schemas-microsoft-com:vml" xmlns:wp14="http://schemas.microsoft.com/office/word/2010/wordprocessingDrawing" xmlns:wp="http://schemas.openxmlformats.org/drawingml/2006/wordprocessingDrawing" xmlns:w10="urn:schemas-microsoft-com:office:word" xmlns:w="http://schemas.openxmlformats.org/wordprocessingml/2006/main" xmlns:w14="http://schemas.microsoft.com/office/word/2010/wordml" xmlns:w15="http://schemas.microsoft.com/office/word/2012/wordml" xmlns:w16cex="http://schemas.microsoft.com/office/word/2018/wordml/cex" xmlns:w16cid="http://schemas.microsoft.com/office/word/2016/wordml/cid" xmlns:w16="http://schemas.microsoft.com/office/word/2018/wordml" xmlns:w16sdtdh="http://schemas.microsoft.com/office/word/2020/wordml/sdtdatahash" xmlns:w16se="http://schemas.microsoft.com/office/word/2015/wordml/symex" xmlns:wpg="http://schemas.microsoft.com/office/word/2010/wordprocessingGroup" xmlns:wpi="http://schemas.microsoft.com/office/word/2010/wordprocessingInk" xmlns:wne="http://schemas.microsoft.com/office/word/2006/wordml" xmlns:wps="http://schemas.microsoft.com/office/word/2010/wordprocessingShape" mc:Ignorable="w14 w15 w16se w16cid w16 w16cex w16sdtdh wp14">
   <w:p>
     <w:pPr>
       <w:pStyle w:val="Header"/>
@@ -14146,7 +14126,7 @@
 </file>
 
 <file path=word/header3.xml><?xml version="1.0" encoding="utf-8"?>
-<w:hdr xmlns:wpc="http://schemas.microsoft.com/office/word/2010/wordprocessingCanvas" xmlns:cx="http://schemas.microsoft.com/office/drawing/2014/chartex" xmlns:cx1="http://schemas.microsoft.com/office/drawing/2015/9/8/chartex" xmlns:cx2="http://schemas.microsoft.com/office/drawing/2015/10/21/chartex" xmlns:cx3="http://schemas.microsoft.com/office/drawing/2016/5/9/chartex" xmlns:cx4="http://schemas.microsoft.com/office/drawing/2016/5/10/chartex" xmlns:cx5="http://schemas.microsoft.com/office/drawing/2016/5/11/chartex" xmlns:cx6="http://schemas.microsoft.com/office/drawing/2016/5/12/chartex" xmlns:cx7="http://schemas.microsoft.com/office/drawing/2016/5/13/chartex" xmlns:cx8="http://schemas.microsoft.com/office/drawing/2016/5/14/chartex" xmlns:mc="http://schemas.openxmlformats.org/markup-compatibility/2006" xmlns:aink="http://schemas.microsoft.com/office/drawing/2016/ink" xmlns:am3d="http://schemas.microsoft.com/office/drawing/2017/model3d" xmlns:o="urn:schemas-microsoft-com:office:office" xmlns:r="http://schemas.openxmlformats.org/officeDocument/2006/relationships" xmlns:m="http://schemas.openxmlformats.org/officeDocument/2006/math" xmlns:v="urn:schemas-microsoft-com:vml" xmlns:wp14="http://schemas.microsoft.com/office/word/2010/wordprocessingDrawing" xmlns:wp="http://schemas.openxmlformats.org/drawingml/2006/wordprocessingDrawing" xmlns:w10="urn:schemas-microsoft-com:office:word" xmlns:w="http://schemas.openxmlformats.org/wordprocessingml/2006/main" xmlns:w14="http://schemas.microsoft.com/office/word/2010/wordml" xmlns:w15="http://schemas.microsoft.com/office/word/2012/wordml" xmlns:w16cex="http://schemas.microsoft.com/office/word/2018/wordml/cex" xmlns:w16cid="http://schemas.microsoft.com/office/word/2016/wordml/cid" xmlns:w16="http://schemas.microsoft.com/office/word/2018/wordml" xmlns:w16se="http://schemas.microsoft.com/office/word/2015/wordml/symex" xmlns:wpg="http://schemas.microsoft.com/office/word/2010/wordprocessingGroup" xmlns:wpi="http://schemas.microsoft.com/office/word/2010/wordprocessingInk" xmlns:wne="http://schemas.microsoft.com/office/word/2006/wordml" xmlns:wps="http://schemas.microsoft.com/office/word/2010/wordprocessingShape" mc:Ignorable="w14 w15 w16se w16cid w16 w16cex wp14">
+<w:hdr xmlns:wpc="http://schemas.microsoft.com/office/word/2010/wordprocessingCanvas" xmlns:cx="http://schemas.microsoft.com/office/drawing/2014/chartex" xmlns:cx1="http://schemas.microsoft.com/office/drawing/2015/9/8/chartex" xmlns:cx2="http://schemas.microsoft.com/office/drawing/2015/10/21/chartex" xmlns:cx3="http://schemas.microsoft.com/office/drawing/2016/5/9/chartex" xmlns:cx4="http://schemas.microsoft.com/office/drawing/2016/5/10/chartex" xmlns:cx5="http://schemas.microsoft.com/office/drawing/2016/5/11/chartex" xmlns:cx6="http://schemas.microsoft.com/office/drawing/2016/5/12/chartex" xmlns:cx7="http://schemas.microsoft.com/office/drawing/2016/5/13/chartex" xmlns:cx8="http://schemas.microsoft.com/office/drawing/2016/5/14/chartex" xmlns:mc="http://schemas.openxmlformats.org/markup-compatibility/2006" xmlns:aink="http://schemas.microsoft.com/office/drawing/2016/ink" xmlns:am3d="http://schemas.microsoft.com/office/drawing/2017/model3d" xmlns:o="urn:schemas-microsoft-com:office:office" xmlns:r="http://schemas.openxmlformats.org/officeDocument/2006/relationships" xmlns:m="http://schemas.openxmlformats.org/officeDocument/2006/math" xmlns:v="urn:schemas-microsoft-com:vml" xmlns:wp14="http://schemas.microsoft.com/office/word/2010/wordprocessingDrawing" xmlns:wp="http://schemas.openxmlformats.org/drawingml/2006/wordprocessingDrawing" xmlns:w10="urn:schemas-microsoft-com:office:word" xmlns:w="http://schemas.openxmlformats.org/wordprocessingml/2006/main" xmlns:w14="http://schemas.microsoft.com/office/word/2010/wordml" xmlns:w15="http://schemas.microsoft.com/office/word/2012/wordml" xmlns:w16cex="http://schemas.microsoft.com/office/word/2018/wordml/cex" xmlns:w16cid="http://schemas.microsoft.com/office/word/2016/wordml/cid" xmlns:w16="http://schemas.microsoft.com/office/word/2018/wordml" xmlns:w16sdtdh="http://schemas.microsoft.com/office/word/2020/wordml/sdtdatahash" xmlns:w16se="http://schemas.microsoft.com/office/word/2015/wordml/symex" xmlns:wpg="http://schemas.microsoft.com/office/word/2010/wordprocessingGroup" xmlns:wpi="http://schemas.microsoft.com/office/word/2010/wordprocessingInk" xmlns:wne="http://schemas.microsoft.com/office/word/2006/wordml" xmlns:wps="http://schemas.microsoft.com/office/word/2010/wordprocessingShape" mc:Ignorable="w14 w15 w16se w16cid w16 w16cex w16sdtdh wp14">
   <w:p>
     <w:pPr>
       <w:pStyle w:val="Header"/>
@@ -14156,7 +14136,7 @@
 </file>
 
 <file path=word/numbering.xml><?xml version="1.0" encoding="utf-8"?>
-<w:numbering xmlns:wpc="http://schemas.microsoft.com/office/word/2010/wordprocessingCanvas" xmlns:cx="http://schemas.microsoft.com/office/drawing/2014/chartex" xmlns:cx1="http://schemas.microsoft.com/office/drawing/2015/9/8/chartex" xmlns:cx2="http://schemas.microsoft.com/office/drawing/2015/10/21/chartex" xmlns:cx3="http://schemas.microsoft.com/office/drawing/2016/5/9/chartex" xmlns:cx4="http://schemas.microsoft.com/office/drawing/2016/5/10/chartex" xmlns:cx5="http://schemas.microsoft.com/office/drawing/2016/5/11/chartex" xmlns:cx6="http://schemas.microsoft.com/office/drawing/2016/5/12/chartex" xmlns:cx7="http://schemas.microsoft.com/office/drawing/2016/5/13/chartex" xmlns:cx8="http://schemas.microsoft.com/office/drawing/2016/5/14/chartex" xmlns:mc="http://schemas.openxmlformats.org/markup-compatibility/2006" xmlns:aink="http://schemas.microsoft.com/office/drawing/2016/ink" xmlns:am3d="http://schemas.microsoft.com/office/drawing/2017/model3d" xmlns:o="urn:schemas-microsoft-com:office:office" xmlns:r="http://schemas.openxmlformats.org/officeDocument/2006/relationships" xmlns:m="http://schemas.openxmlformats.org/officeDocument/2006/math" xmlns:v="urn:schemas-microsoft-com:vml" xmlns:wp14="http://schemas.microsoft.com/office/word/2010/wordprocessingDrawing" xmlns:wp="http://schemas.openxmlformats.org/drawingml/2006/wordprocessingDrawing" xmlns:w10="urn:schemas-microsoft-com:office:word" xmlns:w="http://schemas.openxmlformats.org/wordprocessingml/2006/main" xmlns:w14="http://schemas.microsoft.com/office/word/2010/wordml" xmlns:w15="http://schemas.microsoft.com/office/word/2012/wordml" xmlns:w16cex="http://schemas.microsoft.com/office/word/2018/wordml/cex" xmlns:w16cid="http://schemas.microsoft.com/office/word/2016/wordml/cid" xmlns:w16="http://schemas.microsoft.com/office/word/2018/wordml" xmlns:w16se="http://schemas.microsoft.com/office/word/2015/wordml/symex" xmlns:wpg="http://schemas.microsoft.com/office/word/2010/wordprocessingGroup" xmlns:wpi="http://schemas.microsoft.com/office/word/2010/wordprocessingInk" xmlns:wne="http://schemas.microsoft.com/office/word/2006/wordml" xmlns:wps="http://schemas.microsoft.com/office/word/2010/wordprocessingShape" mc:Ignorable="w14 w15 w16se w16cid w16 w16cex wp14">
+<w:numbering xmlns:wpc="http://schemas.microsoft.com/office/word/2010/wordprocessingCanvas" xmlns:cx="http://schemas.microsoft.com/office/drawing/2014/chartex" xmlns:cx1="http://schemas.microsoft.com/office/drawing/2015/9/8/chartex" xmlns:cx2="http://schemas.microsoft.com/office/drawing/2015/10/21/chartex" xmlns:cx3="http://schemas.microsoft.com/office/drawing/2016/5/9/chartex" xmlns:cx4="http://schemas.microsoft.com/office/drawing/2016/5/10/chartex" xmlns:cx5="http://schemas.microsoft.com/office/drawing/2016/5/11/chartex" xmlns:cx6="http://schemas.microsoft.com/office/drawing/2016/5/12/chartex" xmlns:cx7="http://schemas.microsoft.com/office/drawing/2016/5/13/chartex" xmlns:cx8="http://schemas.microsoft.com/office/drawing/2016/5/14/chartex" xmlns:mc="http://schemas.openxmlformats.org/markup-compatibility/2006" xmlns:aink="http://schemas.microsoft.com/office/drawing/2016/ink" xmlns:am3d="http://schemas.microsoft.com/office/drawing/2017/model3d" xmlns:o="urn:schemas-microsoft-com:office:office" xmlns:r="http://schemas.openxmlformats.org/officeDocument/2006/relationships" xmlns:m="http://schemas.openxmlformats.org/officeDocument/2006/math" xmlns:v="urn:schemas-microsoft-com:vml" xmlns:wp14="http://schemas.microsoft.com/office/word/2010/wordprocessingDrawing" xmlns:wp="http://schemas.openxmlformats.org/drawingml/2006/wordprocessingDrawing" xmlns:w10="urn:schemas-microsoft-com:office:word" xmlns:w="http://schemas.openxmlformats.org/wordprocessingml/2006/main" xmlns:w14="http://schemas.microsoft.com/office/word/2010/wordml" xmlns:w15="http://schemas.microsoft.com/office/word/2012/wordml" xmlns:w16cex="http://schemas.microsoft.com/office/word/2018/wordml/cex" xmlns:w16cid="http://schemas.microsoft.com/office/word/2016/wordml/cid" xmlns:w16="http://schemas.microsoft.com/office/word/2018/wordml" xmlns:w16sdtdh="http://schemas.microsoft.com/office/word/2020/wordml/sdtdatahash" xmlns:w16se="http://schemas.microsoft.com/office/word/2015/wordml/symex" xmlns:wpg="http://schemas.microsoft.com/office/word/2010/wordprocessingGroup" xmlns:wpi="http://schemas.microsoft.com/office/word/2010/wordprocessingInk" xmlns:wne="http://schemas.microsoft.com/office/word/2006/wordml" xmlns:wps="http://schemas.microsoft.com/office/word/2010/wordprocessingShape" mc:Ignorable="w14 w15 w16se w16cid w16 w16cex w16sdtdh wp14">
   <w:abstractNum w:abstractNumId="0" w15:restartNumberingAfterBreak="0">
     <w:nsid w:val="FFFFFF7C"/>
     <w:multiLevelType w:val="singleLevel"/>
@@ -17843,7 +17823,7 @@
 </file>
 
 <file path=word/styles.xml><?xml version="1.0" encoding="utf-8"?>
-<w:styles xmlns:mc="http://schemas.openxmlformats.org/markup-compatibility/2006" xmlns:r="http://schemas.openxmlformats.org/officeDocument/2006/relationships" xmlns:w="http://schemas.openxmlformats.org/wordprocessingml/2006/main" xmlns:w14="http://schemas.microsoft.com/office/word/2010/wordml" xmlns:w15="http://schemas.microsoft.com/office/word/2012/wordml" xmlns:w16cex="http://schemas.microsoft.com/office/word/2018/wordml/cex" xmlns:w16cid="http://schemas.microsoft.com/office/word/2016/wordml/cid" xmlns:w16="http://schemas.microsoft.com/office/word/2018/wordml" xmlns:w16se="http://schemas.microsoft.com/office/word/2015/wordml/symex" mc:Ignorable="w14 w15 w16se w16cid w16 w16cex">
+<w:styles xmlns:mc="http://schemas.openxmlformats.org/markup-compatibility/2006" xmlns:r="http://schemas.openxmlformats.org/officeDocument/2006/relationships" xmlns:w="http://schemas.openxmlformats.org/wordprocessingml/2006/main" xmlns:w14="http://schemas.microsoft.com/office/word/2010/wordml" xmlns:w15="http://schemas.microsoft.com/office/word/2012/wordml" xmlns:w16cex="http://schemas.microsoft.com/office/word/2018/wordml/cex" xmlns:w16cid="http://schemas.microsoft.com/office/word/2016/wordml/cid" xmlns:w16="http://schemas.microsoft.com/office/word/2018/wordml" xmlns:w16sdtdh="http://schemas.microsoft.com/office/word/2020/wordml/sdtdatahash" xmlns:w16se="http://schemas.microsoft.com/office/word/2015/wordml/symex" mc:Ignorable="w14 w15 w16se w16cid w16 w16cex w16sdtdh">
   <w:docDefaults>
     <w:rPrDefault>
       <w:rPr>
@@ -18240,7 +18220,7 @@
   <w:style w:type="paragraph" w:default="1" w:styleId="Normal">
     <w:name w:val="Normal"/>
     <w:qFormat/>
-    <w:rsid w:val="00871BF6"/>
+    <w:rsid w:val="002F2538"/>
     <w:pPr>
       <w:spacing w:after="240" w:line="300" w:lineRule="auto"/>
     </w:pPr>
@@ -18258,7 +18238,7 @@
     <w:link w:val="Heading1Char"/>
     <w:uiPriority w:val="9"/>
     <w:qFormat/>
-    <w:rsid w:val="00871BF6"/>
+    <w:rsid w:val="002F2538"/>
     <w:pPr>
       <w:keepNext/>
       <w:keepLines/>
@@ -18280,7 +18260,7 @@
     <w:uiPriority w:val="9"/>
     <w:unhideWhenUsed/>
     <w:qFormat/>
-    <w:rsid w:val="00871BF6"/>
+    <w:rsid w:val="002F2538"/>
     <w:pPr>
       <w:keepNext/>
       <w:keepLines/>
@@ -18301,7 +18281,7 @@
     <w:link w:val="Heading3Char"/>
     <w:uiPriority w:val="9"/>
     <w:unhideWhenUsed/>
-    <w:rsid w:val="00871BF6"/>
+    <w:rsid w:val="002F2538"/>
     <w:pPr>
       <w:keepNext/>
       <w:keepLines/>
@@ -18322,7 +18302,7 @@
     <w:link w:val="Heading4Char"/>
     <w:uiPriority w:val="9"/>
     <w:unhideWhenUsed/>
-    <w:rsid w:val="00871BF6"/>
+    <w:rsid w:val="002F2538"/>
     <w:pPr>
       <w:keepNext/>
       <w:keepLines/>
@@ -18345,7 +18325,7 @@
     <w:link w:val="Heading5Char"/>
     <w:uiPriority w:val="9"/>
     <w:unhideWhenUsed/>
-    <w:rsid w:val="00871BF6"/>
+    <w:rsid w:val="002F2538"/>
     <w:pPr>
       <w:keepNext/>
       <w:keepLines/>
@@ -18369,7 +18349,7 @@
     <w:uiPriority w:val="9"/>
     <w:unhideWhenUsed/>
     <w:qFormat/>
-    <w:rsid w:val="00871BF6"/>
+    <w:rsid w:val="002F2538"/>
     <w:pPr>
       <w:keepNext/>
       <w:keepLines/>
@@ -18394,7 +18374,7 @@
     <w:semiHidden/>
     <w:unhideWhenUsed/>
     <w:qFormat/>
-    <w:rsid w:val="00871BF6"/>
+    <w:rsid w:val="002F2538"/>
     <w:pPr>
       <w:keepNext/>
       <w:keepLines/>
@@ -18415,7 +18395,7 @@
     <w:semiHidden/>
     <w:unhideWhenUsed/>
     <w:qFormat/>
-    <w:rsid w:val="00871BF6"/>
+    <w:rsid w:val="002F2538"/>
     <w:pPr>
       <w:keepNext/>
       <w:keepLines/>
@@ -18438,7 +18418,7 @@
     <w:semiHidden/>
     <w:unhideWhenUsed/>
     <w:qFormat/>
-    <w:rsid w:val="00871BF6"/>
+    <w:rsid w:val="002F2538"/>
     <w:pPr>
       <w:keepNext/>
       <w:keepLines/>
@@ -18455,7 +18435,7 @@
     <w:uiPriority w:val="1"/>
     <w:semiHidden/>
     <w:unhideWhenUsed/>
-    <w:rsid w:val="00871BF6"/>
+    <w:rsid w:val="002F2538"/>
   </w:style>
   <w:style w:type="table" w:default="1" w:styleId="TableNormal">
     <w:name w:val="Normal Table"/>
@@ -18477,7 +18457,7 @@
     <w:uiPriority w:val="99"/>
     <w:semiHidden/>
     <w:unhideWhenUsed/>
-    <w:rsid w:val="00871BF6"/>
+    <w:rsid w:val="002F2538"/>
   </w:style>
   <w:style w:type="paragraph" w:styleId="Title">
     <w:name w:val="Title"/>
@@ -18517,7 +18497,7 @@
     <w:basedOn w:val="DefaultParagraphFont"/>
     <w:link w:val="Heading1"/>
     <w:uiPriority w:val="9"/>
-    <w:rsid w:val="00871BF6"/>
+    <w:rsid w:val="002F2538"/>
     <w:rPr>
       <w:rFonts w:asciiTheme="majorHAnsi" w:eastAsiaTheme="majorEastAsia" w:hAnsiTheme="majorHAnsi" w:cstheme="majorBidi"/>
       <w:color w:val="31378B" w:themeColor="text2"/>
@@ -18531,7 +18511,7 @@
     <w:basedOn w:val="DefaultParagraphFont"/>
     <w:link w:val="Heading2"/>
     <w:uiPriority w:val="9"/>
-    <w:rsid w:val="00871BF6"/>
+    <w:rsid w:val="002F2538"/>
     <w:rPr>
       <w:rFonts w:asciiTheme="majorHAnsi" w:eastAsiaTheme="majorEastAsia" w:hAnsiTheme="majorHAnsi" w:cstheme="majorBidi"/>
       <w:color w:val="31378B" w:themeColor="text2"/>
@@ -18545,7 +18525,7 @@
     <w:basedOn w:val="DefaultParagraphFont"/>
     <w:link w:val="Heading3"/>
     <w:uiPriority w:val="9"/>
-    <w:rsid w:val="00871BF6"/>
+    <w:rsid w:val="002F2538"/>
     <w:rPr>
       <w:rFonts w:asciiTheme="majorHAnsi" w:eastAsiaTheme="majorEastAsia" w:hAnsiTheme="majorHAnsi" w:cstheme="majorBidi"/>
       <w:color w:val="31378B" w:themeColor="text2"/>
@@ -18559,7 +18539,7 @@
     <w:basedOn w:val="DefaultParagraphFont"/>
     <w:link w:val="Heading4"/>
     <w:uiPriority w:val="9"/>
-    <w:rsid w:val="00871BF6"/>
+    <w:rsid w:val="002F2538"/>
     <w:rPr>
       <w:rFonts w:asciiTheme="majorHAnsi" w:eastAsiaTheme="majorEastAsia" w:hAnsiTheme="majorHAnsi" w:cstheme="majorBidi"/>
       <w:b/>
@@ -18576,7 +18556,7 @@
     <w:basedOn w:val="DefaultParagraphFont"/>
     <w:link w:val="Heading5"/>
     <w:uiPriority w:val="9"/>
-    <w:rsid w:val="00871BF6"/>
+    <w:rsid w:val="002F2538"/>
     <w:rPr>
       <w:rFonts w:asciiTheme="majorHAnsi" w:eastAsiaTheme="majorEastAsia" w:hAnsiTheme="majorHAnsi" w:cstheme="majorBidi"/>
       <w:b/>
@@ -18592,7 +18572,7 @@
     <w:basedOn w:val="DefaultParagraphFont"/>
     <w:link w:val="Heading6"/>
     <w:uiPriority w:val="9"/>
-    <w:rsid w:val="00871BF6"/>
+    <w:rsid w:val="002F2538"/>
     <w:rPr>
       <w:rFonts w:asciiTheme="majorHAnsi" w:eastAsiaTheme="majorEastAsia" w:hAnsiTheme="majorHAnsi" w:cstheme="majorBidi"/>
       <w:i/>
@@ -18609,7 +18589,7 @@
     <w:link w:val="Heading7"/>
     <w:uiPriority w:val="9"/>
     <w:semiHidden/>
-    <w:rsid w:val="00871BF6"/>
+    <w:rsid w:val="002F2538"/>
     <w:rPr>
       <w:rFonts w:asciiTheme="majorHAnsi" w:eastAsiaTheme="majorEastAsia" w:hAnsiTheme="majorHAnsi" w:cstheme="majorBidi"/>
       <w:color w:val="005878" w:themeColor="accent1" w:themeShade="80"/>
@@ -18623,7 +18603,7 @@
     <w:link w:val="Heading8"/>
     <w:uiPriority w:val="9"/>
     <w:semiHidden/>
-    <w:rsid w:val="00871BF6"/>
+    <w:rsid w:val="002F2538"/>
     <w:rPr>
       <w:rFonts w:asciiTheme="majorHAnsi" w:eastAsiaTheme="majorEastAsia" w:hAnsiTheme="majorHAnsi" w:cstheme="majorBidi"/>
       <w:color w:val="244061" w:themeColor="accent2" w:themeShade="80"/>
@@ -18638,7 +18618,7 @@
     <w:link w:val="Heading9"/>
     <w:uiPriority w:val="9"/>
     <w:semiHidden/>
-    <w:rsid w:val="00871BF6"/>
+    <w:rsid w:val="002F2538"/>
     <w:rPr>
       <w:rFonts w:asciiTheme="majorHAnsi" w:eastAsiaTheme="majorEastAsia" w:hAnsiTheme="majorHAnsi" w:cstheme="majorBidi"/>
       <w:color w:val="005878" w:themeColor="accent6" w:themeShade="80"/>
@@ -18650,7 +18630,7 @@
     <w:name w:val="Hyperlink"/>
     <w:basedOn w:val="DefaultParagraphFont"/>
     <w:uiPriority w:val="99"/>
-    <w:rsid w:val="00871BF6"/>
+    <w:rsid w:val="002F2538"/>
     <w:rPr>
       <w:rFonts w:cs="Times New Roman"/>
       <w:color w:val="0000FF"/>
@@ -18661,7 +18641,7 @@
     <w:name w:val="FollowedHyperlink"/>
     <w:basedOn w:val="DefaultParagraphFont"/>
     <w:uiPriority w:val="99"/>
-    <w:rsid w:val="00871BF6"/>
+    <w:rsid w:val="002F2538"/>
     <w:rPr>
       <w:rFonts w:cs="Times New Roman"/>
       <w:color w:val="606420"/>
@@ -18672,7 +18652,7 @@
     <w:name w:val="page number"/>
     <w:basedOn w:val="DefaultParagraphFont"/>
     <w:uiPriority w:val="99"/>
-    <w:rsid w:val="00871BF6"/>
+    <w:rsid w:val="002F2538"/>
     <w:rPr>
       <w:rFonts w:cs="Times New Roman"/>
     </w:rPr>
@@ -18683,7 +18663,7 @@
     <w:uiPriority w:val="99"/>
     <w:semiHidden/>
     <w:unhideWhenUsed/>
-    <w:rsid w:val="00871BF6"/>
+    <w:rsid w:val="002F2538"/>
     <w:rPr>
       <w:color w:val="808080"/>
       <w:shd w:val="clear" w:color="auto" w:fill="E6E6E6"/>
@@ -18695,7 +18675,7 @@
     <w:next w:val="Normal"/>
     <w:autoRedefine/>
     <w:qFormat/>
-    <w:rsid w:val="00871BF6"/>
+    <w:rsid w:val="002F2538"/>
     <w:pPr>
       <w:pBdr>
         <w:top w:val="none" w:sz="0" w:space="0" w:color="auto"/>
@@ -18711,7 +18691,7 @@
     <w:basedOn w:val="Normal"/>
     <w:link w:val="CommandChar"/>
     <w:qFormat/>
-    <w:rsid w:val="00871BF6"/>
+    <w:rsid w:val="002F2538"/>
     <w:pPr>
       <w:spacing w:line="240" w:lineRule="auto"/>
       <w:ind w:left="284"/>
@@ -18725,7 +18705,7 @@
     <w:name w:val="Code Heading"/>
     <w:basedOn w:val="Normal"/>
     <w:uiPriority w:val="99"/>
-    <w:rsid w:val="00871BF6"/>
+    <w:rsid w:val="002F2538"/>
     <w:pPr>
       <w:autoSpaceDE w:val="0"/>
       <w:autoSpaceDN w:val="0"/>
@@ -18744,7 +18724,7 @@
     <w:basedOn w:val="BodyText"/>
     <w:link w:val="PathChar"/>
     <w:qFormat/>
-    <w:rsid w:val="00871BF6"/>
+    <w:rsid w:val="002F2538"/>
     <w:pPr>
       <w:jc w:val="both"/>
     </w:pPr>
@@ -18759,7 +18739,7 @@
     <w:basedOn w:val="DefaultParagraphFont"/>
     <w:uiPriority w:val="99"/>
     <w:semiHidden/>
-    <w:rsid w:val="00871BF6"/>
+    <w:rsid w:val="002F2538"/>
     <w:rPr>
       <w:color w:val="808080"/>
     </w:rPr>
@@ -18771,7 +18751,7 @@
     <w:uiPriority w:val="99"/>
     <w:semiHidden/>
     <w:unhideWhenUsed/>
-    <w:rsid w:val="00871BF6"/>
+    <w:rsid w:val="002F2538"/>
     <w:pPr>
       <w:tabs>
         <w:tab w:val="left" w:pos="916"/>
@@ -18805,7 +18785,7 @@
     <w:link w:val="HTMLPreformatted"/>
     <w:uiPriority w:val="99"/>
     <w:semiHidden/>
-    <w:rsid w:val="00871BF6"/>
+    <w:rsid w:val="002F2538"/>
     <w:rPr>
       <w:rFonts w:ascii="Courier New" w:eastAsiaTheme="minorEastAsia" w:hAnsi="Courier New" w:cs="Courier New"/>
       <w:color w:val="000000" w:themeColor="text1"/>
@@ -18820,7 +18800,7 @@
     <w:next w:val="SourceCode"/>
     <w:link w:val="SourceCodeStrongChar"/>
     <w:qFormat/>
-    <w:rsid w:val="00871BF6"/>
+    <w:rsid w:val="002F2538"/>
     <w:rPr>
       <w:b/>
     </w:rPr>
@@ -18828,7 +18808,7 @@
   <w:style w:type="numbering" w:customStyle="1" w:styleId="KennysListStyles">
     <w:name w:val="KennysListStyles"/>
     <w:uiPriority w:val="99"/>
-    <w:rsid w:val="00871BF6"/>
+    <w:rsid w:val="002F2538"/>
     <w:pPr>
       <w:numPr>
         <w:numId w:val="1"/>
@@ -18840,7 +18820,7 @@
     <w:basedOn w:val="Normal"/>
     <w:next w:val="Answer"/>
     <w:qFormat/>
-    <w:rsid w:val="00871BF6"/>
+    <w:rsid w:val="002F2538"/>
     <w:rPr>
       <w:b/>
     </w:rPr>
@@ -18849,7 +18829,7 @@
     <w:name w:val="Answer"/>
     <w:basedOn w:val="Normal"/>
     <w:qFormat/>
-    <w:rsid w:val="00871BF6"/>
+    <w:rsid w:val="002F2538"/>
     <w:pPr>
       <w:spacing w:line="240" w:lineRule="auto"/>
     </w:pPr>
@@ -18861,7 +18841,7 @@
     <w:name w:val="Chapter Heading"/>
     <w:basedOn w:val="Heading1"/>
     <w:qFormat/>
-    <w:rsid w:val="00871BF6"/>
+    <w:rsid w:val="002F2538"/>
     <w:pPr>
       <w:numPr>
         <w:numId w:val="6"/>
@@ -18877,7 +18857,7 @@
     <w:name w:val="Table Grid"/>
     <w:basedOn w:val="TableNormal"/>
     <w:uiPriority w:val="59"/>
-    <w:rsid w:val="00871BF6"/>
+    <w:rsid w:val="002F2538"/>
     <w:tblPr>
       <w:tblBorders>
         <w:top w:val="single" w:sz="4" w:space="0" w:color="auto"/>
@@ -18892,7 +18872,7 @@
   <w:style w:type="numbering" w:customStyle="1" w:styleId="Headings">
     <w:name w:val="Headings"/>
     <w:uiPriority w:val="99"/>
-    <w:rsid w:val="00871BF6"/>
+    <w:rsid w:val="002F2538"/>
     <w:pPr>
       <w:numPr>
         <w:numId w:val="2"/>
@@ -18903,7 +18883,7 @@
     <w:name w:val="Question Section"/>
     <w:basedOn w:val="Heading2"/>
     <w:qFormat/>
-    <w:rsid w:val="00871BF6"/>
+    <w:rsid w:val="002F2538"/>
     <w:rPr>
       <w:b/>
       <w:color w:val="403152" w:themeColor="accent4" w:themeShade="80"/>
@@ -18913,7 +18893,7 @@
     <w:name w:val="Table Caption"/>
     <w:basedOn w:val="Normal"/>
     <w:qFormat/>
-    <w:rsid w:val="00871BF6"/>
+    <w:rsid w:val="002F2538"/>
     <w:rPr>
       <w:smallCaps/>
     </w:rPr>
@@ -18921,7 +18901,7 @@
   <w:style w:type="paragraph" w:customStyle="1" w:styleId="SourceCodeCaption">
     <w:name w:val="Source Code Caption"/>
     <w:basedOn w:val="Normal"/>
-    <w:rsid w:val="00871BF6"/>
+    <w:rsid w:val="002F2538"/>
     <w:pPr>
       <w:spacing w:after="0" w:line="240" w:lineRule="auto"/>
     </w:pPr>
@@ -18934,7 +18914,7 @@
     <w:name w:val="Code Listing"/>
     <w:basedOn w:val="Normal"/>
     <w:qFormat/>
-    <w:rsid w:val="00871BF6"/>
+    <w:rsid w:val="002F2538"/>
     <w:pPr>
       <w:keepNext/>
       <w:shd w:val="clear" w:color="auto" w:fill="FFFFFF" w:themeFill="background1"/>
@@ -18956,7 +18936,7 @@
     <w:link w:val="QuoteChar"/>
     <w:uiPriority w:val="29"/>
     <w:qFormat/>
-    <w:rsid w:val="00871BF6"/>
+    <w:rsid w:val="002F2538"/>
     <w:pPr>
       <w:spacing w:before="120"/>
       <w:ind w:left="720" w:right="720"/>
@@ -18972,7 +18952,7 @@
     <w:basedOn w:val="DefaultParagraphFont"/>
     <w:link w:val="Quote"/>
     <w:uiPriority w:val="29"/>
-    <w:rsid w:val="00871BF6"/>
+    <w:rsid w:val="002F2538"/>
     <w:rPr>
       <w:rFonts w:eastAsiaTheme="minorEastAsia"/>
       <w:i/>
@@ -18989,7 +18969,7 @@
     <w:uiPriority w:val="35"/>
     <w:unhideWhenUsed/>
     <w:qFormat/>
-    <w:rsid w:val="00871BF6"/>
+    <w:rsid w:val="002F2538"/>
     <w:pPr>
       <w:ind w:left="240"/>
     </w:pPr>
@@ -19006,7 +18986,7 @@
     <w:basedOn w:val="Normal"/>
     <w:next w:val="ListBullet"/>
     <w:qFormat/>
-    <w:rsid w:val="00871BF6"/>
+    <w:rsid w:val="002F2538"/>
     <w:rPr>
       <w:b/>
       <w:smallCaps/>
@@ -19016,7 +18996,7 @@
     <w:name w:val="Numbered List"/>
     <w:basedOn w:val="Normal"/>
     <w:qFormat/>
-    <w:rsid w:val="00871BF6"/>
+    <w:rsid w:val="002F2538"/>
     <w:pPr>
       <w:numPr>
         <w:numId w:val="3"/>
@@ -19033,7 +19013,7 @@
     <w:basedOn w:val="Normal"/>
     <w:next w:val="ListNumber"/>
     <w:qFormat/>
-    <w:rsid w:val="00871BF6"/>
+    <w:rsid w:val="002F2538"/>
     <w:pPr>
       <w:ind w:left="357" w:hanging="357"/>
       <w:contextualSpacing/>
@@ -19048,7 +19028,7 @@
     <w:basedOn w:val="Normal"/>
     <w:uiPriority w:val="99"/>
     <w:unhideWhenUsed/>
-    <w:rsid w:val="00871BF6"/>
+    <w:rsid w:val="002F2538"/>
     <w:pPr>
       <w:numPr>
         <w:numId w:val="4"/>
@@ -19059,14 +19039,14 @@
   <w:style w:type="paragraph" w:customStyle="1" w:styleId="NumberedBullet">
     <w:name w:val="Numbered Bullet"/>
     <w:basedOn w:val="NumberedList"/>
-    <w:rsid w:val="00871BF6"/>
+    <w:rsid w:val="002F2538"/>
   </w:style>
   <w:style w:type="paragraph" w:styleId="ListNumber">
     <w:name w:val="List Number"/>
     <w:basedOn w:val="Normal"/>
     <w:uiPriority w:val="99"/>
     <w:unhideWhenUsed/>
-    <w:rsid w:val="00871BF6"/>
+    <w:rsid w:val="002F2538"/>
     <w:pPr>
       <w:numPr>
         <w:numId w:val="5"/>
@@ -19078,7 +19058,7 @@
     <w:name w:val="RowAndColumnStyle"/>
     <w:basedOn w:val="TableNormal"/>
     <w:uiPriority w:val="99"/>
-    <w:rsid w:val="00871BF6"/>
+    <w:rsid w:val="002F2538"/>
     <w:pPr>
       <w:spacing w:after="0" w:line="240" w:lineRule="auto"/>
     </w:pPr>
@@ -19156,7 +19136,7 @@
     <w:name w:val="ColumnHeaderTableStyle"/>
     <w:basedOn w:val="TableNormal"/>
     <w:uiPriority w:val="99"/>
-    <w:rsid w:val="00871BF6"/>
+    <w:rsid w:val="002F2538"/>
     <w:pPr>
       <w:spacing w:before="120" w:after="120" w:line="240" w:lineRule="auto"/>
     </w:pPr>
@@ -19227,7 +19207,7 @@
     <w:name w:val="ColumnHeaderOnly"/>
     <w:basedOn w:val="TableNormal"/>
     <w:uiPriority w:val="99"/>
-    <w:rsid w:val="00871BF6"/>
+    <w:rsid w:val="002F2538"/>
     <w:rPr>
       <w:rFonts w:eastAsiaTheme="minorEastAsia"/>
       <w:lang w:eastAsia="en-GB"/>
@@ -19238,7 +19218,7 @@
     <w:name w:val="Command Output"/>
     <w:basedOn w:val="Normal"/>
     <w:qFormat/>
-    <w:rsid w:val="00871BF6"/>
+    <w:rsid w:val="002F2538"/>
     <w:pPr>
       <w:spacing w:after="0" w:line="240" w:lineRule="auto"/>
       <w:ind w:left="284"/>
@@ -19254,7 +19234,7 @@
     <w:basedOn w:val="DefaultParagraphFont"/>
     <w:uiPriority w:val="20"/>
     <w:qFormat/>
-    <w:rsid w:val="00871BF6"/>
+    <w:rsid w:val="002F2538"/>
     <w:rPr>
       <w:i/>
       <w:iCs/>
@@ -19265,7 +19245,7 @@
     <w:basedOn w:val="DefaultParagraphFont"/>
     <w:uiPriority w:val="21"/>
     <w:qFormat/>
-    <w:rsid w:val="00871BF6"/>
+    <w:rsid w:val="002F2538"/>
     <w:rPr>
       <w:b w:val="0"/>
       <w:bCs w:val="0"/>
@@ -19279,7 +19259,7 @@
     <w:basedOn w:val="Normal"/>
     <w:next w:val="Normal"/>
     <w:qFormat/>
-    <w:rsid w:val="00871BF6"/>
+    <w:rsid w:val="002F2538"/>
     <w:pPr>
       <w:spacing w:before="240"/>
     </w:pPr>
@@ -19294,7 +19274,7 @@
     <w:next w:val="Normal"/>
     <w:autoRedefine/>
     <w:qFormat/>
-    <w:rsid w:val="00871BF6"/>
+    <w:rsid w:val="002F2538"/>
     <w:pPr>
       <w:pBdr>
         <w:top w:val="single" w:sz="24" w:space="5" w:color="auto"/>
@@ -19321,7 +19301,7 @@
     <w:link w:val="HeaderChar"/>
     <w:uiPriority w:val="99"/>
     <w:unhideWhenUsed/>
-    <w:rsid w:val="00871BF6"/>
+    <w:rsid w:val="002F2538"/>
     <w:pPr>
       <w:tabs>
         <w:tab w:val="center" w:pos="4513"/>
@@ -19339,7 +19319,7 @@
     <w:basedOn w:val="DefaultParagraphFont"/>
     <w:link w:val="Header"/>
     <w:uiPriority w:val="99"/>
-    <w:rsid w:val="00871BF6"/>
+    <w:rsid w:val="002F2538"/>
     <w:rPr>
       <w:rFonts w:eastAsiaTheme="minorEastAsia"/>
       <w:color w:val="31378B" w:themeColor="text2"/>
@@ -19353,7 +19333,7 @@
     <w:link w:val="FooterChar"/>
     <w:uiPriority w:val="99"/>
     <w:unhideWhenUsed/>
-    <w:rsid w:val="00871BF6"/>
+    <w:rsid w:val="002F2538"/>
     <w:pPr>
       <w:tabs>
         <w:tab w:val="center" w:pos="4513"/>
@@ -19367,7 +19347,7 @@
     <w:basedOn w:val="DefaultParagraphFont"/>
     <w:link w:val="Footer"/>
     <w:uiPriority w:val="99"/>
-    <w:rsid w:val="00871BF6"/>
+    <w:rsid w:val="002F2538"/>
     <w:rPr>
       <w:rFonts w:eastAsiaTheme="minorEastAsia"/>
       <w:color w:val="000000" w:themeColor="text1"/>
@@ -19379,7 +19359,7 @@
     <w:name w:val="Question Sub Section"/>
     <w:basedOn w:val="Heading3"/>
     <w:qFormat/>
-    <w:rsid w:val="00871BF6"/>
+    <w:rsid w:val="002F2538"/>
     <w:rPr>
       <w:smallCaps/>
     </w:rPr>
@@ -19388,7 +19368,7 @@
     <w:name w:val="Table Cell Normal"/>
     <w:basedOn w:val="Normal"/>
     <w:qFormat/>
-    <w:rsid w:val="00871BF6"/>
+    <w:rsid w:val="002F2538"/>
     <w:pPr>
       <w:spacing w:before="120" w:after="120" w:line="240" w:lineRule="auto"/>
     </w:pPr>
@@ -19399,7 +19379,7 @@
     <w:next w:val="BodyText"/>
     <w:link w:val="strongChar"/>
     <w:qFormat/>
-    <w:rsid w:val="00871BF6"/>
+    <w:rsid w:val="002F2538"/>
     <w:rPr>
       <w:b/>
       <w:lang w:eastAsia="fi-FI"/>
@@ -19411,7 +19391,7 @@
     <w:next w:val="BodyText"/>
     <w:link w:val="emphasisChar"/>
     <w:qFormat/>
-    <w:rsid w:val="00871BF6"/>
+    <w:rsid w:val="002F2538"/>
     <w:rPr>
       <w:i/>
       <w:lang w:eastAsia="fi-FI"/>
@@ -19423,7 +19403,7 @@
     <w:basedOn w:val="Normal"/>
     <w:link w:val="BodyTextChar"/>
     <w:unhideWhenUsed/>
-    <w:rsid w:val="00871BF6"/>
+    <w:rsid w:val="002F2538"/>
     <w:pPr>
       <w:spacing w:after="120"/>
     </w:pPr>
@@ -19433,7 +19413,7 @@
     <w:aliases w:val="b Char"/>
     <w:basedOn w:val="DefaultParagraphFont"/>
     <w:link w:val="BodyText"/>
-    <w:rsid w:val="00871BF6"/>
+    <w:rsid w:val="002F2538"/>
     <w:rPr>
       <w:rFonts w:eastAsiaTheme="minorEastAsia"/>
       <w:color w:val="000000" w:themeColor="text1"/>
@@ -19445,7 +19425,7 @@
     <w:name w:val="strong Char"/>
     <w:basedOn w:val="DefaultParagraphFont"/>
     <w:link w:val="Strong1"/>
-    <w:rsid w:val="00871BF6"/>
+    <w:rsid w:val="002F2538"/>
     <w:rPr>
       <w:rFonts w:eastAsiaTheme="minorEastAsia"/>
       <w:b/>
@@ -19458,7 +19438,7 @@
     <w:name w:val="Path Char"/>
     <w:basedOn w:val="BodyTextChar"/>
     <w:link w:val="Path"/>
-    <w:rsid w:val="00871BF6"/>
+    <w:rsid w:val="002F2538"/>
     <w:rPr>
       <w:rFonts w:ascii="Courier New" w:eastAsiaTheme="minorEastAsia" w:hAnsi="Courier New"/>
       <w:noProof/>
@@ -19471,7 +19451,7 @@
     <w:name w:val="emphasis Char"/>
     <w:basedOn w:val="DefaultParagraphFont"/>
     <w:link w:val="Emphasis1"/>
-    <w:rsid w:val="00871BF6"/>
+    <w:rsid w:val="002F2538"/>
     <w:rPr>
       <w:rFonts w:eastAsiaTheme="minorEastAsia"/>
       <w:i/>
@@ -19486,7 +19466,7 @@
     <w:uiPriority w:val="99"/>
     <w:semiHidden/>
     <w:unhideWhenUsed/>
-    <w:rsid w:val="00871BF6"/>
+    <w:rsid w:val="002F2538"/>
     <w:rPr>
       <w:i/>
       <w:iCs/>
@@ -19496,7 +19476,7 @@
     <w:name w:val="Command Char"/>
     <w:basedOn w:val="DefaultParagraphFont"/>
     <w:link w:val="Command"/>
-    <w:rsid w:val="00871BF6"/>
+    <w:rsid w:val="002F2538"/>
     <w:rPr>
       <w:rFonts w:ascii="Courier New" w:eastAsiaTheme="minorEastAsia" w:hAnsi="Courier New"/>
       <w:color w:val="000000" w:themeColor="text1"/>
@@ -19509,7 +19489,7 @@
     <w:basedOn w:val="Normal"/>
     <w:link w:val="SourceCodeChar"/>
     <w:qFormat/>
-    <w:rsid w:val="00871BF6"/>
+    <w:rsid w:val="002F2538"/>
     <w:pPr>
       <w:spacing w:after="0" w:line="240" w:lineRule="auto"/>
       <w:ind w:left="238"/>
@@ -19527,7 +19507,7 @@
     <w:name w:val="Source Code Char"/>
     <w:basedOn w:val="DefaultParagraphFont"/>
     <w:link w:val="SourceCode"/>
-    <w:rsid w:val="00871BF6"/>
+    <w:rsid w:val="002F2538"/>
     <w:rPr>
       <w:rFonts w:ascii="Courier New" w:eastAsiaTheme="minorEastAsia" w:hAnsi="Courier New" w:cs="Consolas"/>
       <w:noProof/>
@@ -19541,7 +19521,7 @@
     <w:name w:val="Source Code Strong Char"/>
     <w:basedOn w:val="SourceCodeChar"/>
     <w:link w:val="SourceCodeStrong"/>
-    <w:rsid w:val="00871BF6"/>
+    <w:rsid w:val="002F2538"/>
     <w:rPr>
       <w:rFonts w:ascii="Courier New" w:eastAsiaTheme="minorEastAsia" w:hAnsi="Courier New" w:cs="Consolas"/>
       <w:b/>
@@ -19556,7 +19536,7 @@
     <w:name w:val="NumberedDescription"/>
     <w:basedOn w:val="TableNormal"/>
     <w:uiPriority w:val="99"/>
-    <w:rsid w:val="00871BF6"/>
+    <w:rsid w:val="002F2538"/>
     <w:pPr>
       <w:spacing w:after="0" w:line="240" w:lineRule="auto"/>
     </w:pPr>
@@ -19582,7 +19562,7 @@
     <w:name w:val="Document Title"/>
     <w:basedOn w:val="ChapterHeading"/>
     <w:qFormat/>
-    <w:rsid w:val="00871BF6"/>
+    <w:rsid w:val="002F2538"/>
     <w:pPr>
       <w:numPr>
         <w:numId w:val="0"/>
@@ -19599,7 +19579,7 @@
     <w:name w:val="Sub Title"/>
     <w:basedOn w:val="Heading1"/>
     <w:qFormat/>
-    <w:rsid w:val="00871BF6"/>
+    <w:rsid w:val="002F2538"/>
     <w:pPr>
       <w:spacing w:before="0"/>
       <w:jc w:val="right"/>
@@ -19615,7 +19595,7 @@
     <w:name w:val="Contains Section"/>
     <w:basedOn w:val="ListBullet"/>
     <w:qFormat/>
-    <w:rsid w:val="00871BF6"/>
+    <w:rsid w:val="002F2538"/>
     <w:pPr>
       <w:spacing w:after="0"/>
       <w:ind w:left="924" w:hanging="357"/>
@@ -19625,7 +19605,7 @@
     <w:name w:val="`"/>
     <w:basedOn w:val="Normal"/>
     <w:qFormat/>
-    <w:rsid w:val="00871BF6"/>
+    <w:rsid w:val="002F2538"/>
     <w:pPr>
       <w:pBdr>
         <w:bottom w:val="single" w:sz="4" w:space="1" w:color="auto"/>
@@ -19636,7 +19616,7 @@
     <w:name w:val="Contains Header"/>
     <w:basedOn w:val="ListBulletHeader"/>
     <w:qFormat/>
-    <w:rsid w:val="00871BF6"/>
+    <w:rsid w:val="002F2538"/>
     <w:pPr>
       <w:pBdr>
         <w:top w:val="single" w:sz="4" w:space="12" w:color="auto"/>
@@ -19648,7 +19628,7 @@
     <w:name w:val="Contains End"/>
     <w:basedOn w:val="Normal"/>
     <w:qFormat/>
-    <w:rsid w:val="00871BF6"/>
+    <w:rsid w:val="002F2538"/>
     <w:pPr>
       <w:pBdr>
         <w:bottom w:val="single" w:sz="4" w:space="1" w:color="auto"/>
@@ -19660,7 +19640,7 @@
     <w:name w:val="Quote CallOut"/>
     <w:basedOn w:val="Normal"/>
     <w:qFormat/>
-    <w:rsid w:val="00871BF6"/>
+    <w:rsid w:val="002F2538"/>
     <w:pPr>
       <w:pBdr>
         <w:left w:val="single" w:sz="24" w:space="12" w:color="00B0F0" w:themeColor="accent1"/>
@@ -19677,7 +19657,7 @@
     <w:basedOn w:val="QuoteCallOut"/>
     <w:next w:val="QuoteCallOut"/>
     <w:qFormat/>
-    <w:rsid w:val="00871BF6"/>
+    <w:rsid w:val="002F2538"/>
     <w:rPr>
       <w:b/>
       <w:smallCaps/>
@@ -19687,7 +19667,7 @@
     <w:name w:val="SimpleDefinition"/>
     <w:basedOn w:val="TableNormal"/>
     <w:uiPriority w:val="99"/>
-    <w:rsid w:val="00871BF6"/>
+    <w:rsid w:val="002F2538"/>
     <w:pPr>
       <w:spacing w:after="0" w:line="240" w:lineRule="auto"/>
     </w:pPr>
@@ -19755,7 +19735,7 @@
     <w:name w:val="Figure Style"/>
     <w:basedOn w:val="Normal"/>
     <w:qFormat/>
-    <w:rsid w:val="00871BF6"/>
+    <w:rsid w:val="002F2538"/>
     <w:pPr>
       <w:shd w:val="clear" w:color="auto" w:fill="FFFFFF" w:themeFill="background1"/>
       <w:spacing w:before="240"/>
@@ -19768,7 +19748,7 @@
     <w:basedOn w:val="Caption"/>
     <w:next w:val="Normal"/>
     <w:qFormat/>
-    <w:rsid w:val="00871BF6"/>
+    <w:rsid w:val="002F2538"/>
     <w:rPr>
       <w:i w:val="0"/>
       <w:color w:val="auto"/>
@@ -19778,7 +19758,7 @@
     <w:name w:val="Table Header"/>
     <w:basedOn w:val="ListBulletHeader"/>
     <w:qFormat/>
-    <w:rsid w:val="00871BF6"/>
+    <w:rsid w:val="002F2538"/>
     <w:pPr>
       <w:spacing w:after="120"/>
     </w:pPr>
@@ -19824,7 +19804,7 @@
     <w:name w:val="TutorialStep"/>
     <w:basedOn w:val="Normal"/>
     <w:qFormat/>
-    <w:rsid w:val="00871BF6"/>
+    <w:rsid w:val="002F2538"/>
     <w:pPr>
       <w:numPr>
         <w:numId w:val="7"/>
@@ -19840,7 +19820,7 @@
     <w:name w:val="Question Ankied"/>
     <w:basedOn w:val="Question"/>
     <w:qFormat/>
-    <w:rsid w:val="00871BF6"/>
+    <w:rsid w:val="002F2538"/>
     <w:rPr>
       <w:color w:val="7F7F7F" w:themeColor="text1" w:themeTint="80"/>
     </w:rPr>
@@ -19850,7 +19830,7 @@
     <w:basedOn w:val="Normal"/>
     <w:next w:val="Heading1"/>
     <w:qFormat/>
-    <w:rsid w:val="00871BF6"/>
+    <w:rsid w:val="002F2538"/>
     <w:rPr>
       <w:rFonts w:asciiTheme="majorHAnsi" w:hAnsiTheme="majorHAnsi"/>
       <w:color w:val="31378B" w:themeColor="text2"/>
@@ -19862,7 +19842,7 @@
     <w:name w:val="Appendice"/>
     <w:basedOn w:val="Heading2"/>
     <w:qFormat/>
-    <w:rsid w:val="00871BF6"/>
+    <w:rsid w:val="002F2538"/>
     <w:rPr>
       <w:sz w:val="28"/>
       <w:lang w:eastAsia="fi-FI"/>
@@ -19872,7 +19852,7 @@
     <w:name w:val="Question Esoteric"/>
     <w:basedOn w:val="Normal"/>
     <w:qFormat/>
-    <w:rsid w:val="00871BF6"/>
+    <w:rsid w:val="002F2538"/>
     <w:rPr>
       <w:color w:val="4BACC6" w:themeColor="accent5"/>
     </w:rPr>
@@ -19881,24 +19861,24 @@
     <w:name w:val="ToDo Section"/>
     <w:basedOn w:val="Heading1"/>
     <w:qFormat/>
-    <w:rsid w:val="00871BF6"/>
+    <w:rsid w:val="002F2538"/>
   </w:style>
   <w:style w:type="paragraph" w:customStyle="1" w:styleId="ToDoQuestionHeader">
     <w:name w:val="ToDo Question Header"/>
     <w:basedOn w:val="Question"/>
     <w:qFormat/>
-    <w:rsid w:val="00871BF6"/>
+    <w:rsid w:val="002F2538"/>
   </w:style>
   <w:style w:type="paragraph" w:customStyle="1" w:styleId="ToDoDetails">
     <w:name w:val="ToDoDetails"/>
     <w:basedOn w:val="Normal"/>
     <w:qFormat/>
-    <w:rsid w:val="00871BF6"/>
+    <w:rsid w:val="002F2538"/>
   </w:style>
   <w:style w:type="paragraph" w:customStyle="1" w:styleId="CodeExampleCode">
     <w:name w:val="Code Example Code"/>
     <w:basedOn w:val="Normal"/>
-    <w:rsid w:val="00871BF6"/>
+    <w:rsid w:val="002F2538"/>
     <w:rPr>
       <w:rFonts w:ascii="Times New Roman" w:eastAsia="Times New Roman" w:hAnsi="Times New Roman" w:cs="Times New Roman"/>
       <w:b/>
@@ -19911,7 +19891,7 @@
     <w:name w:val="Code Example Diagram"/>
     <w:basedOn w:val="Normal"/>
     <w:qFormat/>
-    <w:rsid w:val="00871BF6"/>
+    <w:rsid w:val="002F2538"/>
     <w:pPr>
       <w:spacing w:after="160" w:line="240" w:lineRule="auto"/>
     </w:pPr>
@@ -19925,7 +19905,7 @@
     <w:name w:val="Code Example Runtime"/>
     <w:basedOn w:val="Normal"/>
     <w:qFormat/>
-    <w:rsid w:val="00871BF6"/>
+    <w:rsid w:val="002F2538"/>
     <w:pPr>
       <w:spacing w:after="160" w:line="240" w:lineRule="auto"/>
     </w:pPr>
@@ -19940,7 +19920,7 @@
     <w:basedOn w:val="Normal"/>
     <w:link w:val="CodeExampleHeadingChar"/>
     <w:qFormat/>
-    <w:rsid w:val="00871BF6"/>
+    <w:rsid w:val="002F2538"/>
     <w:rPr>
       <w:b/>
       <w:smallCaps/>
@@ -20209,20 +20189,20 @@
     <w:name w:val="Headin"/>
     <w:basedOn w:val="Normal"/>
     <w:qFormat/>
-    <w:rsid w:val="00871BF6"/>
+    <w:rsid w:val="002F2538"/>
   </w:style>
   <w:style w:type="paragraph" w:customStyle="1" w:styleId="questionsubsection2">
     <w:name w:val="question sub section 2"/>
     <w:basedOn w:val="Heading4"/>
     <w:qFormat/>
-    <w:rsid w:val="00871BF6"/>
+    <w:rsid w:val="002F2538"/>
   </w:style>
   <w:style w:type="paragraph" w:customStyle="1" w:styleId="ListBulletHeader2">
     <w:name w:val="List Bullet Header 2"/>
     <w:basedOn w:val="Normal"/>
     <w:next w:val="ListBullet"/>
     <w:qFormat/>
-    <w:rsid w:val="00871BF6"/>
+    <w:rsid w:val="002F2538"/>
     <w:pPr>
       <w:spacing w:after="120"/>
     </w:pPr>
@@ -20473,7 +20453,7 @@
     <w:basedOn w:val="Heading5"/>
     <w:link w:val="DefChar"/>
     <w:qFormat/>
-    <w:rsid w:val="00871BF6"/>
+    <w:rsid w:val="002F2538"/>
     <w:rPr>
       <w:color w:val="31378B" w:themeColor="text2"/>
     </w:rPr>
@@ -20482,7 +20462,7 @@
     <w:name w:val="Code Example Heading Char"/>
     <w:basedOn w:val="DefaultParagraphFont"/>
     <w:link w:val="CodeExampleHeading"/>
-    <w:rsid w:val="00871BF6"/>
+    <w:rsid w:val="002F2538"/>
     <w:rPr>
       <w:rFonts w:eastAsiaTheme="minorEastAsia"/>
       <w:b/>
@@ -20496,7 +20476,7 @@
     <w:name w:val="Def Char"/>
     <w:basedOn w:val="CodeExampleHeadingChar"/>
     <w:link w:val="Def"/>
-    <w:rsid w:val="00871BF6"/>
+    <w:rsid w:val="002F2538"/>
     <w:rPr>
       <w:rFonts w:asciiTheme="majorHAnsi" w:eastAsiaTheme="majorEastAsia" w:hAnsiTheme="majorHAnsi" w:cstheme="majorBidi"/>
       <w:b/>
@@ -20648,7 +20628,7 @@
     <w:name w:val="Proof Heading"/>
     <w:basedOn w:val="Def"/>
     <w:qFormat/>
-    <w:rsid w:val="00871BF6"/>
+    <w:rsid w:val="002F2538"/>
     <w:rPr>
       <w:color w:val="00B0F0" w:themeColor="accent1"/>
     </w:rPr>
@@ -20672,7 +20652,7 @@
     <w:name w:val="Tutorial Step Text"/>
     <w:basedOn w:val="Normal"/>
     <w:qFormat/>
-    <w:rsid w:val="00871BF6"/>
+    <w:rsid w:val="002F2538"/>
     <w:pPr>
       <w:ind w:left="480"/>
     </w:pPr>
@@ -20682,7 +20662,7 @@
     <w:basedOn w:val="Strong1"/>
     <w:link w:val="KeywordChar"/>
     <w:qFormat/>
-    <w:rsid w:val="00871BF6"/>
+    <w:rsid w:val="002F2538"/>
     <w:rPr>
       <w:b w:val="0"/>
       <w:color w:val="31378B" w:themeColor="text2"/>
@@ -20692,7 +20672,7 @@
     <w:name w:val="Keyword Char"/>
     <w:basedOn w:val="strongChar"/>
     <w:link w:val="Keyword"/>
-    <w:rsid w:val="00871BF6"/>
+    <w:rsid w:val="002F2538"/>
     <w:rPr>
       <w:rFonts w:eastAsiaTheme="minorEastAsia"/>
       <w:b w:val="0"/>

</xml_diff>